<commit_message>
recurso 200 tema 1
</commit_message>
<xml_diff>
--- a/fuentes/contenidos/grado11/guion03/MA_11_03_CO_REC90.docx
+++ b/fuentes/contenidos/grado11/guion03/MA_11_03_CO_REC90.docx
@@ -1,46 +1,46 @@
 
 <file path=word/document.xml><?xml version="1.0" encoding="utf-8"?>
-<w:document xmlns:wpc="http://schemas.microsoft.com/office/word/2010/wordprocessingCanvas" xmlns:mo="http://schemas.microsoft.com/office/mac/office/2008/main" xmlns:mc="http://schemas.openxmlformats.org/markup-compatibility/2006" xmlns:mv="urn:schemas-microsoft-com:mac:vml" xmlns:o="urn:schemas-microsoft-com:office:office" xmlns:r="http://schemas.openxmlformats.org/officeDocument/2006/relationships" xmlns:m="http://schemas.openxmlformats.org/officeDocument/2006/math" xmlns:v="urn:schemas-microsoft-com:vml" xmlns:wp14="http://schemas.microsoft.com/office/word/2010/wordprocessingDrawing" xmlns:wp="http://schemas.openxmlformats.org/drawingml/2006/wordprocessingDrawing" xmlns:w10="urn:schemas-microsoft-com:office:word" xmlns:w="http://schemas.openxmlformats.org/wordprocessingml/2006/main" xmlns:w14="http://schemas.microsoft.com/office/word/2010/wordml" xmlns:wpg="http://schemas.microsoft.com/office/word/2010/wordprocessingGroup" xmlns:wpi="http://schemas.microsoft.com/office/word/2010/wordprocessingInk" xmlns:wne="http://schemas.microsoft.com/office/word/2006/wordml" xmlns:wps="http://schemas.microsoft.com/office/word/2010/wordprocessingShape" mc:Ignorable="w14 wp14">
+<w:document xmlns:wpc="http://schemas.microsoft.com/office/word/2010/wordprocessingCanvas" xmlns:mc="http://schemas.openxmlformats.org/markup-compatibility/2006" xmlns:o="urn:schemas-microsoft-com:office:office" xmlns:r="http://schemas.openxmlformats.org/officeDocument/2006/relationships" xmlns:m="http://schemas.openxmlformats.org/officeDocument/2006/math" xmlns:v="urn:schemas-microsoft-com:vml" xmlns:wp14="http://schemas.microsoft.com/office/word/2010/wordprocessingDrawing" xmlns:wp="http://schemas.openxmlformats.org/drawingml/2006/wordprocessingDrawing" xmlns:w10="urn:schemas-microsoft-com:office:word" xmlns:w="http://schemas.openxmlformats.org/wordprocessingml/2006/main" xmlns:w14="http://schemas.microsoft.com/office/word/2010/wordml" xmlns:w15="http://schemas.microsoft.com/office/word/2012/wordml" xmlns:wpg="http://schemas.microsoft.com/office/word/2010/wordprocessingGroup" xmlns:wpi="http://schemas.microsoft.com/office/word/2010/wordprocessingInk" xmlns:wne="http://schemas.microsoft.com/office/word/2006/wordml" xmlns:wps="http://schemas.microsoft.com/office/word/2010/wordprocessingShape" mc:Ignorable="w14 w15 wp14">
   <w:body>
     <w:p>
       <w:pPr>
         <w:jc w:val="center"/>
         <w:rPr>
-          <w:rFonts w:ascii="Arial" w:hAnsi="Arial"/>
+          <w:rFonts w:ascii="Arial" w:hAnsi="Arial" w:cs="Arial"/>
           <w:b/>
         </w:rPr>
       </w:pPr>
       <w:r>
         <w:rPr>
-          <w:rFonts w:asciiTheme="majorHAnsi" w:hAnsiTheme="majorHAnsi"/>
+          <w:rFonts w:ascii="Arial" w:hAnsi="Arial" w:cs="Arial"/>
           <w:b/>
         </w:rPr>
         <w:t>Ejercicio Genérico M1</w:t>
       </w:r>
       <w:r>
         <w:rPr>
-          <w:rFonts w:asciiTheme="majorHAnsi" w:hAnsiTheme="majorHAnsi"/>
+          <w:rFonts w:ascii="Arial" w:hAnsi="Arial" w:cs="Arial"/>
           <w:b/>
         </w:rPr>
         <w:t>C</w:t>
       </w:r>
       <w:r>
         <w:rPr>
-          <w:rFonts w:asciiTheme="majorHAnsi" w:hAnsiTheme="majorHAnsi"/>
+          <w:rFonts w:ascii="Arial" w:hAnsi="Arial" w:cs="Arial"/>
           <w:b/>
         </w:rPr>
         <w:t>: Texto a texto (frase</w:t>
       </w:r>
       <w:r>
         <w:rPr>
-          <w:rFonts w:asciiTheme="majorHAnsi" w:hAnsiTheme="majorHAnsi"/>
+          <w:rFonts w:ascii="Arial" w:hAnsi="Arial" w:cs="Arial"/>
           <w:b/>
         </w:rPr>
         <w:t>s</w:t>
       </w:r>
       <w:r>
         <w:rPr>
-          <w:rFonts w:asciiTheme="majorHAnsi" w:hAnsiTheme="majorHAnsi"/>
+          <w:rFonts w:ascii="Arial" w:hAnsi="Arial" w:cs="Arial"/>
           <w:b/>
         </w:rPr>
         <w:t>)</w:t>
@@ -49,41 +49,33 @@
     <w:p>
       <w:pPr>
         <w:rPr>
-          <w:rFonts w:ascii="Arial" w:hAnsi="Arial"/>
-        </w:rPr>
-      </w:pPr>
-    </w:p>
-    <w:p>
-      <w:pPr>
-        <w:rPr>
-          <w:rFonts w:ascii="Arial" w:hAnsi="Arial"/>
-          <w:sz w:val="18"/>
-          <w:szCs w:val="18"/>
-        </w:rPr>
-      </w:pPr>
-      <w:r>
-        <w:rPr>
-          <w:rFonts w:ascii="Arial" w:hAnsi="Arial"/>
+          <w:rFonts w:ascii="Arial" w:hAnsi="Arial" w:cs="Arial"/>
+        </w:rPr>
+      </w:pPr>
+    </w:p>
+    <w:p>
+      <w:pPr>
+        <w:rPr>
+          <w:rFonts w:ascii="Arial" w:hAnsi="Arial" w:cs="Arial"/>
+        </w:rPr>
+      </w:pPr>
+      <w:r>
+        <w:rPr>
+          <w:rFonts w:ascii="Arial" w:hAnsi="Arial" w:cs="Arial"/>
           <w:b/>
           <w:color w:val="FF0000"/>
-          <w:sz w:val="18"/>
-          <w:szCs w:val="18"/>
         </w:rPr>
         <w:t>*</w:t>
       </w:r>
       <w:r>
         <w:rPr>
-          <w:rFonts w:ascii="Arial" w:hAnsi="Arial"/>
-          <w:sz w:val="18"/>
-          <w:szCs w:val="18"/>
+          <w:rFonts w:ascii="Arial" w:hAnsi="Arial" w:cs="Arial"/>
         </w:rPr>
         <w:t xml:space="preserve"> </w:t>
       </w:r>
       <w:r>
         <w:rPr>
-          <w:rFonts w:ascii="Arial" w:hAnsi="Arial"/>
-          <w:sz w:val="18"/>
-          <w:szCs w:val="18"/>
+          <w:rFonts w:ascii="Arial" w:hAnsi="Arial" w:cs="Arial"/>
           <w:highlight w:val="green"/>
         </w:rPr>
         <w:t>Nombre del guión a que corresponde el ejercicio</w:t>
@@ -92,25 +84,19 @@
     <w:p>
       <w:pPr>
         <w:rPr>
-          <w:rFonts w:ascii="Arial" w:hAnsi="Arial"/>
-          <w:sz w:val="18"/>
-          <w:szCs w:val="18"/>
-        </w:rPr>
-      </w:pPr>
-    </w:p>
-    <w:p>
-      <w:pPr>
-        <w:rPr>
-          <w:rFonts w:ascii="Arial" w:hAnsi="Arial"/>
-          <w:sz w:val="18"/>
-          <w:szCs w:val="18"/>
-        </w:rPr>
-      </w:pPr>
-      <w:r>
-        <w:rPr>
-          <w:rFonts w:ascii="Arial" w:hAnsi="Arial"/>
-          <w:sz w:val="18"/>
-          <w:szCs w:val="18"/>
+          <w:rFonts w:ascii="Arial" w:hAnsi="Arial" w:cs="Arial"/>
+        </w:rPr>
+      </w:pPr>
+    </w:p>
+    <w:p>
+      <w:pPr>
+        <w:rPr>
+          <w:rFonts w:ascii="Arial" w:hAnsi="Arial" w:cs="Arial"/>
+        </w:rPr>
+      </w:pPr>
+      <w:r>
+        <w:rPr>
+          <w:rFonts w:ascii="Arial" w:hAnsi="Arial" w:cs="Arial"/>
         </w:rPr>
         <w:t>MA_11_03_CO</w:t>
       </w:r>
@@ -118,27 +104,21 @@
     <w:p>
       <w:pPr>
         <w:rPr>
-          <w:rFonts w:ascii="Arial" w:hAnsi="Arial"/>
-          <w:sz w:val="18"/>
-          <w:szCs w:val="18"/>
-        </w:rPr>
-      </w:pPr>
-    </w:p>
-    <w:p>
-      <w:pPr>
-        <w:rPr>
-          <w:rFonts w:ascii="Arial" w:hAnsi="Arial"/>
+          <w:rFonts w:ascii="Arial" w:hAnsi="Arial" w:cs="Arial"/>
+        </w:rPr>
+      </w:pPr>
+    </w:p>
+    <w:p>
+      <w:pPr>
+        <w:rPr>
+          <w:rFonts w:ascii="Arial" w:hAnsi="Arial" w:cs="Arial"/>
           <w:b/>
-          <w:sz w:val="18"/>
-          <w:szCs w:val="18"/>
-        </w:rPr>
-      </w:pPr>
-      <w:r>
-        <w:rPr>
-          <w:rFonts w:ascii="Arial" w:hAnsi="Arial"/>
+        </w:rPr>
+      </w:pPr>
+      <w:r>
+        <w:rPr>
+          <w:rFonts w:ascii="Arial" w:hAnsi="Arial" w:cs="Arial"/>
           <w:b/>
-          <w:sz w:val="18"/>
-          <w:szCs w:val="18"/>
         </w:rPr>
         <w:t>DATOS DEL RECURSO</w:t>
       </w:r>
@@ -147,81 +127,49 @@
       <w:pPr>
         <w:rPr>
           <w:rFonts w:ascii="Arial" w:hAnsi="Arial" w:cs="Arial"/>
-          <w:sz w:val="18"/>
-          <w:szCs w:val="18"/>
-        </w:rPr>
-      </w:pPr>
-    </w:p>
-    <w:p>
-      <w:pPr>
-        <w:rPr>
-          <w:rFonts w:ascii="Arial" w:hAnsi="Arial"/>
-          <w:sz w:val="18"/>
-          <w:szCs w:val="18"/>
-        </w:rPr>
-      </w:pPr>
-      <w:r>
-        <w:rPr>
-          <w:rFonts w:ascii="Arial" w:hAnsi="Arial"/>
+        </w:rPr>
+      </w:pPr>
+    </w:p>
+    <w:p>
+      <w:pPr>
+        <w:rPr>
+          <w:rFonts w:ascii="Arial" w:hAnsi="Arial" w:cs="Arial"/>
+        </w:rPr>
+      </w:pPr>
+      <w:r>
+        <w:rPr>
+          <w:rFonts w:ascii="Arial" w:hAnsi="Arial" w:cs="Arial"/>
           <w:b/>
           <w:color w:val="FF0000"/>
-          <w:sz w:val="18"/>
-          <w:szCs w:val="18"/>
         </w:rPr>
         <w:t>*</w:t>
       </w:r>
       <w:r>
         <w:rPr>
-          <w:rFonts w:ascii="Arial" w:hAnsi="Arial"/>
-          <w:sz w:val="18"/>
-          <w:szCs w:val="18"/>
+          <w:rFonts w:ascii="Arial" w:hAnsi="Arial" w:cs="Arial"/>
         </w:rPr>
         <w:t xml:space="preserve"> </w:t>
       </w:r>
       <w:r>
         <w:rPr>
-          <w:rFonts w:ascii="Arial" w:hAnsi="Arial"/>
-          <w:sz w:val="18"/>
-          <w:szCs w:val="18"/>
+          <w:rFonts w:ascii="Arial" w:hAnsi="Arial" w:cs="Arial"/>
           <w:highlight w:val="green"/>
         </w:rPr>
-        <w:t>Título del recurso</w:t>
-      </w:r>
-      <w:r>
-        <w:rPr>
-          <w:rFonts w:ascii="Arial" w:hAnsi="Arial"/>
-          <w:sz w:val="18"/>
-          <w:szCs w:val="18"/>
+        <w:t>Título del recurso (</w:t>
+      </w:r>
+      <w:r>
+        <w:rPr>
+          <w:rFonts w:ascii="Arial" w:hAnsi="Arial" w:cs="Arial"/>
+          <w:b/>
           <w:highlight w:val="green"/>
         </w:rPr>
-        <w:t xml:space="preserve"> </w:t>
-      </w:r>
-      <w:r>
-        <w:rPr>
-          <w:rFonts w:ascii="Arial" w:hAnsi="Arial"/>
-          <w:sz w:val="18"/>
-          <w:szCs w:val="18"/>
+        <w:t>65</w:t>
+      </w:r>
+      <w:r>
+        <w:rPr>
+          <w:rFonts w:ascii="Arial" w:hAnsi="Arial" w:cs="Arial"/>
           <w:highlight w:val="green"/>
         </w:rPr>
-        <w:t>(</w:t>
-      </w:r>
-      <w:r>
-        <w:rPr>
-          <w:rFonts w:ascii="Arial" w:hAnsi="Arial"/>
-          <w:b/>
-          <w:sz w:val="18"/>
-          <w:szCs w:val="18"/>
-          <w:highlight w:val="green"/>
-        </w:rPr>
-        <w:t>65</w:t>
-      </w:r>
-      <w:r>
-        <w:rPr>
-          <w:rFonts w:ascii="Arial" w:hAnsi="Arial"/>
-          <w:sz w:val="18"/>
-          <w:szCs w:val="18"/>
-          <w:highlight w:val="green"/>
-        </w:rPr>
         <w:t xml:space="preserve"> caracteres máx.)</w:t>
       </w:r>
     </w:p>
@@ -229,74 +177,81 @@
       <w:pPr>
         <w:rPr>
           <w:rFonts w:ascii="Arial" w:hAnsi="Arial" w:cs="Arial"/>
-          <w:sz w:val="18"/>
-          <w:szCs w:val="18"/>
-        </w:rPr>
-      </w:pPr>
-    </w:p>
-    <w:p>
-      <w:pPr>
-        <w:rPr>
-          <w:rFonts w:ascii="Arial" w:hAnsi="Arial" w:cs="Arial"/>
-          <w:sz w:val="18"/>
-          <w:szCs w:val="18"/>
-        </w:rPr>
-      </w:pPr>
-      <w:r>
-        <w:rPr>
-          <w:rFonts w:ascii="Times New Roman" w:eastAsia="ＭＳ 明朝" w:hAnsi="Times New Roman" w:cs="Times New Roman"/>
+        </w:rPr>
+      </w:pPr>
+    </w:p>
+    <w:p>
+      <w:pPr>
+        <w:rPr>
+          <w:rFonts w:ascii="Arial" w:hAnsi="Arial" w:cs="Arial"/>
+        </w:rPr>
+      </w:pPr>
+      <w:r>
+        <w:rPr>
+          <w:rFonts w:ascii="Arial" w:eastAsia="MS Mincho" w:hAnsi="Arial" w:cs="Arial"/>
           <w:color w:val="000000"/>
         </w:rPr>
-        <w:t>Propiedades del limite de</w:t>
-      </w:r>
-      <w:r>
-        <w:rPr>
-          <w:rFonts w:ascii="Times New Roman" w:eastAsia="ＭＳ 明朝" w:hAnsi="Times New Roman" w:cs="Times New Roman"/>
+        <w:t>Propiedad del l</w:t>
+      </w:r>
+      <w:r>
+        <w:rPr>
+          <w:rFonts w:ascii="Arial" w:eastAsia="MS Mincho" w:hAnsi="Arial" w:cs="Arial"/>
           <w:color w:val="000000"/>
         </w:rPr>
+        <w:t>í</w:t>
+      </w:r>
+      <w:r>
+        <w:rPr>
+          <w:rFonts w:ascii="Arial" w:eastAsia="MS Mincho" w:hAnsi="Arial" w:cs="Arial"/>
+          <w:color w:val="000000"/>
+        </w:rPr>
+        <w:t>mite de</w:t>
+      </w:r>
+      <w:r>
+        <w:rPr>
+          <w:rFonts w:ascii="Arial" w:eastAsia="MS Mincho" w:hAnsi="Arial" w:cs="Arial"/>
+          <w:color w:val="000000"/>
+        </w:rPr>
         <w:t>l producto</w:t>
       </w:r>
-    </w:p>
-    <w:p>
-      <w:pPr>
-        <w:rPr>
-          <w:rFonts w:ascii="Arial" w:hAnsi="Arial" w:cs="Arial"/>
-          <w:sz w:val="18"/>
-          <w:szCs w:val="18"/>
-        </w:rPr>
-      </w:pPr>
-    </w:p>
-    <w:p>
-      <w:pPr>
-        <w:rPr>
-          <w:rFonts w:ascii="Arial" w:hAnsi="Arial"/>
-          <w:sz w:val="18"/>
-          <w:szCs w:val="18"/>
-        </w:rPr>
-      </w:pPr>
-      <w:r>
-        <w:rPr>
-          <w:rFonts w:ascii="Arial" w:hAnsi="Arial"/>
+      <w:r>
+        <w:rPr>
+          <w:rFonts w:ascii="Arial" w:eastAsia="MS Mincho" w:hAnsi="Arial" w:cs="Arial"/>
+          <w:color w:val="000000"/>
+        </w:rPr>
+        <w:t xml:space="preserve"> de funciones</w:t>
+      </w:r>
+    </w:p>
+    <w:p>
+      <w:pPr>
+        <w:rPr>
+          <w:rFonts w:ascii="Arial" w:hAnsi="Arial" w:cs="Arial"/>
+        </w:rPr>
+      </w:pPr>
+    </w:p>
+    <w:p>
+      <w:pPr>
+        <w:rPr>
+          <w:rFonts w:ascii="Arial" w:hAnsi="Arial" w:cs="Arial"/>
+        </w:rPr>
+      </w:pPr>
+      <w:r>
+        <w:rPr>
+          <w:rFonts w:ascii="Arial" w:hAnsi="Arial" w:cs="Arial"/>
           <w:b/>
           <w:color w:val="FF0000"/>
-          <w:sz w:val="18"/>
-          <w:szCs w:val="18"/>
         </w:rPr>
         <w:t>*</w:t>
       </w:r>
       <w:r>
         <w:rPr>
-          <w:rFonts w:ascii="Arial" w:hAnsi="Arial"/>
-          <w:sz w:val="18"/>
-          <w:szCs w:val="18"/>
+          <w:rFonts w:ascii="Arial" w:hAnsi="Arial" w:cs="Arial"/>
         </w:rPr>
         <w:t xml:space="preserve"> </w:t>
       </w:r>
       <w:r>
         <w:rPr>
-          <w:rFonts w:ascii="Arial" w:hAnsi="Arial"/>
-          <w:sz w:val="18"/>
-          <w:szCs w:val="18"/>
+          <w:rFonts w:ascii="Arial" w:hAnsi="Arial" w:cs="Arial"/>
           <w:highlight w:val="green"/>
         </w:rPr>
         <w:t>Descripción del recurso</w:t>
@@ -306,95 +261,97 @@
       <w:pPr>
         <w:rPr>
           <w:rFonts w:ascii="Arial" w:hAnsi="Arial" w:cs="Arial"/>
-          <w:sz w:val="18"/>
-          <w:szCs w:val="18"/>
-        </w:rPr>
-      </w:pPr>
-    </w:p>
-    <w:p>
-      <w:pPr>
-        <w:rPr>
-          <w:rFonts w:ascii="Arial" w:hAnsi="Arial" w:cs="Arial"/>
-          <w:sz w:val="18"/>
-          <w:szCs w:val="18"/>
-        </w:rPr>
-      </w:pPr>
-      <w:r>
-        <w:rPr>
-          <w:rFonts w:ascii="Times New Roman" w:eastAsia="ＭＳ 明朝" w:hAnsi="Times New Roman" w:cs="Times New Roman"/>
+        </w:rPr>
+      </w:pPr>
+    </w:p>
+    <w:p>
+      <w:pPr>
+        <w:rPr>
+          <w:rFonts w:ascii="Arial" w:hAnsi="Arial" w:cs="Arial"/>
+        </w:rPr>
+      </w:pPr>
+      <w:r>
+        <w:rPr>
+          <w:rFonts w:ascii="Arial" w:eastAsia="MS Mincho" w:hAnsi="Arial" w:cs="Arial"/>
           <w:color w:val="000000"/>
         </w:rPr>
-        <w:t>Actividad en la que se prácti</w:t>
-      </w:r>
-      <w:r>
-        <w:rPr>
-          <w:rFonts w:ascii="Times New Roman" w:eastAsia="ＭＳ 明朝" w:hAnsi="Times New Roman" w:cs="Times New Roman"/>
+        <w:t xml:space="preserve">Actividad en la que se </w:t>
+      </w:r>
+      <w:r>
+        <w:rPr>
+          <w:rFonts w:ascii="Arial" w:eastAsia="MS Mincho" w:hAnsi="Arial" w:cs="Arial"/>
           <w:color w:val="000000"/>
         </w:rPr>
-        <w:t>ca como calcular el limite de</w:t>
-      </w:r>
-      <w:r>
-        <w:rPr>
-          <w:rFonts w:ascii="Times New Roman" w:eastAsia="ＭＳ 明朝" w:hAnsi="Times New Roman" w:cs="Times New Roman"/>
+        <w:t xml:space="preserve">aplica </w:t>
+      </w:r>
+      <w:r>
+        <w:rPr>
+          <w:rFonts w:ascii="Arial" w:eastAsia="MS Mincho" w:hAnsi="Arial" w:cs="Arial"/>
           <w:color w:val="000000"/>
         </w:rPr>
-        <w:t xml:space="preserve"> funciones usando las propiedades de limite de</w:t>
-      </w:r>
-      <w:r>
-        <w:rPr>
-          <w:rFonts w:ascii="Times New Roman" w:eastAsia="ＭＳ 明朝" w:hAnsi="Times New Roman" w:cs="Times New Roman"/>
+        <w:t xml:space="preserve"> </w:t>
+      </w:r>
+      <w:r>
+        <w:rPr>
+          <w:rFonts w:ascii="Arial" w:eastAsia="MS Mincho" w:hAnsi="Arial" w:cs="Arial"/>
           <w:color w:val="000000"/>
         </w:rPr>
-        <w:t>l producto</w:t>
-      </w:r>
-      <w:r>
-        <w:rPr>
-          <w:rFonts w:ascii="Times New Roman" w:eastAsia="ＭＳ 明朝" w:hAnsi="Times New Roman" w:cs="Times New Roman"/>
+        <w:t xml:space="preserve">las propiedades del producto y de la suma </w:t>
+      </w:r>
+      <w:bookmarkStart w:id="0" w:name="_GoBack"/>
+      <w:bookmarkEnd w:id="0"/>
+      <w:r>
+        <w:rPr>
+          <w:rFonts w:ascii="Arial" w:eastAsia="MS Mincho" w:hAnsi="Arial" w:cs="Arial"/>
           <w:color w:val="000000"/>
         </w:rPr>
-        <w:t>.</w:t>
-      </w:r>
-    </w:p>
-    <w:p>
-      <w:pPr>
-        <w:rPr>
-          <w:rFonts w:ascii="Arial" w:hAnsi="Arial" w:cs="Arial"/>
-          <w:sz w:val="18"/>
-          <w:szCs w:val="18"/>
-        </w:rPr>
-      </w:pPr>
-    </w:p>
-    <w:p>
-      <w:pPr>
-        <w:rPr>
-          <w:rFonts w:ascii="Arial" w:hAnsi="Arial"/>
-          <w:sz w:val="18"/>
-          <w:szCs w:val="18"/>
-        </w:rPr>
-      </w:pPr>
-      <w:r>
-        <w:rPr>
-          <w:rFonts w:ascii="Arial" w:hAnsi="Arial"/>
+        <w:t>func</w:t>
+      </w:r>
+      <w:r>
+        <w:rPr>
+          <w:rFonts w:ascii="Arial" w:eastAsia="MS Mincho" w:hAnsi="Arial" w:cs="Arial"/>
+          <w:color w:val="000000"/>
+        </w:rPr>
+        <w:t xml:space="preserve">iones </w:t>
+      </w:r>
+      <w:r>
+        <w:rPr>
+          <w:rFonts w:ascii="Arial" w:eastAsia="MS Mincho" w:hAnsi="Arial" w:cs="Arial"/>
+          <w:color w:val="000000"/>
+        </w:rPr>
+        <w:t>para calcular algunos límites</w:t>
+      </w:r>
+    </w:p>
+    <w:p>
+      <w:pPr>
+        <w:rPr>
+          <w:rFonts w:ascii="Arial" w:hAnsi="Arial" w:cs="Arial"/>
+        </w:rPr>
+      </w:pPr>
+    </w:p>
+    <w:p>
+      <w:pPr>
+        <w:rPr>
+          <w:rFonts w:ascii="Arial" w:hAnsi="Arial" w:cs="Arial"/>
+        </w:rPr>
+      </w:pPr>
+      <w:r>
+        <w:rPr>
+          <w:rFonts w:ascii="Arial" w:hAnsi="Arial" w:cs="Arial"/>
           <w:b/>
           <w:color w:val="FF0000"/>
-          <w:sz w:val="18"/>
-          <w:szCs w:val="18"/>
         </w:rPr>
         <w:t>*</w:t>
       </w:r>
       <w:r>
         <w:rPr>
-          <w:rFonts w:ascii="Arial" w:hAnsi="Arial"/>
-          <w:sz w:val="18"/>
-          <w:szCs w:val="18"/>
+          <w:rFonts w:ascii="Arial" w:hAnsi="Arial" w:cs="Arial"/>
         </w:rPr>
         <w:t xml:space="preserve"> </w:t>
       </w:r>
       <w:r>
         <w:rPr>
-          <w:rFonts w:ascii="Arial" w:hAnsi="Arial"/>
-          <w:sz w:val="18"/>
-          <w:szCs w:val="18"/>
+          <w:rFonts w:ascii="Arial" w:hAnsi="Arial" w:cs="Arial"/>
           <w:highlight w:val="green"/>
         </w:rPr>
         <w:t>Palabras clave del recurso (separadas por comas ",")</w:t>
@@ -404,60 +361,72 @@
       <w:pPr>
         <w:rPr>
           <w:rFonts w:ascii="Arial" w:hAnsi="Arial" w:cs="Arial"/>
-          <w:sz w:val="18"/>
-          <w:szCs w:val="18"/>
-        </w:rPr>
-      </w:pPr>
-      <w:r>
-        <w:rPr>
-          <w:rFonts w:ascii="Arial" w:hAnsi="Arial" w:cs="Arial"/>
-          <w:sz w:val="18"/>
-          <w:szCs w:val="18"/>
-        </w:rPr>
-        <w:t>“limite” , “propiedades”</w:t>
-      </w:r>
-    </w:p>
-    <w:p>
-      <w:pPr>
-        <w:rPr>
-          <w:rFonts w:ascii="Arial" w:hAnsi="Arial" w:cs="Arial"/>
-          <w:sz w:val="18"/>
-          <w:szCs w:val="18"/>
-        </w:rPr>
-      </w:pPr>
-    </w:p>
-    <w:p>
-      <w:pPr>
-        <w:rPr>
-          <w:rFonts w:ascii="Arial" w:hAnsi="Arial"/>
-          <w:sz w:val="18"/>
-          <w:szCs w:val="18"/>
-        </w:rPr>
-      </w:pPr>
-      <w:r>
-        <w:rPr>
-          <w:rFonts w:ascii="Arial" w:hAnsi="Arial"/>
+        </w:rPr>
+      </w:pPr>
+      <w:proofErr w:type="gramStart"/>
+      <w:r>
+        <w:rPr>
+          <w:rFonts w:ascii="Arial" w:hAnsi="Arial" w:cs="Arial"/>
+        </w:rPr>
+        <w:t>l</w:t>
+      </w:r>
+      <w:r>
+        <w:rPr>
+          <w:rFonts w:ascii="Arial" w:hAnsi="Arial" w:cs="Arial"/>
+        </w:rPr>
+        <w:t>í</w:t>
+      </w:r>
+      <w:r>
+        <w:rPr>
+          <w:rFonts w:ascii="Arial" w:hAnsi="Arial" w:cs="Arial"/>
+        </w:rPr>
+        <w:t>mite</w:t>
+      </w:r>
+      <w:proofErr w:type="gramEnd"/>
+      <w:r>
+        <w:rPr>
+          <w:rFonts w:ascii="Arial" w:hAnsi="Arial" w:cs="Arial"/>
+        </w:rPr>
+        <w:t xml:space="preserve">, </w:t>
+      </w:r>
+      <w:r>
+        <w:rPr>
+          <w:rFonts w:ascii="Arial" w:hAnsi="Arial" w:cs="Arial"/>
+        </w:rPr>
+        <w:t xml:space="preserve">propiedades de los límites, producto de funciones </w:t>
+      </w:r>
+    </w:p>
+    <w:p>
+      <w:pPr>
+        <w:rPr>
+          <w:rFonts w:ascii="Arial" w:hAnsi="Arial" w:cs="Arial"/>
+        </w:rPr>
+      </w:pPr>
+    </w:p>
+    <w:p>
+      <w:pPr>
+        <w:rPr>
+          <w:rFonts w:ascii="Arial" w:hAnsi="Arial" w:cs="Arial"/>
+        </w:rPr>
+      </w:pPr>
+      <w:r>
+        <w:rPr>
+          <w:rFonts w:ascii="Arial" w:hAnsi="Arial" w:cs="Arial"/>
           <w:b/>
           <w:color w:val="FF0000"/>
-          <w:sz w:val="18"/>
-          <w:szCs w:val="18"/>
         </w:rPr>
         <w:t>*</w:t>
       </w:r>
       <w:r>
         <w:rPr>
-          <w:rFonts w:ascii="Arial" w:hAnsi="Arial"/>
+          <w:rFonts w:ascii="Arial" w:hAnsi="Arial" w:cs="Arial"/>
           <w:color w:val="FF0000"/>
-          <w:sz w:val="18"/>
-          <w:szCs w:val="18"/>
         </w:rPr>
         <w:t xml:space="preserve"> </w:t>
       </w:r>
       <w:r>
         <w:rPr>
-          <w:rFonts w:ascii="Arial" w:hAnsi="Arial"/>
-          <w:sz w:val="18"/>
-          <w:szCs w:val="18"/>
+          <w:rFonts w:ascii="Arial" w:hAnsi="Arial" w:cs="Arial"/>
           <w:highlight w:val="green"/>
         </w:rPr>
         <w:t>Tiempo estimado (minutos)</w:t>
@@ -467,15 +436,11 @@
       <w:pPr>
         <w:rPr>
           <w:rFonts w:ascii="Arial" w:hAnsi="Arial" w:cs="Arial"/>
-          <w:sz w:val="18"/>
-          <w:szCs w:val="18"/>
-        </w:rPr>
-      </w:pPr>
-      <w:r>
-        <w:rPr>
-          <w:rFonts w:ascii="Arial" w:hAnsi="Arial" w:cs="Arial"/>
-          <w:sz w:val="18"/>
-          <w:szCs w:val="18"/>
+        </w:rPr>
+      </w:pPr>
+      <w:r>
+        <w:rPr>
+          <w:rFonts w:ascii="Arial" w:hAnsi="Arial" w:cs="Arial"/>
         </w:rPr>
         <w:t>5 min</w:t>
       </w:r>
@@ -484,43 +449,33 @@
       <w:pPr>
         <w:rPr>
           <w:rFonts w:ascii="Arial" w:hAnsi="Arial" w:cs="Arial"/>
-          <w:sz w:val="18"/>
-          <w:szCs w:val="18"/>
-        </w:rPr>
-      </w:pPr>
-    </w:p>
-    <w:p>
-      <w:pPr>
-        <w:rPr>
-          <w:rFonts w:ascii="Arial" w:hAnsi="Arial"/>
-          <w:sz w:val="18"/>
-          <w:szCs w:val="18"/>
-        </w:rPr>
-      </w:pPr>
-      <w:r>
-        <w:rPr>
-          <w:rFonts w:ascii="Arial" w:hAnsi="Arial"/>
+        </w:rPr>
+      </w:pPr>
+    </w:p>
+    <w:p>
+      <w:pPr>
+        <w:rPr>
+          <w:rFonts w:ascii="Arial" w:hAnsi="Arial" w:cs="Arial"/>
+        </w:rPr>
+      </w:pPr>
+      <w:r>
+        <w:rPr>
+          <w:rFonts w:ascii="Arial" w:hAnsi="Arial" w:cs="Arial"/>
           <w:b/>
           <w:color w:val="FF0000"/>
-          <w:sz w:val="18"/>
-          <w:szCs w:val="18"/>
         </w:rPr>
         <w:t>*</w:t>
       </w:r>
       <w:r>
         <w:rPr>
-          <w:rFonts w:ascii="Arial" w:hAnsi="Arial"/>
+          <w:rFonts w:ascii="Arial" w:hAnsi="Arial" w:cs="Arial"/>
           <w:color w:val="FF0000"/>
-          <w:sz w:val="18"/>
-          <w:szCs w:val="18"/>
         </w:rPr>
         <w:t xml:space="preserve"> </w:t>
       </w:r>
       <w:r>
         <w:rPr>
-          <w:rFonts w:ascii="Arial" w:hAnsi="Arial"/>
-          <w:sz w:val="18"/>
-          <w:szCs w:val="18"/>
+          <w:rFonts w:ascii="Arial" w:hAnsi="Arial" w:cs="Arial"/>
           <w:highlight w:val="green"/>
         </w:rPr>
         <w:t>Acción didáctica (indicar sólo una)</w:t>
@@ -534,14 +489,14 @@
         <w:tblLook w:val="04A0" w:firstRow="1" w:lastRow="0" w:firstColumn="1" w:lastColumn="0" w:noHBand="0" w:noVBand="1"/>
       </w:tblPr>
       <w:tblGrid>
-        <w:gridCol w:w="1248"/>
-        <w:gridCol w:w="404"/>
-        <w:gridCol w:w="1289"/>
-        <w:gridCol w:w="367"/>
-        <w:gridCol w:w="2504"/>
-        <w:gridCol w:w="425"/>
-        <w:gridCol w:w="2268"/>
-        <w:gridCol w:w="425"/>
+        <w:gridCol w:w="1377"/>
+        <w:gridCol w:w="381"/>
+        <w:gridCol w:w="1457"/>
+        <w:gridCol w:w="377"/>
+        <w:gridCol w:w="2370"/>
+        <w:gridCol w:w="401"/>
+        <w:gridCol w:w="2166"/>
+        <w:gridCol w:w="401"/>
       </w:tblGrid>
       <w:tr>
         <w:tc>
@@ -551,16 +506,12 @@
           <w:p>
             <w:pPr>
               <w:rPr>
-                <w:rFonts w:ascii="Arial" w:hAnsi="Arial"/>
-                <w:sz w:val="16"/>
-                <w:szCs w:val="16"/>
+                <w:rFonts w:ascii="Arial" w:hAnsi="Arial" w:cs="Arial"/>
               </w:rPr>
             </w:pPr>
             <w:r>
               <w:rPr>
-                <w:rFonts w:ascii="Arial" w:hAnsi="Arial"/>
-                <w:sz w:val="16"/>
-                <w:szCs w:val="16"/>
+                <w:rFonts w:ascii="Arial" w:hAnsi="Arial" w:cs="Arial"/>
               </w:rPr>
               <w:t>Exposición</w:t>
             </w:r>
@@ -573,9 +524,7 @@
           <w:p>
             <w:pPr>
               <w:rPr>
-                <w:rFonts w:ascii="Arial" w:hAnsi="Arial"/>
-                <w:sz w:val="16"/>
-                <w:szCs w:val="16"/>
+                <w:rFonts w:ascii="Arial" w:hAnsi="Arial" w:cs="Arial"/>
               </w:rPr>
             </w:pPr>
           </w:p>
@@ -587,16 +536,12 @@
           <w:p>
             <w:pPr>
               <w:rPr>
-                <w:rFonts w:ascii="Arial" w:hAnsi="Arial"/>
-                <w:sz w:val="16"/>
-                <w:szCs w:val="16"/>
+                <w:rFonts w:ascii="Arial" w:hAnsi="Arial" w:cs="Arial"/>
               </w:rPr>
             </w:pPr>
             <w:r>
               <w:rPr>
-                <w:rFonts w:ascii="Arial" w:hAnsi="Arial"/>
-                <w:sz w:val="16"/>
-                <w:szCs w:val="16"/>
+                <w:rFonts w:ascii="Arial" w:hAnsi="Arial" w:cs="Arial"/>
               </w:rPr>
               <w:t>Ejercitación</w:t>
             </w:r>
@@ -609,16 +554,12 @@
           <w:p>
             <w:pPr>
               <w:rPr>
-                <w:rFonts w:ascii="Arial" w:hAnsi="Arial"/>
-                <w:sz w:val="16"/>
-                <w:szCs w:val="16"/>
+                <w:rFonts w:ascii="Arial" w:hAnsi="Arial" w:cs="Arial"/>
               </w:rPr>
             </w:pPr>
             <w:r>
               <w:rPr>
-                <w:rFonts w:ascii="Arial" w:hAnsi="Arial"/>
-                <w:sz w:val="16"/>
-                <w:szCs w:val="16"/>
+                <w:rFonts w:ascii="Arial" w:hAnsi="Arial" w:cs="Arial"/>
               </w:rPr>
               <w:t>X</w:t>
             </w:r>
@@ -631,16 +572,12 @@
           <w:p>
             <w:pPr>
               <w:rPr>
-                <w:rFonts w:ascii="Arial" w:hAnsi="Arial"/>
-                <w:sz w:val="16"/>
-                <w:szCs w:val="16"/>
+                <w:rFonts w:ascii="Arial" w:hAnsi="Arial" w:cs="Arial"/>
               </w:rPr>
             </w:pPr>
             <w:r>
               <w:rPr>
-                <w:rFonts w:ascii="Arial" w:hAnsi="Arial"/>
-                <w:sz w:val="16"/>
-                <w:szCs w:val="16"/>
+                <w:rFonts w:ascii="Arial" w:hAnsi="Arial" w:cs="Arial"/>
               </w:rPr>
               <w:t>Preguntas con respuesta libre</w:t>
             </w:r>
@@ -653,9 +590,7 @@
           <w:p>
             <w:pPr>
               <w:rPr>
-                <w:rFonts w:ascii="Arial" w:hAnsi="Arial"/>
-                <w:sz w:val="16"/>
-                <w:szCs w:val="16"/>
+                <w:rFonts w:ascii="Arial" w:hAnsi="Arial" w:cs="Arial"/>
               </w:rPr>
             </w:pPr>
           </w:p>
@@ -667,16 +602,12 @@
           <w:p>
             <w:pPr>
               <w:rPr>
-                <w:rFonts w:ascii="Arial" w:hAnsi="Arial"/>
-                <w:sz w:val="16"/>
-                <w:szCs w:val="16"/>
+                <w:rFonts w:ascii="Arial" w:hAnsi="Arial" w:cs="Arial"/>
               </w:rPr>
             </w:pPr>
             <w:r>
               <w:rPr>
-                <w:rFonts w:ascii="Arial" w:hAnsi="Arial"/>
-                <w:sz w:val="16"/>
-                <w:szCs w:val="16"/>
+                <w:rFonts w:ascii="Arial" w:hAnsi="Arial" w:cs="Arial"/>
               </w:rPr>
               <w:t>Juegos</w:t>
             </w:r>
@@ -689,9 +620,7 @@
           <w:p>
             <w:pPr>
               <w:rPr>
-                <w:rFonts w:ascii="Arial" w:hAnsi="Arial"/>
-                <w:sz w:val="16"/>
-                <w:szCs w:val="16"/>
+                <w:rFonts w:ascii="Arial" w:hAnsi="Arial" w:cs="Arial"/>
               </w:rPr>
             </w:pPr>
           </w:p>
@@ -705,16 +634,12 @@
           <w:p>
             <w:pPr>
               <w:rPr>
-                <w:rFonts w:ascii="Arial" w:hAnsi="Arial"/>
-                <w:sz w:val="16"/>
-                <w:szCs w:val="16"/>
+                <w:rFonts w:ascii="Arial" w:hAnsi="Arial" w:cs="Arial"/>
               </w:rPr>
             </w:pPr>
             <w:r>
               <w:rPr>
-                <w:rFonts w:ascii="Arial" w:hAnsi="Arial"/>
-                <w:sz w:val="16"/>
-                <w:szCs w:val="16"/>
+                <w:rFonts w:ascii="Arial" w:hAnsi="Arial" w:cs="Arial"/>
               </w:rPr>
               <w:t>Estudio</w:t>
             </w:r>
@@ -727,9 +652,7 @@
           <w:p>
             <w:pPr>
               <w:rPr>
-                <w:rFonts w:ascii="Arial" w:hAnsi="Arial"/>
-                <w:sz w:val="16"/>
-                <w:szCs w:val="16"/>
+                <w:rFonts w:ascii="Arial" w:hAnsi="Arial" w:cs="Arial"/>
               </w:rPr>
             </w:pPr>
           </w:p>
@@ -741,16 +664,12 @@
           <w:p>
             <w:pPr>
               <w:rPr>
-                <w:rFonts w:ascii="Arial" w:hAnsi="Arial"/>
-                <w:sz w:val="16"/>
-                <w:szCs w:val="16"/>
+                <w:rFonts w:ascii="Arial" w:hAnsi="Arial" w:cs="Arial"/>
               </w:rPr>
             </w:pPr>
             <w:r>
               <w:rPr>
-                <w:rFonts w:ascii="Arial" w:hAnsi="Arial"/>
-                <w:sz w:val="16"/>
-                <w:szCs w:val="16"/>
+                <w:rFonts w:ascii="Arial" w:hAnsi="Arial" w:cs="Arial"/>
               </w:rPr>
               <w:t>Proyecto</w:t>
             </w:r>
@@ -763,9 +682,7 @@
           <w:p>
             <w:pPr>
               <w:rPr>
-                <w:rFonts w:ascii="Arial" w:hAnsi="Arial"/>
-                <w:sz w:val="16"/>
-                <w:szCs w:val="16"/>
+                <w:rFonts w:ascii="Arial" w:hAnsi="Arial" w:cs="Arial"/>
               </w:rPr>
             </w:pPr>
           </w:p>
@@ -777,16 +694,12 @@
           <w:p>
             <w:pPr>
               <w:rPr>
-                <w:rFonts w:ascii="Arial" w:hAnsi="Arial"/>
-                <w:sz w:val="16"/>
-                <w:szCs w:val="16"/>
+                <w:rFonts w:ascii="Arial" w:hAnsi="Arial" w:cs="Arial"/>
               </w:rPr>
             </w:pPr>
             <w:r>
               <w:rPr>
-                <w:rFonts w:ascii="Arial" w:hAnsi="Arial"/>
-                <w:sz w:val="16"/>
-                <w:szCs w:val="16"/>
+                <w:rFonts w:ascii="Arial" w:hAnsi="Arial" w:cs="Arial"/>
               </w:rPr>
               <w:t>Evaluación</w:t>
             </w:r>
@@ -799,9 +712,7 @@
           <w:p>
             <w:pPr>
               <w:rPr>
-                <w:rFonts w:ascii="Arial" w:hAnsi="Arial"/>
-                <w:sz w:val="16"/>
-                <w:szCs w:val="16"/>
+                <w:rFonts w:ascii="Arial" w:hAnsi="Arial" w:cs="Arial"/>
               </w:rPr>
             </w:pPr>
           </w:p>
@@ -813,16 +724,12 @@
           <w:p>
             <w:pPr>
               <w:rPr>
-                <w:rFonts w:ascii="Arial" w:hAnsi="Arial"/>
-                <w:sz w:val="16"/>
-                <w:szCs w:val="16"/>
+                <w:rFonts w:ascii="Arial" w:hAnsi="Arial" w:cs="Arial"/>
               </w:rPr>
             </w:pPr>
             <w:r>
               <w:rPr>
-                <w:rFonts w:ascii="Arial" w:hAnsi="Arial"/>
-                <w:sz w:val="16"/>
-                <w:szCs w:val="16"/>
+                <w:rFonts w:ascii="Arial" w:hAnsi="Arial" w:cs="Arial"/>
               </w:rPr>
               <w:t>Generador de actividades</w:t>
             </w:r>
@@ -835,9 +742,7 @@
           <w:p>
             <w:pPr>
               <w:rPr>
-                <w:rFonts w:ascii="Arial" w:hAnsi="Arial"/>
-                <w:sz w:val="16"/>
-                <w:szCs w:val="16"/>
+                <w:rFonts w:ascii="Arial" w:hAnsi="Arial" w:cs="Arial"/>
               </w:rPr>
             </w:pPr>
           </w:p>
@@ -848,43 +753,33 @@
       <w:pPr>
         <w:rPr>
           <w:rFonts w:ascii="Arial" w:hAnsi="Arial" w:cs="Arial"/>
-          <w:sz w:val="18"/>
-          <w:szCs w:val="18"/>
-        </w:rPr>
-      </w:pPr>
-    </w:p>
-    <w:p>
-      <w:pPr>
-        <w:rPr>
-          <w:rFonts w:ascii="Arial" w:hAnsi="Arial"/>
-          <w:sz w:val="18"/>
-          <w:szCs w:val="18"/>
-        </w:rPr>
-      </w:pPr>
-      <w:r>
-        <w:rPr>
-          <w:rFonts w:ascii="Arial" w:hAnsi="Arial"/>
+        </w:rPr>
+      </w:pPr>
+    </w:p>
+    <w:p>
+      <w:pPr>
+        <w:rPr>
+          <w:rFonts w:ascii="Arial" w:hAnsi="Arial" w:cs="Arial"/>
+        </w:rPr>
+      </w:pPr>
+      <w:r>
+        <w:rPr>
+          <w:rFonts w:ascii="Arial" w:hAnsi="Arial" w:cs="Arial"/>
           <w:b/>
           <w:color w:val="FF0000"/>
-          <w:sz w:val="18"/>
-          <w:szCs w:val="18"/>
         </w:rPr>
         <w:t>*</w:t>
       </w:r>
       <w:r>
         <w:rPr>
-          <w:rFonts w:ascii="Arial" w:hAnsi="Arial"/>
+          <w:rFonts w:ascii="Arial" w:hAnsi="Arial" w:cs="Arial"/>
           <w:color w:val="FF0000"/>
-          <w:sz w:val="18"/>
-          <w:szCs w:val="18"/>
         </w:rPr>
         <w:t xml:space="preserve"> </w:t>
       </w:r>
       <w:r>
         <w:rPr>
-          <w:rFonts w:ascii="Arial" w:hAnsi="Arial"/>
-          <w:sz w:val="18"/>
-          <w:szCs w:val="18"/>
+          <w:rFonts w:ascii="Arial" w:hAnsi="Arial" w:cs="Arial"/>
           <w:highlight w:val="green"/>
         </w:rPr>
         <w:t>Competencia (indicar sólo una)</w:t>
@@ -911,26 +806,44 @@
           <w:p>
             <w:pPr>
               <w:rPr>
-                <w:rFonts w:ascii="Arial" w:hAnsi="Arial"/>
-                <w:sz w:val="16"/>
-                <w:szCs w:val="16"/>
+                <w:rFonts w:ascii="Arial" w:hAnsi="Arial" w:cs="Arial"/>
               </w:rPr>
             </w:pPr>
             <w:r>
               <w:rPr>
-                <w:rFonts w:ascii="Arial" w:hAnsi="Arial"/>
-                <w:sz w:val="16"/>
-                <w:szCs w:val="16"/>
-              </w:rPr>
-              <w:t>…</w:t>
+                <w:rFonts w:ascii="Arial" w:hAnsi="Arial" w:cs="Arial"/>
+              </w:rPr>
+              <w:t>… en comunicación lingüística</w:t>
             </w:r>
+          </w:p>
+        </w:tc>
+        <w:tc>
+          <w:tcPr>
+            <w:tcW w:w="425" w:type="dxa"/>
+          </w:tcPr>
+          <w:p>
+            <w:pPr>
+              <w:rPr>
+                <w:rFonts w:ascii="Arial" w:hAnsi="Arial" w:cs="Arial"/>
+              </w:rPr>
+            </w:pPr>
+          </w:p>
+        </w:tc>
+        <w:tc>
+          <w:tcPr>
+            <w:tcW w:w="4111" w:type="dxa"/>
+          </w:tcPr>
+          <w:p>
+            <w:pPr>
+              <w:rPr>
+                <w:rFonts w:ascii="Arial" w:hAnsi="Arial" w:cs="Arial"/>
+              </w:rPr>
+            </w:pPr>
             <w:r>
               <w:rPr>
-                <w:rFonts w:ascii="Arial" w:hAnsi="Arial"/>
-                <w:sz w:val="16"/>
-                <w:szCs w:val="16"/>
-              </w:rPr>
-              <w:t xml:space="preserve"> en comunicación lingüística</w:t>
+                <w:rFonts w:ascii="Arial" w:hAnsi="Arial" w:cs="Arial"/>
+              </w:rPr>
+              <w:t>… matemática</w:t>
             </w:r>
           </w:p>
         </w:tc>
@@ -941,60 +854,12 @@
           <w:p>
             <w:pPr>
               <w:rPr>
-                <w:rFonts w:ascii="Arial" w:hAnsi="Arial"/>
-                <w:sz w:val="16"/>
-                <w:szCs w:val="16"/>
-              </w:rPr>
-            </w:pPr>
-          </w:p>
-        </w:tc>
-        <w:tc>
-          <w:tcPr>
-            <w:tcW w:w="4111" w:type="dxa"/>
-          </w:tcPr>
-          <w:p>
-            <w:pPr>
-              <w:rPr>
-                <w:rFonts w:ascii="Arial" w:hAnsi="Arial"/>
-                <w:sz w:val="16"/>
-                <w:szCs w:val="16"/>
+                <w:rFonts w:ascii="Arial" w:hAnsi="Arial" w:cs="Arial"/>
               </w:rPr>
             </w:pPr>
             <w:r>
               <w:rPr>
-                <w:rFonts w:ascii="Arial" w:hAnsi="Arial"/>
-                <w:sz w:val="16"/>
-                <w:szCs w:val="16"/>
-              </w:rPr>
-              <w:t>…</w:t>
-            </w:r>
-            <w:r>
-              <w:rPr>
-                <w:rFonts w:ascii="Arial" w:hAnsi="Arial"/>
-                <w:sz w:val="16"/>
-                <w:szCs w:val="16"/>
-              </w:rPr>
-              <w:t xml:space="preserve"> matemática</w:t>
-            </w:r>
-          </w:p>
-        </w:tc>
-        <w:tc>
-          <w:tcPr>
-            <w:tcW w:w="425" w:type="dxa"/>
-          </w:tcPr>
-          <w:p>
-            <w:pPr>
-              <w:rPr>
-                <w:rFonts w:ascii="Arial" w:hAnsi="Arial"/>
-                <w:sz w:val="16"/>
-                <w:szCs w:val="16"/>
-              </w:rPr>
-            </w:pPr>
-            <w:r>
-              <w:rPr>
-                <w:rFonts w:ascii="Arial" w:hAnsi="Arial"/>
-                <w:sz w:val="16"/>
-                <w:szCs w:val="16"/>
+                <w:rFonts w:ascii="Arial" w:hAnsi="Arial" w:cs="Arial"/>
               </w:rPr>
               <w:t>X</w:t>
             </w:r>
@@ -1009,60 +874,42 @@
           <w:p>
             <w:pPr>
               <w:rPr>
-                <w:rFonts w:ascii="Arial" w:hAnsi="Arial"/>
-                <w:sz w:val="16"/>
-                <w:szCs w:val="16"/>
+                <w:rFonts w:ascii="Arial" w:hAnsi="Arial" w:cs="Arial"/>
               </w:rPr>
             </w:pPr>
             <w:r>
               <w:rPr>
-                <w:rFonts w:ascii="Arial" w:hAnsi="Arial"/>
-                <w:sz w:val="16"/>
-                <w:szCs w:val="16"/>
-              </w:rPr>
-              <w:t>…</w:t>
+                <w:rFonts w:ascii="Arial" w:hAnsi="Arial" w:cs="Arial"/>
+              </w:rPr>
+              <w:t>… en el conocimiento y la interacción con el mundo físico</w:t>
             </w:r>
+          </w:p>
+        </w:tc>
+        <w:tc>
+          <w:tcPr>
+            <w:tcW w:w="425" w:type="dxa"/>
+          </w:tcPr>
+          <w:p>
+            <w:pPr>
+              <w:rPr>
+                <w:rFonts w:ascii="Arial" w:hAnsi="Arial" w:cs="Arial"/>
+              </w:rPr>
+            </w:pPr>
+          </w:p>
+        </w:tc>
+        <w:tc>
+          <w:tcPr>
+            <w:tcW w:w="4111" w:type="dxa"/>
+          </w:tcPr>
+          <w:p>
+            <w:pPr>
+              <w:rPr>
+                <w:rFonts w:ascii="Arial" w:hAnsi="Arial" w:cs="Arial"/>
+              </w:rPr>
+            </w:pPr>
             <w:r>
               <w:rPr>
-                <w:rFonts w:ascii="Arial" w:hAnsi="Arial"/>
-                <w:sz w:val="16"/>
-                <w:szCs w:val="16"/>
-              </w:rPr>
-              <w:t xml:space="preserve"> en el conocimiento y la interacción con el mundo físico</w:t>
-            </w:r>
-          </w:p>
-        </w:tc>
-        <w:tc>
-          <w:tcPr>
-            <w:tcW w:w="425" w:type="dxa"/>
-          </w:tcPr>
-          <w:p>
-            <w:pPr>
-              <w:rPr>
-                <w:rFonts w:ascii="Arial" w:hAnsi="Arial"/>
-                <w:sz w:val="16"/>
-                <w:szCs w:val="16"/>
-              </w:rPr>
-            </w:pPr>
-          </w:p>
-        </w:tc>
-        <w:tc>
-          <w:tcPr>
-            <w:tcW w:w="4111" w:type="dxa"/>
-          </w:tcPr>
-          <w:p>
-            <w:pPr>
-              <w:rPr>
-                <w:rFonts w:ascii="Arial" w:hAnsi="Arial"/>
-                <w:sz w:val="16"/>
-                <w:szCs w:val="16"/>
-              </w:rPr>
-            </w:pPr>
-            <w:r>
-              <w:rPr>
-                <w:rFonts w:ascii="Arial" w:hAnsi="Arial"/>
-                <w:sz w:val="16"/>
-                <w:szCs w:val="16"/>
+                <w:rFonts w:ascii="Arial" w:hAnsi="Arial" w:cs="Arial"/>
               </w:rPr>
               <w:t>Tratamiento de la información y competencia digital</w:t>
             </w:r>
@@ -1075,9 +922,7 @@
           <w:p>
             <w:pPr>
               <w:rPr>
-                <w:rFonts w:ascii="Arial" w:hAnsi="Arial"/>
-                <w:sz w:val="16"/>
-                <w:szCs w:val="16"/>
+                <w:rFonts w:ascii="Arial" w:hAnsi="Arial" w:cs="Arial"/>
               </w:rPr>
             </w:pPr>
           </w:p>
@@ -1091,26 +936,44 @@
           <w:p>
             <w:pPr>
               <w:rPr>
-                <w:rFonts w:ascii="Arial" w:hAnsi="Arial"/>
-                <w:sz w:val="16"/>
-                <w:szCs w:val="16"/>
+                <w:rFonts w:ascii="Arial" w:hAnsi="Arial" w:cs="Arial"/>
               </w:rPr>
             </w:pPr>
             <w:r>
               <w:rPr>
-                <w:rFonts w:ascii="Arial" w:hAnsi="Arial"/>
-                <w:sz w:val="16"/>
-                <w:szCs w:val="16"/>
-              </w:rPr>
-              <w:t>…</w:t>
+                <w:rFonts w:ascii="Arial" w:hAnsi="Arial" w:cs="Arial"/>
+              </w:rPr>
+              <w:t>… social y ciudadana</w:t>
             </w:r>
+          </w:p>
+        </w:tc>
+        <w:tc>
+          <w:tcPr>
+            <w:tcW w:w="425" w:type="dxa"/>
+          </w:tcPr>
+          <w:p>
+            <w:pPr>
+              <w:rPr>
+                <w:rFonts w:ascii="Arial" w:hAnsi="Arial" w:cs="Arial"/>
+              </w:rPr>
+            </w:pPr>
+          </w:p>
+        </w:tc>
+        <w:tc>
+          <w:tcPr>
+            <w:tcW w:w="4111" w:type="dxa"/>
+          </w:tcPr>
+          <w:p>
+            <w:pPr>
+              <w:rPr>
+                <w:rFonts w:ascii="Arial" w:hAnsi="Arial" w:cs="Arial"/>
+              </w:rPr>
+            </w:pPr>
             <w:r>
               <w:rPr>
-                <w:rFonts w:ascii="Arial" w:hAnsi="Arial"/>
-                <w:sz w:val="16"/>
-                <w:szCs w:val="16"/>
-              </w:rPr>
-              <w:t xml:space="preserve"> social y ciudadana</w:t>
+                <w:rFonts w:ascii="Arial" w:hAnsi="Arial" w:cs="Arial"/>
+              </w:rPr>
+              <w:t>… cultural y artística</w:t>
             </w:r>
           </w:p>
         </w:tc>
@@ -1121,53 +984,7 @@
           <w:p>
             <w:pPr>
               <w:rPr>
-                <w:rFonts w:ascii="Arial" w:hAnsi="Arial"/>
-                <w:sz w:val="16"/>
-                <w:szCs w:val="16"/>
-              </w:rPr>
-            </w:pPr>
-          </w:p>
-        </w:tc>
-        <w:tc>
-          <w:tcPr>
-            <w:tcW w:w="4111" w:type="dxa"/>
-          </w:tcPr>
-          <w:p>
-            <w:pPr>
-              <w:rPr>
-                <w:rFonts w:ascii="Arial" w:hAnsi="Arial"/>
-                <w:sz w:val="16"/>
-                <w:szCs w:val="16"/>
-              </w:rPr>
-            </w:pPr>
-            <w:r>
-              <w:rPr>
-                <w:rFonts w:ascii="Arial" w:hAnsi="Arial"/>
-                <w:sz w:val="16"/>
-                <w:szCs w:val="16"/>
-              </w:rPr>
-              <w:t>…</w:t>
-            </w:r>
-            <w:r>
-              <w:rPr>
-                <w:rFonts w:ascii="Arial" w:hAnsi="Arial"/>
-                <w:sz w:val="16"/>
-                <w:szCs w:val="16"/>
-              </w:rPr>
-              <w:t xml:space="preserve"> cultural y artística</w:t>
-            </w:r>
-          </w:p>
-        </w:tc>
-        <w:tc>
-          <w:tcPr>
-            <w:tcW w:w="425" w:type="dxa"/>
-          </w:tcPr>
-          <w:p>
-            <w:pPr>
-              <w:rPr>
-                <w:rFonts w:ascii="Arial" w:hAnsi="Arial"/>
-                <w:sz w:val="16"/>
-                <w:szCs w:val="16"/>
+                <w:rFonts w:ascii="Arial" w:hAnsi="Arial" w:cs="Arial"/>
               </w:rPr>
             </w:pPr>
           </w:p>
@@ -1181,60 +998,42 @@
           <w:p>
             <w:pPr>
               <w:rPr>
-                <w:rFonts w:ascii="Arial" w:hAnsi="Arial"/>
-                <w:sz w:val="16"/>
-                <w:szCs w:val="16"/>
+                <w:rFonts w:ascii="Arial" w:hAnsi="Arial" w:cs="Arial"/>
               </w:rPr>
             </w:pPr>
             <w:r>
               <w:rPr>
-                <w:rFonts w:ascii="Arial" w:hAnsi="Arial"/>
-                <w:sz w:val="16"/>
-                <w:szCs w:val="16"/>
-              </w:rPr>
-              <w:t>…</w:t>
+                <w:rFonts w:ascii="Arial" w:hAnsi="Arial" w:cs="Arial"/>
+              </w:rPr>
+              <w:t>… para aprender a aprender</w:t>
             </w:r>
+          </w:p>
+        </w:tc>
+        <w:tc>
+          <w:tcPr>
+            <w:tcW w:w="425" w:type="dxa"/>
+          </w:tcPr>
+          <w:p>
+            <w:pPr>
+              <w:rPr>
+                <w:rFonts w:ascii="Arial" w:hAnsi="Arial" w:cs="Arial"/>
+              </w:rPr>
+            </w:pPr>
+          </w:p>
+        </w:tc>
+        <w:tc>
+          <w:tcPr>
+            <w:tcW w:w="4111" w:type="dxa"/>
+          </w:tcPr>
+          <w:p>
+            <w:pPr>
+              <w:rPr>
+                <w:rFonts w:ascii="Arial" w:hAnsi="Arial" w:cs="Arial"/>
+              </w:rPr>
+            </w:pPr>
             <w:r>
               <w:rPr>
-                <w:rFonts w:ascii="Arial" w:hAnsi="Arial"/>
-                <w:sz w:val="16"/>
-                <w:szCs w:val="16"/>
-              </w:rPr>
-              <w:t xml:space="preserve"> para aprender a aprender</w:t>
-            </w:r>
-          </w:p>
-        </w:tc>
-        <w:tc>
-          <w:tcPr>
-            <w:tcW w:w="425" w:type="dxa"/>
-          </w:tcPr>
-          <w:p>
-            <w:pPr>
-              <w:rPr>
-                <w:rFonts w:ascii="Arial" w:hAnsi="Arial"/>
-                <w:sz w:val="16"/>
-                <w:szCs w:val="16"/>
-              </w:rPr>
-            </w:pPr>
-          </w:p>
-        </w:tc>
-        <w:tc>
-          <w:tcPr>
-            <w:tcW w:w="4111" w:type="dxa"/>
-          </w:tcPr>
-          <w:p>
-            <w:pPr>
-              <w:rPr>
-                <w:rFonts w:ascii="Arial" w:hAnsi="Arial"/>
-                <w:sz w:val="16"/>
-                <w:szCs w:val="16"/>
-              </w:rPr>
-            </w:pPr>
-            <w:r>
-              <w:rPr>
-                <w:rFonts w:ascii="Arial" w:hAnsi="Arial"/>
-                <w:sz w:val="16"/>
-                <w:szCs w:val="16"/>
+                <w:rFonts w:ascii="Arial" w:hAnsi="Arial" w:cs="Arial"/>
               </w:rPr>
               <w:t>Autonomía e iniciativa personal</w:t>
             </w:r>
@@ -1247,9 +1046,7 @@
           <w:p>
             <w:pPr>
               <w:rPr>
-                <w:rFonts w:ascii="Arial" w:hAnsi="Arial"/>
-                <w:sz w:val="16"/>
-                <w:szCs w:val="16"/>
+                <w:rFonts w:ascii="Arial" w:hAnsi="Arial" w:cs="Arial"/>
               </w:rPr>
             </w:pPr>
           </w:p>
@@ -1260,55 +1057,36 @@
       <w:pPr>
         <w:rPr>
           <w:rFonts w:ascii="Arial" w:hAnsi="Arial" w:cs="Arial"/>
-          <w:sz w:val="18"/>
-          <w:szCs w:val="18"/>
-        </w:rPr>
-      </w:pPr>
-    </w:p>
-    <w:p>
-      <w:pPr>
-        <w:rPr>
-          <w:rFonts w:ascii="Arial" w:hAnsi="Arial"/>
-          <w:sz w:val="18"/>
-          <w:szCs w:val="18"/>
-        </w:rPr>
-      </w:pPr>
-      <w:r>
-        <w:rPr>
-          <w:rFonts w:ascii="Arial" w:hAnsi="Arial"/>
+        </w:rPr>
+      </w:pPr>
+    </w:p>
+    <w:p>
+      <w:pPr>
+        <w:rPr>
+          <w:rFonts w:ascii="Arial" w:hAnsi="Arial" w:cs="Arial"/>
+        </w:rPr>
+      </w:pPr>
+      <w:r>
+        <w:rPr>
+          <w:rFonts w:ascii="Arial" w:hAnsi="Arial" w:cs="Arial"/>
           <w:b/>
           <w:color w:val="FF0000"/>
-          <w:sz w:val="18"/>
-          <w:szCs w:val="18"/>
         </w:rPr>
         <w:t>*</w:t>
       </w:r>
       <w:r>
         <w:rPr>
-          <w:rFonts w:ascii="Arial" w:hAnsi="Arial"/>
+          <w:rFonts w:ascii="Arial" w:hAnsi="Arial" w:cs="Arial"/>
           <w:color w:val="FF0000"/>
-          <w:sz w:val="18"/>
-          <w:szCs w:val="18"/>
         </w:rPr>
         <w:t xml:space="preserve"> </w:t>
       </w:r>
       <w:r>
         <w:rPr>
-          <w:rFonts w:ascii="Arial" w:hAnsi="Arial"/>
-          <w:sz w:val="18"/>
-          <w:szCs w:val="18"/>
+          <w:rFonts w:ascii="Arial" w:hAnsi="Arial" w:cs="Arial"/>
           <w:highlight w:val="green"/>
         </w:rPr>
-        <w:t>Tipo de Media</w:t>
-      </w:r>
-      <w:r>
-        <w:rPr>
-          <w:rFonts w:ascii="Arial" w:hAnsi="Arial"/>
-          <w:sz w:val="18"/>
-          <w:szCs w:val="18"/>
-          <w:highlight w:val="green"/>
-        </w:rPr>
-        <w:t xml:space="preserve"> (indicar sólo una)</w:t>
+        <w:t>Tipo de Media (indicar sólo una)</w:t>
       </w:r>
     </w:p>
     <w:tbl>
@@ -1336,16 +1114,12 @@
           <w:p>
             <w:pPr>
               <w:rPr>
-                <w:rFonts w:ascii="Arial" w:hAnsi="Arial"/>
-                <w:sz w:val="16"/>
-                <w:szCs w:val="16"/>
+                <w:rFonts w:ascii="Arial" w:hAnsi="Arial" w:cs="Arial"/>
               </w:rPr>
             </w:pPr>
             <w:r>
               <w:rPr>
-                <w:rFonts w:ascii="Arial" w:hAnsi="Arial"/>
-                <w:sz w:val="16"/>
-                <w:szCs w:val="16"/>
+                <w:rFonts w:ascii="Arial" w:hAnsi="Arial" w:cs="Arial"/>
               </w:rPr>
               <w:t>Secuencia de imágenes</w:t>
             </w:r>
@@ -1358,9 +1132,7 @@
           <w:p>
             <w:pPr>
               <w:rPr>
-                <w:rFonts w:ascii="Arial" w:hAnsi="Arial"/>
-                <w:sz w:val="16"/>
-                <w:szCs w:val="16"/>
+                <w:rFonts w:ascii="Arial" w:hAnsi="Arial" w:cs="Arial"/>
               </w:rPr>
             </w:pPr>
           </w:p>
@@ -1372,16 +1144,12 @@
           <w:p>
             <w:pPr>
               <w:rPr>
-                <w:rFonts w:ascii="Arial" w:hAnsi="Arial"/>
-                <w:sz w:val="16"/>
-                <w:szCs w:val="16"/>
+                <w:rFonts w:ascii="Arial" w:hAnsi="Arial" w:cs="Arial"/>
               </w:rPr>
             </w:pPr>
             <w:r>
               <w:rPr>
-                <w:rFonts w:ascii="Arial" w:hAnsi="Arial"/>
-                <w:sz w:val="16"/>
-                <w:szCs w:val="16"/>
+                <w:rFonts w:ascii="Arial" w:hAnsi="Arial" w:cs="Arial"/>
               </w:rPr>
               <w:t>Video</w:t>
             </w:r>
@@ -1394,9 +1162,7 @@
           <w:p>
             <w:pPr>
               <w:rPr>
-                <w:rFonts w:ascii="Arial" w:hAnsi="Arial"/>
-                <w:sz w:val="16"/>
-                <w:szCs w:val="16"/>
+                <w:rFonts w:ascii="Arial" w:hAnsi="Arial" w:cs="Arial"/>
               </w:rPr>
             </w:pPr>
           </w:p>
@@ -1408,16 +1174,12 @@
           <w:p>
             <w:pPr>
               <w:rPr>
-                <w:rFonts w:ascii="Arial" w:hAnsi="Arial"/>
-                <w:sz w:val="16"/>
-                <w:szCs w:val="16"/>
+                <w:rFonts w:ascii="Arial" w:hAnsi="Arial" w:cs="Arial"/>
               </w:rPr>
             </w:pPr>
             <w:r>
               <w:rPr>
-                <w:rFonts w:ascii="Arial" w:hAnsi="Arial"/>
-                <w:sz w:val="16"/>
-                <w:szCs w:val="16"/>
+                <w:rFonts w:ascii="Arial" w:hAnsi="Arial" w:cs="Arial"/>
               </w:rPr>
               <w:t>Animación</w:t>
             </w:r>
@@ -1430,9 +1192,7 @@
           <w:p>
             <w:pPr>
               <w:rPr>
-                <w:rFonts w:ascii="Arial" w:hAnsi="Arial"/>
-                <w:sz w:val="16"/>
-                <w:szCs w:val="16"/>
+                <w:rFonts w:ascii="Arial" w:hAnsi="Arial" w:cs="Arial"/>
               </w:rPr>
             </w:pPr>
           </w:p>
@@ -1444,16 +1204,12 @@
           <w:p>
             <w:pPr>
               <w:rPr>
-                <w:rFonts w:ascii="Arial" w:hAnsi="Arial"/>
-                <w:sz w:val="16"/>
-                <w:szCs w:val="16"/>
+                <w:rFonts w:ascii="Arial" w:hAnsi="Arial" w:cs="Arial"/>
               </w:rPr>
             </w:pPr>
             <w:r>
               <w:rPr>
-                <w:rFonts w:ascii="Arial" w:hAnsi="Arial"/>
-                <w:sz w:val="16"/>
-                <w:szCs w:val="16"/>
+                <w:rFonts w:ascii="Arial" w:hAnsi="Arial" w:cs="Arial"/>
               </w:rPr>
               <w:t>Interactivo</w:t>
             </w:r>
@@ -1466,9 +1222,7 @@
           <w:p>
             <w:pPr>
               <w:rPr>
-                <w:rFonts w:ascii="Arial" w:hAnsi="Arial"/>
-                <w:sz w:val="16"/>
-                <w:szCs w:val="16"/>
+                <w:rFonts w:ascii="Arial" w:hAnsi="Arial" w:cs="Arial"/>
               </w:rPr>
             </w:pPr>
           </w:p>
@@ -1482,16 +1236,12 @@
           <w:p>
             <w:pPr>
               <w:rPr>
-                <w:rFonts w:ascii="Arial" w:hAnsi="Arial"/>
-                <w:sz w:val="16"/>
-                <w:szCs w:val="16"/>
+                <w:rFonts w:ascii="Arial" w:hAnsi="Arial" w:cs="Arial"/>
               </w:rPr>
             </w:pPr>
             <w:r>
               <w:rPr>
-                <w:rFonts w:ascii="Arial" w:hAnsi="Arial"/>
-                <w:sz w:val="16"/>
-                <w:szCs w:val="16"/>
+                <w:rFonts w:ascii="Arial" w:hAnsi="Arial" w:cs="Arial"/>
               </w:rPr>
               <w:t>Actividad</w:t>
             </w:r>
@@ -1504,16 +1254,12 @@
           <w:p>
             <w:pPr>
               <w:rPr>
-                <w:rFonts w:ascii="Arial" w:hAnsi="Arial"/>
-                <w:sz w:val="16"/>
-                <w:szCs w:val="16"/>
+                <w:rFonts w:ascii="Arial" w:hAnsi="Arial" w:cs="Arial"/>
               </w:rPr>
             </w:pPr>
             <w:r>
               <w:rPr>
-                <w:rFonts w:ascii="Arial" w:hAnsi="Arial"/>
-                <w:sz w:val="16"/>
-                <w:szCs w:val="16"/>
+                <w:rFonts w:ascii="Arial" w:hAnsi="Arial" w:cs="Arial"/>
               </w:rPr>
               <w:t>X</w:t>
             </w:r>
@@ -1526,16 +1272,12 @@
           <w:p>
             <w:pPr>
               <w:rPr>
-                <w:rFonts w:ascii="Arial" w:hAnsi="Arial"/>
-                <w:sz w:val="16"/>
-                <w:szCs w:val="16"/>
+                <w:rFonts w:ascii="Arial" w:hAnsi="Arial" w:cs="Arial"/>
               </w:rPr>
             </w:pPr>
             <w:r>
               <w:rPr>
-                <w:rFonts w:ascii="Arial" w:hAnsi="Arial"/>
-                <w:sz w:val="16"/>
-                <w:szCs w:val="16"/>
+                <w:rFonts w:ascii="Arial" w:hAnsi="Arial" w:cs="Arial"/>
               </w:rPr>
               <w:t>Web</w:t>
             </w:r>
@@ -1548,9 +1290,7 @@
           <w:p>
             <w:pPr>
               <w:rPr>
-                <w:rFonts w:ascii="Arial" w:hAnsi="Arial"/>
-                <w:sz w:val="16"/>
-                <w:szCs w:val="16"/>
+                <w:rFonts w:ascii="Arial" w:hAnsi="Arial" w:cs="Arial"/>
               </w:rPr>
             </w:pPr>
           </w:p>
@@ -1562,16 +1302,12 @@
           <w:p>
             <w:pPr>
               <w:rPr>
-                <w:rFonts w:ascii="Arial" w:hAnsi="Arial"/>
-                <w:sz w:val="16"/>
-                <w:szCs w:val="16"/>
+                <w:rFonts w:ascii="Arial" w:hAnsi="Arial" w:cs="Arial"/>
               </w:rPr>
             </w:pPr>
             <w:r>
               <w:rPr>
-                <w:rFonts w:ascii="Arial" w:hAnsi="Arial"/>
-                <w:sz w:val="16"/>
-                <w:szCs w:val="16"/>
+                <w:rFonts w:ascii="Arial" w:hAnsi="Arial" w:cs="Arial"/>
               </w:rPr>
               <w:t>Mapa conceptual</w:t>
             </w:r>
@@ -1584,9 +1320,7 @@
           <w:p>
             <w:pPr>
               <w:rPr>
-                <w:rFonts w:ascii="Arial" w:hAnsi="Arial"/>
-                <w:sz w:val="16"/>
-                <w:szCs w:val="16"/>
+                <w:rFonts w:ascii="Arial" w:hAnsi="Arial" w:cs="Arial"/>
               </w:rPr>
             </w:pPr>
           </w:p>
@@ -1601,16 +1335,12 @@
           <w:p>
             <w:pPr>
               <w:rPr>
-                <w:rFonts w:ascii="Arial" w:hAnsi="Arial"/>
-                <w:sz w:val="16"/>
-                <w:szCs w:val="16"/>
+                <w:rFonts w:ascii="Arial" w:hAnsi="Arial" w:cs="Arial"/>
               </w:rPr>
             </w:pPr>
             <w:r>
               <w:rPr>
-                <w:rFonts w:ascii="Arial" w:hAnsi="Arial"/>
-                <w:sz w:val="16"/>
-                <w:szCs w:val="16"/>
+                <w:rFonts w:ascii="Arial" w:hAnsi="Arial" w:cs="Arial"/>
               </w:rPr>
               <w:t>Audio</w:t>
             </w:r>
@@ -1626,9 +1356,7 @@
           <w:p>
             <w:pPr>
               <w:rPr>
-                <w:rFonts w:ascii="Arial" w:hAnsi="Arial"/>
-                <w:sz w:val="16"/>
-                <w:szCs w:val="16"/>
+                <w:rFonts w:ascii="Arial" w:hAnsi="Arial" w:cs="Arial"/>
               </w:rPr>
             </w:pPr>
           </w:p>
@@ -1642,16 +1370,12 @@
           <w:p>
             <w:pPr>
               <w:rPr>
-                <w:rFonts w:ascii="Arial" w:hAnsi="Arial"/>
-                <w:sz w:val="16"/>
-                <w:szCs w:val="16"/>
+                <w:rFonts w:ascii="Arial" w:hAnsi="Arial" w:cs="Arial"/>
               </w:rPr>
             </w:pPr>
             <w:r>
               <w:rPr>
-                <w:rFonts w:ascii="Arial" w:hAnsi="Arial"/>
-                <w:sz w:val="16"/>
-                <w:szCs w:val="16"/>
+                <w:rFonts w:ascii="Arial" w:hAnsi="Arial" w:cs="Arial"/>
               </w:rPr>
               <w:t>Texto</w:t>
             </w:r>
@@ -1664,9 +1388,7 @@
           <w:p>
             <w:pPr>
               <w:rPr>
-                <w:rFonts w:ascii="Arial" w:hAnsi="Arial"/>
-                <w:sz w:val="16"/>
-                <w:szCs w:val="16"/>
+                <w:rFonts w:ascii="Arial" w:hAnsi="Arial" w:cs="Arial"/>
               </w:rPr>
             </w:pPr>
           </w:p>
@@ -1678,16 +1400,12 @@
           <w:p>
             <w:pPr>
               <w:rPr>
-                <w:rFonts w:ascii="Arial" w:hAnsi="Arial"/>
-                <w:sz w:val="16"/>
-                <w:szCs w:val="16"/>
+                <w:rFonts w:ascii="Arial" w:hAnsi="Arial" w:cs="Arial"/>
               </w:rPr>
             </w:pPr>
             <w:r>
               <w:rPr>
-                <w:rFonts w:ascii="Arial" w:hAnsi="Arial"/>
-                <w:sz w:val="16"/>
-                <w:szCs w:val="16"/>
+                <w:rFonts w:ascii="Arial" w:hAnsi="Arial" w:cs="Arial"/>
               </w:rPr>
               <w:t>Imagen</w:t>
             </w:r>
@@ -1700,9 +1418,7 @@
           <w:p>
             <w:pPr>
               <w:rPr>
-                <w:rFonts w:ascii="Arial" w:hAnsi="Arial"/>
-                <w:sz w:val="16"/>
-                <w:szCs w:val="16"/>
+                <w:rFonts w:ascii="Arial" w:hAnsi="Arial" w:cs="Arial"/>
               </w:rPr>
             </w:pPr>
           </w:p>
@@ -1714,16 +1430,12 @@
           <w:p>
             <w:pPr>
               <w:rPr>
-                <w:rFonts w:ascii="Arial" w:hAnsi="Arial"/>
-                <w:sz w:val="16"/>
-                <w:szCs w:val="16"/>
+                <w:rFonts w:ascii="Arial" w:hAnsi="Arial" w:cs="Arial"/>
               </w:rPr>
             </w:pPr>
             <w:r>
               <w:rPr>
-                <w:rFonts w:ascii="Arial" w:hAnsi="Arial"/>
-                <w:sz w:val="16"/>
-                <w:szCs w:val="16"/>
+                <w:rFonts w:ascii="Arial" w:hAnsi="Arial" w:cs="Arial"/>
               </w:rPr>
               <w:t>Documento</w:t>
             </w:r>
@@ -1736,9 +1448,7 @@
           <w:p>
             <w:pPr>
               <w:rPr>
-                <w:rFonts w:ascii="Arial" w:hAnsi="Arial"/>
-                <w:sz w:val="16"/>
-                <w:szCs w:val="16"/>
+                <w:rFonts w:ascii="Arial" w:hAnsi="Arial" w:cs="Arial"/>
               </w:rPr>
             </w:pPr>
           </w:p>
@@ -1754,9 +1464,7 @@
           <w:p>
             <w:pPr>
               <w:rPr>
-                <w:rFonts w:ascii="Arial" w:hAnsi="Arial"/>
-                <w:sz w:val="16"/>
-                <w:szCs w:val="16"/>
+                <w:rFonts w:ascii="Arial" w:hAnsi="Arial" w:cs="Arial"/>
               </w:rPr>
             </w:pPr>
           </w:p>
@@ -1773,9 +1481,7 @@
           <w:p>
             <w:pPr>
               <w:rPr>
-                <w:rFonts w:ascii="Arial" w:hAnsi="Arial"/>
-                <w:sz w:val="16"/>
-                <w:szCs w:val="16"/>
+                <w:rFonts w:ascii="Arial" w:hAnsi="Arial" w:cs="Arial"/>
               </w:rPr>
             </w:pPr>
           </w:p>
@@ -1786,43 +1492,33 @@
       <w:pPr>
         <w:rPr>
           <w:rFonts w:ascii="Arial" w:hAnsi="Arial" w:cs="Arial"/>
-          <w:sz w:val="18"/>
-          <w:szCs w:val="18"/>
-        </w:rPr>
-      </w:pPr>
-    </w:p>
-    <w:p>
-      <w:pPr>
-        <w:rPr>
-          <w:rFonts w:ascii="Arial" w:hAnsi="Arial"/>
-          <w:sz w:val="18"/>
-          <w:szCs w:val="18"/>
-        </w:rPr>
-      </w:pPr>
-      <w:r>
-        <w:rPr>
-          <w:rFonts w:ascii="Arial" w:hAnsi="Arial"/>
+        </w:rPr>
+      </w:pPr>
+    </w:p>
+    <w:p>
+      <w:pPr>
+        <w:rPr>
+          <w:rFonts w:ascii="Arial" w:hAnsi="Arial" w:cs="Arial"/>
+        </w:rPr>
+      </w:pPr>
+      <w:r>
+        <w:rPr>
+          <w:rFonts w:ascii="Arial" w:hAnsi="Arial" w:cs="Arial"/>
           <w:b/>
           <w:color w:val="FF0000"/>
-          <w:sz w:val="18"/>
-          <w:szCs w:val="18"/>
         </w:rPr>
         <w:t>*</w:t>
       </w:r>
       <w:r>
         <w:rPr>
-          <w:rFonts w:ascii="Arial" w:hAnsi="Arial"/>
+          <w:rFonts w:ascii="Arial" w:hAnsi="Arial" w:cs="Arial"/>
           <w:color w:val="FF0000"/>
-          <w:sz w:val="18"/>
-          <w:szCs w:val="18"/>
         </w:rPr>
         <w:t xml:space="preserve"> </w:t>
       </w:r>
       <w:r>
         <w:rPr>
-          <w:rFonts w:ascii="Arial" w:hAnsi="Arial"/>
-          <w:sz w:val="18"/>
-          <w:szCs w:val="18"/>
+          <w:rFonts w:ascii="Arial" w:hAnsi="Arial" w:cs="Arial"/>
           <w:highlight w:val="green"/>
         </w:rPr>
         <w:t>Nivel del ejercicio, 1-Fácil, 2-Medio ó 3-Difícil</w:t>
@@ -1832,35 +1528,27 @@
       <w:pPr>
         <w:rPr>
           <w:rFonts w:ascii="Arial" w:hAnsi="Arial" w:cs="Arial"/>
-          <w:sz w:val="18"/>
-          <w:szCs w:val="18"/>
-        </w:rPr>
-      </w:pPr>
-    </w:p>
-    <w:p>
-      <w:pPr>
-        <w:rPr>
-          <w:rFonts w:ascii="Arial" w:hAnsi="Arial" w:cs="Arial"/>
-          <w:sz w:val="18"/>
-          <w:szCs w:val="18"/>
-        </w:rPr>
-      </w:pPr>
-    </w:p>
-    <w:p>
-      <w:pPr>
-        <w:rPr>
-          <w:rFonts w:ascii="Arial" w:hAnsi="Arial"/>
+        </w:rPr>
+      </w:pPr>
+    </w:p>
+    <w:p>
+      <w:pPr>
+        <w:rPr>
+          <w:rFonts w:ascii="Arial" w:hAnsi="Arial" w:cs="Arial"/>
+        </w:rPr>
+      </w:pPr>
+    </w:p>
+    <w:p>
+      <w:pPr>
+        <w:rPr>
+          <w:rFonts w:ascii="Arial" w:hAnsi="Arial" w:cs="Arial"/>
           <w:b/>
-          <w:sz w:val="18"/>
-          <w:szCs w:val="18"/>
-        </w:rPr>
-      </w:pPr>
-      <w:r>
-        <w:rPr>
-          <w:rFonts w:ascii="Arial" w:hAnsi="Arial"/>
+        </w:rPr>
+      </w:pPr>
+      <w:r>
+        <w:rPr>
+          <w:rFonts w:ascii="Arial" w:hAnsi="Arial" w:cs="Arial"/>
           <w:b/>
-          <w:sz w:val="18"/>
-          <w:szCs w:val="18"/>
         </w:rPr>
         <w:t>DATOS DEL EJERCICIO</w:t>
       </w:r>
@@ -1868,9 +1556,7 @@
     <w:p>
       <w:pPr>
         <w:rPr>
-          <w:rFonts w:ascii="Arial" w:hAnsi="Arial"/>
-          <w:sz w:val="18"/>
-          <w:szCs w:val="18"/>
+          <w:rFonts w:ascii="Arial" w:hAnsi="Arial" w:cs="Arial"/>
         </w:rPr>
       </w:pPr>
     </w:p>
@@ -1878,18 +1564,14 @@
       <w:pPr>
         <w:jc w:val="both"/>
         <w:rPr>
-          <w:rFonts w:ascii="Arial" w:hAnsi="Arial"/>
+          <w:rFonts w:ascii="Arial" w:hAnsi="Arial" w:cs="Arial"/>
           <w:color w:val="0000FF"/>
-          <w:sz w:val="16"/>
-          <w:szCs w:val="16"/>
-        </w:rPr>
-      </w:pPr>
-      <w:r>
-        <w:rPr>
-          <w:rFonts w:ascii="Arial" w:hAnsi="Arial"/>
+        </w:rPr>
+      </w:pPr>
+      <w:r>
+        <w:rPr>
+          <w:rFonts w:ascii="Arial" w:hAnsi="Arial" w:cs="Arial"/>
           <w:color w:val="0000FF"/>
-          <w:sz w:val="16"/>
-          <w:szCs w:val="16"/>
         </w:rPr>
         <w:t xml:space="preserve">COPIA EL TÍTULO DEL RECURSO PARA EL TÍTULO DEL EJERCICIO AL MENOS QUE SEA DIFERENTE. RECUERDA EL TÍTULO NO DEBE REBASAR LOS 86 CARACTERES. </w:t>
       </w:r>
@@ -1897,54 +1579,42 @@
     <w:p>
       <w:pPr>
         <w:rPr>
-          <w:rFonts w:ascii="Arial" w:hAnsi="Arial"/>
-          <w:sz w:val="18"/>
-          <w:szCs w:val="18"/>
-        </w:rPr>
-      </w:pPr>
-      <w:r>
-        <w:rPr>
-          <w:rFonts w:ascii="Arial" w:hAnsi="Arial"/>
+          <w:rFonts w:ascii="Arial" w:hAnsi="Arial" w:cs="Arial"/>
+        </w:rPr>
+      </w:pPr>
+      <w:r>
+        <w:rPr>
+          <w:rFonts w:ascii="Arial" w:hAnsi="Arial" w:cs="Arial"/>
           <w:b/>
           <w:color w:val="FF0000"/>
-          <w:sz w:val="18"/>
-          <w:szCs w:val="18"/>
         </w:rPr>
         <w:t>*</w:t>
       </w:r>
       <w:r>
         <w:rPr>
-          <w:rFonts w:ascii="Arial" w:hAnsi="Arial"/>
+          <w:rFonts w:ascii="Arial" w:hAnsi="Arial" w:cs="Arial"/>
           <w:color w:val="FF0000"/>
-          <w:sz w:val="18"/>
-          <w:szCs w:val="18"/>
         </w:rPr>
         <w:t xml:space="preserve"> </w:t>
       </w:r>
       <w:r>
         <w:rPr>
-          <w:rFonts w:ascii="Arial" w:hAnsi="Arial"/>
-          <w:sz w:val="18"/>
-          <w:szCs w:val="18"/>
+          <w:rFonts w:ascii="Arial" w:hAnsi="Arial" w:cs="Arial"/>
           <w:highlight w:val="green"/>
         </w:rPr>
         <w:t>Título del ejercicio (</w:t>
       </w:r>
       <w:r>
         <w:rPr>
-          <w:rFonts w:ascii="Arial" w:hAnsi="Arial"/>
+          <w:rFonts w:ascii="Arial" w:hAnsi="Arial" w:cs="Arial"/>
           <w:b/>
-          <w:sz w:val="18"/>
-          <w:szCs w:val="18"/>
           <w:highlight w:val="green"/>
         </w:rPr>
         <w:t>86</w:t>
       </w:r>
       <w:r>
         <w:rPr>
-          <w:rFonts w:ascii="Arial" w:hAnsi="Arial"/>
-          <w:sz w:val="18"/>
-          <w:szCs w:val="18"/>
+          <w:rFonts w:ascii="Arial" w:hAnsi="Arial" w:cs="Arial"/>
           <w:highlight w:val="green"/>
         </w:rPr>
         <w:t xml:space="preserve"> caracteres máx.)</w:t>
@@ -1954,74 +1624,83 @@
       <w:pPr>
         <w:rPr>
           <w:rFonts w:ascii="Arial" w:hAnsi="Arial" w:cs="Arial"/>
-          <w:sz w:val="18"/>
-          <w:szCs w:val="18"/>
-        </w:rPr>
-      </w:pPr>
-    </w:p>
-    <w:p>
-      <w:pPr>
-        <w:rPr>
-          <w:rFonts w:ascii="Times New Roman" w:eastAsia="ＭＳ 明朝" w:hAnsi="Times New Roman" w:cs="Times New Roman"/>
+        </w:rPr>
+      </w:pPr>
+    </w:p>
+    <w:p>
+      <w:pPr>
+        <w:rPr>
+          <w:rFonts w:ascii="Arial" w:eastAsia="MS Mincho" w:hAnsi="Arial" w:cs="Arial"/>
           <w:color w:val="000000"/>
         </w:rPr>
       </w:pPr>
       <w:r>
         <w:rPr>
-          <w:rFonts w:ascii="Times New Roman" w:eastAsia="ＭＳ 明朝" w:hAnsi="Times New Roman" w:cs="Times New Roman"/>
+          <w:rFonts w:ascii="Arial" w:eastAsia="MS Mincho" w:hAnsi="Arial" w:cs="Arial"/>
           <w:color w:val="000000"/>
         </w:rPr>
-        <w:t>Propiedades del limite de</w:t>
-      </w:r>
-      <w:r>
-        <w:rPr>
-          <w:rFonts w:ascii="Times New Roman" w:eastAsia="ＭＳ 明朝" w:hAnsi="Times New Roman" w:cs="Times New Roman"/>
+        <w:t xml:space="preserve">Propiedad del </w:t>
+      </w:r>
+      <w:r>
+        <w:rPr>
+          <w:rFonts w:ascii="Arial" w:eastAsia="MS Mincho" w:hAnsi="Arial" w:cs="Arial"/>
           <w:color w:val="000000"/>
         </w:rPr>
+        <w:t>límite</w:t>
+      </w:r>
+      <w:r>
+        <w:rPr>
+          <w:rFonts w:ascii="Arial" w:eastAsia="MS Mincho" w:hAnsi="Arial" w:cs="Arial"/>
+          <w:color w:val="000000"/>
+        </w:rPr>
+        <w:t xml:space="preserve"> de</w:t>
+      </w:r>
+      <w:r>
+        <w:rPr>
+          <w:rFonts w:ascii="Arial" w:eastAsia="MS Mincho" w:hAnsi="Arial" w:cs="Arial"/>
+          <w:color w:val="000000"/>
+        </w:rPr>
         <w:t>l producto</w:t>
       </w:r>
-    </w:p>
-    <w:p>
-      <w:pPr>
-        <w:rPr>
-          <w:rFonts w:ascii="Arial" w:hAnsi="Arial" w:cs="Arial"/>
-          <w:sz w:val="18"/>
-          <w:szCs w:val="18"/>
-        </w:rPr>
-      </w:pPr>
-    </w:p>
-    <w:p>
-      <w:pPr>
-        <w:rPr>
-          <w:rFonts w:ascii="Arial" w:hAnsi="Arial"/>
-          <w:sz w:val="18"/>
-          <w:szCs w:val="18"/>
-        </w:rPr>
-      </w:pPr>
-      <w:r>
-        <w:rPr>
-          <w:rFonts w:ascii="Arial" w:hAnsi="Arial"/>
+      <w:r>
+        <w:rPr>
+          <w:rFonts w:ascii="Arial" w:eastAsia="MS Mincho" w:hAnsi="Arial" w:cs="Arial"/>
+          <w:color w:val="000000"/>
+        </w:rPr>
+        <w:t xml:space="preserve"> de funciones</w:t>
+      </w:r>
+    </w:p>
+    <w:p>
+      <w:pPr>
+        <w:rPr>
+          <w:rFonts w:ascii="Arial" w:hAnsi="Arial" w:cs="Arial"/>
+        </w:rPr>
+      </w:pPr>
+    </w:p>
+    <w:p>
+      <w:pPr>
+        <w:rPr>
+          <w:rFonts w:ascii="Arial" w:hAnsi="Arial" w:cs="Arial"/>
+        </w:rPr>
+      </w:pPr>
+      <w:r>
+        <w:rPr>
+          <w:rFonts w:ascii="Arial" w:hAnsi="Arial" w:cs="Arial"/>
           <w:b/>
           <w:color w:val="FF0000"/>
-          <w:sz w:val="18"/>
-          <w:szCs w:val="18"/>
         </w:rPr>
         <w:t>*</w:t>
       </w:r>
       <w:r>
         <w:rPr>
-          <w:rFonts w:ascii="Arial" w:hAnsi="Arial"/>
+          <w:rFonts w:ascii="Arial" w:hAnsi="Arial" w:cs="Arial"/>
           <w:color w:val="FF0000"/>
-          <w:sz w:val="18"/>
-          <w:szCs w:val="18"/>
         </w:rPr>
         <w:t xml:space="preserve"> </w:t>
       </w:r>
       <w:r>
         <w:rPr>
-          <w:rFonts w:ascii="Arial" w:hAnsi="Arial"/>
-          <w:sz w:val="18"/>
-          <w:szCs w:val="18"/>
+          <w:rFonts w:ascii="Arial" w:hAnsi="Arial" w:cs="Arial"/>
           <w:highlight w:val="green"/>
         </w:rPr>
         <w:t>Grado del ejercicio (Primaria o Secundaria); “P” o “S”</w:t>
@@ -2031,24 +1710,18 @@
       <w:pPr>
         <w:rPr>
           <w:rFonts w:ascii="Arial" w:hAnsi="Arial" w:cs="Arial"/>
-          <w:sz w:val="18"/>
-          <w:szCs w:val="18"/>
-        </w:rPr>
-      </w:pPr>
-    </w:p>
-    <w:p>
-      <w:pPr>
-        <w:rPr>
-          <w:rFonts w:ascii="Arial" w:hAnsi="Arial" w:cs="Arial"/>
-          <w:sz w:val="18"/>
-          <w:szCs w:val="18"/>
-        </w:rPr>
-      </w:pPr>
-      <w:r>
-        <w:rPr>
-          <w:rFonts w:ascii="Arial" w:hAnsi="Arial" w:cs="Arial"/>
-          <w:sz w:val="18"/>
-          <w:szCs w:val="18"/>
+        </w:rPr>
+      </w:pPr>
+    </w:p>
+    <w:p>
+      <w:pPr>
+        <w:rPr>
+          <w:rFonts w:ascii="Arial" w:hAnsi="Arial" w:cs="Arial"/>
+        </w:rPr>
+      </w:pPr>
+      <w:r>
+        <w:rPr>
+          <w:rFonts w:ascii="Arial" w:hAnsi="Arial" w:cs="Arial"/>
         </w:rPr>
         <w:t>S</w:t>
       </w:r>
@@ -2057,81 +1730,49 @@
       <w:pPr>
         <w:rPr>
           <w:rFonts w:ascii="Arial" w:hAnsi="Arial" w:cs="Arial"/>
-          <w:sz w:val="18"/>
-          <w:szCs w:val="18"/>
-        </w:rPr>
-      </w:pPr>
-    </w:p>
-    <w:p>
-      <w:pPr>
-        <w:rPr>
-          <w:rFonts w:ascii="Arial" w:hAnsi="Arial"/>
-          <w:sz w:val="18"/>
-          <w:szCs w:val="18"/>
-        </w:rPr>
-      </w:pPr>
-      <w:r>
-        <w:rPr>
-          <w:rFonts w:ascii="Arial" w:hAnsi="Arial"/>
+        </w:rPr>
+      </w:pPr>
+    </w:p>
+    <w:p>
+      <w:pPr>
+        <w:rPr>
+          <w:rFonts w:ascii="Arial" w:hAnsi="Arial" w:cs="Arial"/>
+        </w:rPr>
+      </w:pPr>
+      <w:r>
+        <w:rPr>
+          <w:rFonts w:ascii="Arial" w:hAnsi="Arial" w:cs="Arial"/>
           <w:b/>
           <w:color w:val="FF0000"/>
-          <w:sz w:val="18"/>
-          <w:szCs w:val="18"/>
         </w:rPr>
         <w:t>*</w:t>
       </w:r>
       <w:r>
         <w:rPr>
-          <w:rFonts w:ascii="Arial" w:hAnsi="Arial"/>
-          <w:sz w:val="18"/>
-          <w:szCs w:val="18"/>
+          <w:rFonts w:ascii="Arial" w:hAnsi="Arial" w:cs="Arial"/>
         </w:rPr>
         <w:t xml:space="preserve"> </w:t>
       </w:r>
       <w:r>
         <w:rPr>
-          <w:rFonts w:ascii="Arial" w:hAnsi="Arial"/>
-          <w:sz w:val="18"/>
-          <w:szCs w:val="18"/>
+          <w:rFonts w:ascii="Arial" w:hAnsi="Arial" w:cs="Arial"/>
           <w:highlight w:val="green"/>
         </w:rPr>
-        <w:t>Enunciado</w:t>
-      </w:r>
-      <w:r>
-        <w:rPr>
-          <w:rFonts w:ascii="Arial" w:hAnsi="Arial"/>
-          <w:sz w:val="18"/>
-          <w:szCs w:val="18"/>
+        <w:t xml:space="preserve">Enunciado (Instrucción </w:t>
+      </w:r>
+      <w:r>
+        <w:rPr>
+          <w:rFonts w:ascii="Arial" w:hAnsi="Arial" w:cs="Arial"/>
+          <w:b/>
           <w:highlight w:val="green"/>
         </w:rPr>
-        <w:t xml:space="preserve"> (Instrucción</w:t>
-      </w:r>
-      <w:r>
-        <w:rPr>
-          <w:rFonts w:ascii="Arial" w:hAnsi="Arial"/>
-          <w:sz w:val="18"/>
-          <w:szCs w:val="18"/>
+        <w:t>193</w:t>
+      </w:r>
+      <w:r>
+        <w:rPr>
+          <w:rFonts w:ascii="Arial" w:hAnsi="Arial" w:cs="Arial"/>
           <w:highlight w:val="green"/>
         </w:rPr>
-        <w:t xml:space="preserve"> </w:t>
-      </w:r>
-      <w:r>
-        <w:rPr>
-          <w:rFonts w:ascii="Arial" w:hAnsi="Arial"/>
-          <w:b/>
-          <w:sz w:val="18"/>
-          <w:szCs w:val="18"/>
-          <w:highlight w:val="green"/>
-        </w:rPr>
-        <w:t>193</w:t>
-      </w:r>
-      <w:r>
-        <w:rPr>
-          <w:rFonts w:ascii="Arial" w:hAnsi="Arial"/>
-          <w:sz w:val="18"/>
-          <w:szCs w:val="18"/>
-          <w:highlight w:val="green"/>
-        </w:rPr>
         <w:t xml:space="preserve"> caracteres máximo)</w:t>
       </w:r>
     </w:p>
@@ -2139,50 +1780,62 @@
       <w:pPr>
         <w:rPr>
           <w:rFonts w:ascii="Arial" w:hAnsi="Arial" w:cs="Arial"/>
-          <w:sz w:val="18"/>
-          <w:szCs w:val="18"/>
-        </w:rPr>
-      </w:pPr>
-    </w:p>
-    <w:p>
-      <w:pPr>
-        <w:rPr>
-          <w:rFonts w:ascii="Arial" w:hAnsi="Arial" w:cs="Arial"/>
-          <w:sz w:val="18"/>
-          <w:szCs w:val="18"/>
-        </w:rPr>
-      </w:pPr>
-      <w:r>
-        <w:rPr>
-          <w:rFonts w:ascii="Arial" w:hAnsi="Arial" w:cs="Arial"/>
-          <w:sz w:val="18"/>
-          <w:szCs w:val="18"/>
-        </w:rPr>
-        <w:t>Relaciona cada valor con el limite correspondiente</w:t>
-      </w:r>
-    </w:p>
-    <w:p>
-      <w:pPr>
-        <w:rPr>
-          <w:rFonts w:ascii="Arial" w:hAnsi="Arial" w:cs="Arial"/>
-          <w:sz w:val="18"/>
-          <w:szCs w:val="18"/>
-        </w:rPr>
-      </w:pPr>
-    </w:p>
-    <w:p>
-      <w:pPr>
-        <w:rPr>
-          <w:rFonts w:ascii="Arial" w:hAnsi="Arial"/>
-          <w:sz w:val="18"/>
-          <w:szCs w:val="18"/>
-        </w:rPr>
-      </w:pPr>
-      <w:r>
-        <w:rPr>
-          <w:rFonts w:ascii="Arial" w:hAnsi="Arial"/>
-          <w:sz w:val="18"/>
-          <w:szCs w:val="18"/>
+        </w:rPr>
+      </w:pPr>
+    </w:p>
+    <w:p>
+      <w:pPr>
+        <w:rPr>
+          <w:rFonts w:ascii="Arial" w:hAnsi="Arial" w:cs="Arial"/>
+        </w:rPr>
+      </w:pPr>
+      <w:r>
+        <w:rPr>
+          <w:rFonts w:ascii="Arial" w:hAnsi="Arial" w:cs="Arial"/>
+        </w:rPr>
+        <w:t xml:space="preserve">Relaciona cada </w:t>
+      </w:r>
+      <w:r>
+        <w:rPr>
+          <w:rFonts w:ascii="Arial" w:hAnsi="Arial" w:cs="Arial"/>
+        </w:rPr>
+        <w:t xml:space="preserve">expresión </w:t>
+      </w:r>
+      <w:r>
+        <w:rPr>
+          <w:rFonts w:ascii="Arial" w:hAnsi="Arial" w:cs="Arial"/>
+        </w:rPr>
+        <w:t xml:space="preserve">con el </w:t>
+      </w:r>
+      <w:r>
+        <w:rPr>
+          <w:rFonts w:ascii="Arial" w:hAnsi="Arial" w:cs="Arial"/>
+        </w:rPr>
+        <w:t>límite</w:t>
+      </w:r>
+      <w:r>
+        <w:rPr>
+          <w:rFonts w:ascii="Arial" w:hAnsi="Arial" w:cs="Arial"/>
+        </w:rPr>
+        <w:t xml:space="preserve"> correspondiente</w:t>
+      </w:r>
+    </w:p>
+    <w:p>
+      <w:pPr>
+        <w:rPr>
+          <w:rFonts w:ascii="Arial" w:hAnsi="Arial" w:cs="Arial"/>
+        </w:rPr>
+      </w:pPr>
+    </w:p>
+    <w:p>
+      <w:pPr>
+        <w:rPr>
+          <w:rFonts w:ascii="Arial" w:hAnsi="Arial" w:cs="Arial"/>
+        </w:rPr>
+      </w:pPr>
+      <w:r>
+        <w:rPr>
+          <w:rFonts w:ascii="Arial" w:hAnsi="Arial" w:cs="Arial"/>
           <w:highlight w:val="green"/>
           <w:u w:val="single"/>
         </w:rPr>
@@ -2190,9 +1843,7 @@
       </w:r>
       <w:r>
         <w:rPr>
-          <w:rFonts w:ascii="Arial" w:hAnsi="Arial"/>
-          <w:sz w:val="18"/>
-          <w:szCs w:val="18"/>
+          <w:rFonts w:ascii="Arial" w:hAnsi="Arial" w:cs="Arial"/>
           <w:highlight w:val="green"/>
         </w:rPr>
         <w:t xml:space="preserve"> (ventana flotante)</w:t>
@@ -2202,42 +1853,32 @@
       <w:pPr>
         <w:rPr>
           <w:rFonts w:ascii="Arial" w:hAnsi="Arial" w:cs="Arial"/>
-          <w:sz w:val="18"/>
-          <w:szCs w:val="18"/>
-        </w:rPr>
-      </w:pPr>
-    </w:p>
-    <w:p>
-      <w:pPr>
-        <w:rPr>
-          <w:rFonts w:ascii="Arial" w:hAnsi="Arial" w:cs="Arial"/>
-          <w:sz w:val="18"/>
-          <w:szCs w:val="18"/>
-        </w:rPr>
-      </w:pPr>
-    </w:p>
-    <w:p>
-      <w:pPr>
-        <w:rPr>
-          <w:rFonts w:ascii="Arial" w:hAnsi="Arial"/>
-          <w:sz w:val="18"/>
-          <w:szCs w:val="18"/>
-        </w:rPr>
-      </w:pPr>
-      <w:r>
-        <w:rPr>
-          <w:rFonts w:ascii="Arial" w:hAnsi="Arial"/>
-          <w:sz w:val="18"/>
-          <w:szCs w:val="18"/>
+        </w:rPr>
+      </w:pPr>
+    </w:p>
+    <w:p>
+      <w:pPr>
+        <w:rPr>
+          <w:rFonts w:ascii="Arial" w:hAnsi="Arial" w:cs="Arial"/>
+        </w:rPr>
+      </w:pPr>
+    </w:p>
+    <w:p>
+      <w:pPr>
+        <w:rPr>
+          <w:rFonts w:ascii="Arial" w:hAnsi="Arial" w:cs="Arial"/>
+        </w:rPr>
+      </w:pPr>
+      <w:r>
+        <w:rPr>
+          <w:rFonts w:ascii="Arial" w:hAnsi="Arial" w:cs="Arial"/>
           <w:highlight w:val="green"/>
         </w:rPr>
         <w:t xml:space="preserve">Mostrar al inicio del ejercicio ventana </w:t>
       </w:r>
       <w:r>
         <w:rPr>
-          <w:rFonts w:ascii="Arial" w:hAnsi="Arial"/>
-          <w:sz w:val="18"/>
-          <w:szCs w:val="18"/>
+          <w:rFonts w:ascii="Arial" w:hAnsi="Arial" w:cs="Arial"/>
           <w:highlight w:val="green"/>
           <w:u w:val="single"/>
         </w:rPr>
@@ -2245,9 +1886,7 @@
       </w:r>
       <w:r>
         <w:rPr>
-          <w:rFonts w:ascii="Arial" w:hAnsi="Arial"/>
-          <w:sz w:val="18"/>
-          <w:szCs w:val="18"/>
+          <w:rFonts w:ascii="Arial" w:hAnsi="Arial" w:cs="Arial"/>
           <w:highlight w:val="green"/>
         </w:rPr>
         <w:t xml:space="preserve"> (S/N)</w:t>
@@ -2257,69 +1896,69 @@
       <w:pPr>
         <w:rPr>
           <w:rFonts w:ascii="Arial" w:hAnsi="Arial" w:cs="Arial"/>
-          <w:sz w:val="18"/>
-          <w:szCs w:val="18"/>
-        </w:rPr>
-      </w:pPr>
-    </w:p>
-    <w:p>
-      <w:pPr>
-        <w:rPr>
-          <w:rFonts w:ascii="Arial" w:hAnsi="Arial" w:cs="Arial"/>
-          <w:sz w:val="18"/>
-          <w:szCs w:val="18"/>
-        </w:rPr>
-      </w:pPr>
-    </w:p>
-    <w:p>
-      <w:pPr>
-        <w:rPr>
-          <w:rFonts w:ascii="Arial" w:hAnsi="Arial"/>
-          <w:sz w:val="18"/>
-          <w:szCs w:val="18"/>
-        </w:rPr>
-      </w:pPr>
-      <w:r>
-        <w:rPr>
-          <w:rFonts w:ascii="Arial" w:hAnsi="Arial"/>
+        </w:rPr>
+      </w:pPr>
+    </w:p>
+    <w:p>
+      <w:pPr>
+        <w:rPr>
+          <w:rFonts w:ascii="Arial" w:hAnsi="Arial" w:cs="Arial"/>
+        </w:rPr>
+      </w:pPr>
+    </w:p>
+    <w:p>
+      <w:pPr>
+        <w:rPr>
+          <w:rFonts w:ascii="Arial" w:hAnsi="Arial" w:cs="Arial"/>
+        </w:rPr>
+      </w:pPr>
+      <w:r>
+        <w:rPr>
+          <w:rFonts w:ascii="Arial" w:hAnsi="Arial" w:cs="Arial"/>
           <w:b/>
           <w:color w:val="FF0000"/>
-          <w:sz w:val="18"/>
-          <w:szCs w:val="18"/>
         </w:rPr>
         <w:t>*</w:t>
       </w:r>
       <w:r>
         <w:rPr>
-          <w:rFonts w:ascii="Arial" w:hAnsi="Arial"/>
-          <w:sz w:val="18"/>
-          <w:szCs w:val="18"/>
+          <w:rFonts w:ascii="Arial" w:hAnsi="Arial" w:cs="Arial"/>
         </w:rPr>
         <w:t xml:space="preserve"> </w:t>
       </w:r>
       <w:r>
         <w:rPr>
-          <w:rFonts w:ascii="Arial" w:hAnsi="Arial"/>
-          <w:sz w:val="18"/>
-          <w:szCs w:val="18"/>
+          <w:rFonts w:ascii="Arial" w:hAnsi="Arial" w:cs="Arial"/>
           <w:highlight w:val="green"/>
         </w:rPr>
-        <w:t>Sin ordenación aleatoria (S/N):)</w:t>
-      </w:r>
-    </w:p>
-    <w:p>
-      <w:pPr>
-        <w:rPr>
-          <w:rFonts w:ascii="Arial" w:hAnsi="Arial" w:cs="Arial"/>
-          <w:sz w:val="18"/>
-          <w:szCs w:val="18"/>
-        </w:rPr>
-      </w:pPr>
-      <w:r>
-        <w:rPr>
-          <w:rFonts w:ascii="Arial" w:hAnsi="Arial" w:cs="Arial"/>
-          <w:sz w:val="18"/>
-          <w:szCs w:val="18"/>
+        <w:t>Sin ordenación aleatoria (S/N</w:t>
+      </w:r>
+      <w:proofErr w:type="gramStart"/>
+      <w:r>
+        <w:rPr>
+          <w:rFonts w:ascii="Arial" w:hAnsi="Arial" w:cs="Arial"/>
+          <w:highlight w:val="green"/>
+        </w:rPr>
+        <w:t>):</w:t>
+      </w:r>
+      <w:proofErr w:type="gramEnd"/>
+      <w:r>
+        <w:rPr>
+          <w:rFonts w:ascii="Arial" w:hAnsi="Arial" w:cs="Arial"/>
+          <w:highlight w:val="green"/>
+        </w:rPr>
+        <w:t>)</w:t>
+      </w:r>
+    </w:p>
+    <w:p>
+      <w:pPr>
+        <w:rPr>
+          <w:rFonts w:ascii="Arial" w:hAnsi="Arial" w:cs="Arial"/>
+        </w:rPr>
+      </w:pPr>
+      <w:r>
+        <w:rPr>
+          <w:rFonts w:ascii="Arial" w:hAnsi="Arial" w:cs="Arial"/>
         </w:rPr>
         <w:t>N</w:t>
       </w:r>
@@ -2328,24 +1967,18 @@
       <w:pPr>
         <w:rPr>
           <w:rFonts w:ascii="Arial" w:hAnsi="Arial" w:cs="Arial"/>
-          <w:sz w:val="18"/>
-          <w:szCs w:val="18"/>
-        </w:rPr>
-      </w:pPr>
-    </w:p>
-    <w:p>
-      <w:pPr>
-        <w:rPr>
-          <w:rFonts w:ascii="Arial" w:hAnsi="Arial"/>
-          <w:sz w:val="18"/>
-          <w:szCs w:val="18"/>
-        </w:rPr>
-      </w:pPr>
-      <w:r>
-        <w:rPr>
-          <w:rFonts w:ascii="Arial" w:hAnsi="Arial"/>
-          <w:sz w:val="18"/>
-          <w:szCs w:val="18"/>
+        </w:rPr>
+      </w:pPr>
+    </w:p>
+    <w:p>
+      <w:pPr>
+        <w:rPr>
+          <w:rFonts w:ascii="Arial" w:hAnsi="Arial" w:cs="Arial"/>
+        </w:rPr>
+      </w:pPr>
+      <w:r>
+        <w:rPr>
+          <w:rFonts w:ascii="Arial" w:hAnsi="Arial" w:cs="Arial"/>
           <w:highlight w:val="green"/>
         </w:rPr>
         <w:t>Mostrar calculadora (S/N)</w:t>
@@ -2355,91 +1988,68 @@
       <w:pPr>
         <w:rPr>
           <w:rFonts w:ascii="Arial" w:hAnsi="Arial" w:cs="Arial"/>
-          <w:sz w:val="18"/>
-          <w:szCs w:val="18"/>
-        </w:rPr>
-      </w:pPr>
-    </w:p>
-    <w:p>
-      <w:pPr>
-        <w:rPr>
-          <w:rFonts w:ascii="Arial" w:hAnsi="Arial"/>
-          <w:sz w:val="16"/>
-          <w:szCs w:val="16"/>
-        </w:rPr>
-      </w:pPr>
-      <w:r>
-        <w:rPr>
-          <w:rFonts w:ascii="Arial" w:hAnsi="Arial"/>
-          <w:sz w:val="16"/>
-          <w:szCs w:val="16"/>
+        </w:rPr>
+      </w:pPr>
+    </w:p>
+    <w:p>
+      <w:pPr>
+        <w:rPr>
+          <w:rFonts w:ascii="Arial" w:hAnsi="Arial" w:cs="Arial"/>
+        </w:rPr>
+      </w:pPr>
+      <w:r>
+        <w:rPr>
+          <w:rFonts w:ascii="Arial" w:hAnsi="Arial" w:cs="Arial"/>
         </w:rPr>
         <w:t>S</w:t>
       </w:r>
-      <w:bookmarkStart w:id="0" w:name="_GoBack"/>
-      <w:bookmarkEnd w:id="0"/>
-    </w:p>
-    <w:p>
-      <w:pPr>
-        <w:rPr>
-          <w:rFonts w:ascii="Arial" w:hAnsi="Arial"/>
+    </w:p>
+    <w:p>
+      <w:pPr>
+        <w:rPr>
+          <w:rFonts w:ascii="Arial" w:hAnsi="Arial" w:cs="Arial"/>
           <w:color w:val="0000FF"/>
-          <w:sz w:val="16"/>
-          <w:szCs w:val="16"/>
-        </w:rPr>
-      </w:pPr>
-      <w:r>
-        <w:rPr>
-          <w:rFonts w:ascii="Arial" w:hAnsi="Arial"/>
+        </w:rPr>
+      </w:pPr>
+      <w:r>
+        <w:rPr>
+          <w:rFonts w:ascii="Arial" w:hAnsi="Arial" w:cs="Arial"/>
           <w:color w:val="0000FF"/>
-          <w:sz w:val="16"/>
-          <w:szCs w:val="16"/>
-        </w:rPr>
-        <w:lastRenderedPageBreak/>
+        </w:rPr>
         <w:t xml:space="preserve">MÍN. 2  MÁX. </w:t>
       </w:r>
       <w:r>
         <w:rPr>
-          <w:rFonts w:ascii="Arial" w:hAnsi="Arial"/>
+          <w:rFonts w:ascii="Arial" w:hAnsi="Arial" w:cs="Arial"/>
           <w:color w:val="0000FF"/>
-          <w:sz w:val="16"/>
-          <w:szCs w:val="16"/>
         </w:rPr>
         <w:t>6</w:t>
       </w:r>
       <w:r>
         <w:rPr>
-          <w:rFonts w:ascii="Arial" w:hAnsi="Arial"/>
+          <w:rFonts w:ascii="Arial" w:hAnsi="Arial" w:cs="Arial"/>
           <w:color w:val="0000FF"/>
-          <w:sz w:val="16"/>
-          <w:szCs w:val="16"/>
         </w:rPr>
         <w:t xml:space="preserve">. MATCH: </w:t>
       </w:r>
       <w:r>
         <w:rPr>
-          <w:rFonts w:ascii="Arial" w:hAnsi="Arial"/>
+          <w:rFonts w:ascii="Arial" w:hAnsi="Arial" w:cs="Arial"/>
           <w:color w:val="0000FF"/>
-          <w:sz w:val="16"/>
-          <w:szCs w:val="16"/>
         </w:rPr>
         <w:t>FRASE</w:t>
       </w:r>
       <w:r>
         <w:rPr>
-          <w:rFonts w:ascii="Arial" w:hAnsi="Arial"/>
+          <w:rFonts w:ascii="Arial" w:hAnsi="Arial" w:cs="Arial"/>
           <w:color w:val="0000FF"/>
-          <w:sz w:val="16"/>
-          <w:szCs w:val="16"/>
         </w:rPr>
         <w:t xml:space="preserve"> A </w:t>
       </w:r>
       <w:r>
         <w:rPr>
-          <w:rFonts w:ascii="Arial" w:hAnsi="Arial"/>
+          <w:rFonts w:ascii="Arial" w:hAnsi="Arial" w:cs="Arial"/>
           <w:color w:val="0000FF"/>
-          <w:sz w:val="16"/>
-          <w:szCs w:val="16"/>
         </w:rPr>
         <w:t>FRASE</w:t>
       </w:r>
@@ -2451,138 +2061,108 @@
           <w:tab w:val="left" w:pos="5103"/>
         </w:tabs>
         <w:rPr>
-          <w:rFonts w:ascii="Arial" w:hAnsi="Arial"/>
+          <w:rFonts w:ascii="Arial" w:hAnsi="Arial" w:cs="Arial"/>
           <w:color w:val="FF0000"/>
-          <w:sz w:val="18"/>
-          <w:szCs w:val="18"/>
-        </w:rPr>
-      </w:pPr>
-      <w:r>
-        <w:rPr>
-          <w:rFonts w:ascii="Arial" w:hAnsi="Arial"/>
+        </w:rPr>
+      </w:pPr>
+      <w:r>
+        <w:rPr>
+          <w:rFonts w:ascii="Arial" w:hAnsi="Arial" w:cs="Arial"/>
           <w:color w:val="FF0000"/>
-          <w:sz w:val="18"/>
-          <w:szCs w:val="18"/>
         </w:rPr>
         <w:tab/>
       </w:r>
       <w:r>
         <w:rPr>
-          <w:rFonts w:ascii="Arial" w:hAnsi="Arial"/>
+          <w:rFonts w:ascii="Arial" w:hAnsi="Arial" w:cs="Arial"/>
           <w:color w:val="FF0000"/>
-          <w:sz w:val="18"/>
-          <w:szCs w:val="18"/>
         </w:rPr>
         <w:t>Frase</w:t>
       </w:r>
       <w:r>
         <w:rPr>
-          <w:rFonts w:ascii="Arial" w:hAnsi="Arial"/>
+          <w:rFonts w:ascii="Arial" w:hAnsi="Arial" w:cs="Arial"/>
           <w:color w:val="FF0000"/>
-          <w:sz w:val="18"/>
-          <w:szCs w:val="18"/>
         </w:rPr>
         <w:t xml:space="preserve"> – bloque 1 (</w:t>
       </w:r>
       <w:r>
         <w:rPr>
-          <w:rFonts w:ascii="Arial" w:hAnsi="Arial"/>
+          <w:rFonts w:ascii="Arial" w:hAnsi="Arial" w:cs="Arial"/>
           <w:b/>
           <w:color w:val="FF0000"/>
-          <w:sz w:val="18"/>
-          <w:szCs w:val="18"/>
         </w:rPr>
         <w:t>107</w:t>
       </w:r>
       <w:r>
         <w:rPr>
-          <w:rFonts w:ascii="Arial" w:hAnsi="Arial"/>
+          <w:rFonts w:ascii="Arial" w:hAnsi="Arial" w:cs="Arial"/>
           <w:color w:val="FF0000"/>
-          <w:sz w:val="18"/>
-          <w:szCs w:val="18"/>
         </w:rPr>
         <w:t xml:space="preserve"> caracteres</w:t>
       </w:r>
       <w:r>
         <w:rPr>
-          <w:rFonts w:ascii="Arial" w:hAnsi="Arial"/>
+          <w:rFonts w:ascii="Arial" w:hAnsi="Arial" w:cs="Arial"/>
           <w:color w:val="FF0000"/>
-          <w:sz w:val="18"/>
-          <w:szCs w:val="18"/>
         </w:rPr>
         <w:t xml:space="preserve"> máx.)</w:t>
       </w:r>
       <w:r>
         <w:rPr>
-          <w:rFonts w:ascii="Arial" w:hAnsi="Arial"/>
+          <w:rFonts w:ascii="Arial" w:hAnsi="Arial" w:cs="Arial"/>
           <w:color w:val="FF0000"/>
-          <w:sz w:val="18"/>
-          <w:szCs w:val="18"/>
         </w:rPr>
         <w:tab/>
       </w:r>
       <w:r>
         <w:rPr>
-          <w:rFonts w:ascii="Arial" w:hAnsi="Arial"/>
+          <w:rFonts w:ascii="Arial" w:hAnsi="Arial" w:cs="Arial"/>
           <w:color w:val="FF0000"/>
-          <w:sz w:val="18"/>
-          <w:szCs w:val="18"/>
         </w:rPr>
         <w:t>Frase</w:t>
       </w:r>
       <w:r>
         <w:rPr>
-          <w:rFonts w:ascii="Arial" w:hAnsi="Arial"/>
+          <w:rFonts w:ascii="Arial" w:hAnsi="Arial" w:cs="Arial"/>
           <w:color w:val="FF0000"/>
-          <w:sz w:val="18"/>
-          <w:szCs w:val="18"/>
         </w:rPr>
         <w:t xml:space="preserve"> – bloque 2 (</w:t>
       </w:r>
       <w:r>
         <w:rPr>
-          <w:rFonts w:ascii="Arial" w:hAnsi="Arial"/>
+          <w:rFonts w:ascii="Arial" w:hAnsi="Arial" w:cs="Arial"/>
           <w:b/>
           <w:color w:val="FF0000"/>
-          <w:sz w:val="18"/>
-          <w:szCs w:val="18"/>
         </w:rPr>
         <w:t>1</w:t>
       </w:r>
       <w:r>
         <w:rPr>
-          <w:rFonts w:ascii="Arial" w:hAnsi="Arial"/>
+          <w:rFonts w:ascii="Arial" w:hAnsi="Arial" w:cs="Arial"/>
           <w:b/>
           <w:color w:val="FF0000"/>
-          <w:sz w:val="18"/>
-          <w:szCs w:val="18"/>
         </w:rPr>
         <w:t>05</w:t>
       </w:r>
       <w:r>
         <w:rPr>
-          <w:rFonts w:ascii="Arial" w:hAnsi="Arial"/>
+          <w:rFonts w:ascii="Arial" w:hAnsi="Arial" w:cs="Arial"/>
           <w:color w:val="FF0000"/>
-          <w:sz w:val="18"/>
-          <w:szCs w:val="18"/>
         </w:rPr>
         <w:t xml:space="preserve"> caracteres</w:t>
       </w:r>
       <w:r>
         <w:rPr>
-          <w:rFonts w:ascii="Arial" w:hAnsi="Arial"/>
+          <w:rFonts w:ascii="Arial" w:hAnsi="Arial" w:cs="Arial"/>
           <w:color w:val="FF0000"/>
-          <w:sz w:val="18"/>
-          <w:szCs w:val="18"/>
         </w:rPr>
         <w:t xml:space="preserve"> máx.</w:t>
       </w:r>
       <w:r>
         <w:rPr>
-          <w:rFonts w:ascii="Arial" w:hAnsi="Arial"/>
+          <w:rFonts w:ascii="Arial" w:hAnsi="Arial" w:cs="Arial"/>
           <w:color w:val="FF0000"/>
-          <w:sz w:val="18"/>
-          <w:szCs w:val="18"/>
         </w:rPr>
         <w:t>)</w:t>
       </w:r>
@@ -2612,23 +2192,19 @@
             <w:pPr>
               <w:jc w:val="center"/>
               <w:rPr>
-                <w:rFonts w:ascii="Arial" w:hAnsi="Arial"/>
-                <w:sz w:val="18"/>
-                <w:szCs w:val="18"/>
+                <w:rFonts w:ascii="Arial" w:hAnsi="Arial" w:cs="Arial"/>
               </w:rPr>
             </w:pPr>
             <w:r>
               <w:rPr>
-                <w:rFonts w:ascii="Arial" w:hAnsi="Arial"/>
+                <w:rFonts w:ascii="Arial" w:hAnsi="Arial" w:cs="Arial"/>
                 <w:color w:val="FF0000"/>
               </w:rPr>
               <w:t xml:space="preserve">* </w:t>
             </w:r>
             <w:r>
               <w:rPr>
-                <w:rFonts w:ascii="Arial" w:hAnsi="Arial"/>
-                <w:sz w:val="18"/>
-                <w:szCs w:val="18"/>
+                <w:rFonts w:ascii="Arial" w:hAnsi="Arial" w:cs="Arial"/>
               </w:rPr>
               <w:t>1</w:t>
             </w:r>
@@ -2642,9 +2218,7 @@
           <w:p>
             <w:pPr>
               <w:rPr>
-                <w:rFonts w:ascii="Arial" w:hAnsi="Arial"/>
-                <w:sz w:val="22"/>
-                <w:szCs w:val="22"/>
+                <w:rFonts w:ascii="Arial" w:hAnsi="Arial" w:cs="Arial"/>
               </w:rPr>
             </w:pPr>
             <m:oMathPara>
@@ -2653,7 +2227,7 @@
                   <m:funcPr>
                     <m:ctrlPr>
                       <w:rPr>
-                        <w:rFonts w:ascii="Cambria Math" w:hAnsi="Cambria Math"/>
+                        <w:rFonts w:ascii="Cambria Math" w:hAnsi="Cambria Math" w:cs="Arial"/>
                         <w:i/>
                       </w:rPr>
                     </m:ctrlPr>
@@ -2663,7 +2237,7 @@
                       <m:limLowPr>
                         <m:ctrlPr>
                           <w:rPr>
-                            <w:rFonts w:ascii="Cambria Math" w:hAnsi="Cambria Math"/>
+                            <w:rFonts w:ascii="Cambria Math" w:hAnsi="Cambria Math" w:cs="Arial"/>
                             <w:i/>
                           </w:rPr>
                         </m:ctrlPr>
@@ -2674,55 +2248,37 @@
                             <m:sty m:val="p"/>
                           </m:rPr>
                           <w:rPr>
-                            <w:rFonts w:ascii="Cambria Math" w:hAnsi="Cambria Math"/>
+                            <w:rFonts w:ascii="Cambria Math" w:hAnsi="Cambria Math" w:cs="Arial"/>
                           </w:rPr>
                           <m:t>lim</m:t>
                         </m:r>
                         <m:ctrlPr>
                           <w:rPr>
-                            <w:rFonts w:ascii="Cambria Math" w:hAnsi="Cambria Math"/>
+                            <w:rFonts w:ascii="Cambria Math" w:hAnsi="Cambria Math" w:cs="Arial"/>
                           </w:rPr>
                         </m:ctrlPr>
                       </m:e>
                       <m:lim>
                         <m:r>
                           <w:rPr>
-                            <w:rFonts w:ascii="Cambria Math" w:hAnsi="Cambria Math"/>
-                          </w:rPr>
-                          <m:t>x</m:t>
-                        </m:r>
-                        <m:r>
-                          <w:rPr>
-                            <w:rFonts w:ascii="Cambria Math" w:hAnsi="Cambria Math" w:hint="eastAsia"/>
-                          </w:rPr>
-                          <m:t>→</m:t>
-                        </m:r>
-                        <m:r>
-                          <w:rPr>
-                            <w:rFonts w:ascii="Cambria Math" w:hAnsi="Cambria Math"/>
-                          </w:rPr>
-                          <m:t>1</m:t>
+                            <w:rFonts w:ascii="Cambria Math" w:hAnsi="Cambria Math" w:cs="Arial"/>
+                          </w:rPr>
+                          <m:t>x→1</m:t>
                         </m:r>
                         <m:ctrlPr>
                           <w:rPr>
-                            <w:rFonts w:ascii="Cambria Math" w:hAnsi="Cambria Math"/>
+                            <w:rFonts w:ascii="Cambria Math" w:hAnsi="Cambria Math" w:cs="Arial"/>
                           </w:rPr>
                         </m:ctrlPr>
                       </m:lim>
                     </m:limLow>
                   </m:fName>
                   <m:e>
-                    <m:r>
-                      <w:rPr>
-                        <w:rFonts w:ascii="Cambria Math" w:hAnsi="Cambria Math"/>
-                      </w:rPr>
-                      <m:t>-</m:t>
-                    </m:r>
                     <m:sSup>
                       <m:sSupPr>
                         <m:ctrlPr>
                           <w:rPr>
-                            <w:rFonts w:ascii="Cambria Math" w:hAnsi="Cambria Math"/>
+                            <w:rFonts w:ascii="Cambria Math" w:hAnsi="Cambria Math" w:cs="Arial"/>
                             <w:i/>
                           </w:rPr>
                         </m:ctrlPr>
@@ -2730,7 +2286,7 @@
                       <m:e>
                         <m:r>
                           <w:rPr>
-                            <w:rFonts w:ascii="Cambria Math" w:hAnsi="Cambria Math"/>
+                            <w:rFonts w:ascii="Cambria Math" w:hAnsi="Cambria Math" w:cs="Arial"/>
                           </w:rPr>
                           <m:t>x</m:t>
                         </m:r>
@@ -2738,7 +2294,7 @@
                       <m:sup>
                         <m:r>
                           <w:rPr>
-                            <w:rFonts w:ascii="Cambria Math" w:hAnsi="Cambria Math"/>
+                            <w:rFonts w:ascii="Cambria Math" w:hAnsi="Cambria Math" w:cs="Arial"/>
                           </w:rPr>
                           <m:t>2</m:t>
                         </m:r>
@@ -2746,7 +2302,7 @@
                     </m:sSup>
                     <m:r>
                       <w:rPr>
-                        <w:rFonts w:ascii="Cambria Math" w:hAnsi="Cambria Math"/>
+                        <w:rFonts w:ascii="Cambria Math" w:hAnsi="Cambria Math" w:cs="Arial"/>
                       </w:rPr>
                       <m:t>-5x+5</m:t>
                     </m:r>
@@ -2762,11 +2318,16 @@
             <w:vAlign w:val="center"/>
           </w:tcPr>
           <w:p>
+            <w:pPr>
+              <w:rPr>
+                <w:rFonts w:ascii="Arial" w:hAnsi="Arial" w:cs="Arial"/>
+              </w:rPr>
+            </w:pPr>
             <m:oMathPara>
               <m:oMath>
                 <m:r>
                   <w:rPr>
-                    <w:rFonts w:ascii="Cambria Math" w:hAnsi="Cambria Math"/>
+                    <w:rFonts w:ascii="Cambria Math" w:hAnsi="Cambria Math" w:cs="Arial"/>
                   </w:rPr>
                   <m:t>-1</m:t>
                 </m:r>
@@ -2776,9 +2337,7 @@
           <w:p>
             <w:pPr>
               <w:rPr>
-                <w:rFonts w:ascii="Arial" w:hAnsi="Arial"/>
-                <w:sz w:val="22"/>
-                <w:szCs w:val="22"/>
+                <w:rFonts w:ascii="Arial" w:hAnsi="Arial" w:cs="Arial"/>
               </w:rPr>
             </w:pPr>
           </w:p>
@@ -2798,23 +2357,19 @@
             <w:pPr>
               <w:jc w:val="center"/>
               <w:rPr>
-                <w:rFonts w:ascii="Arial" w:hAnsi="Arial"/>
-                <w:sz w:val="18"/>
-                <w:szCs w:val="18"/>
+                <w:rFonts w:ascii="Arial" w:hAnsi="Arial" w:cs="Arial"/>
               </w:rPr>
             </w:pPr>
             <w:r>
               <w:rPr>
-                <w:rFonts w:ascii="Arial" w:hAnsi="Arial"/>
+                <w:rFonts w:ascii="Arial" w:hAnsi="Arial" w:cs="Arial"/>
                 <w:color w:val="FF0000"/>
               </w:rPr>
               <w:t xml:space="preserve">* </w:t>
             </w:r>
             <w:r>
               <w:rPr>
-                <w:rFonts w:ascii="Arial" w:hAnsi="Arial"/>
-                <w:sz w:val="18"/>
-                <w:szCs w:val="18"/>
+                <w:rFonts w:ascii="Arial" w:hAnsi="Arial" w:cs="Arial"/>
               </w:rPr>
               <w:t>2</w:t>
             </w:r>
@@ -2828,9 +2383,7 @@
           <w:p>
             <w:pPr>
               <w:rPr>
-                <w:rFonts w:ascii="Arial" w:hAnsi="Arial"/>
-                <w:sz w:val="22"/>
-                <w:szCs w:val="22"/>
+                <w:rFonts w:ascii="Arial" w:hAnsi="Arial" w:cs="Arial"/>
               </w:rPr>
             </w:pPr>
             <m:oMathPara>
@@ -2839,7 +2392,7 @@
                   <m:funcPr>
                     <m:ctrlPr>
                       <w:rPr>
-                        <w:rFonts w:ascii="Cambria Math" w:hAnsi="Cambria Math"/>
+                        <w:rFonts w:ascii="Cambria Math" w:hAnsi="Cambria Math" w:cs="Arial"/>
                         <w:i/>
                       </w:rPr>
                     </m:ctrlPr>
@@ -2849,7 +2402,7 @@
                       <m:limLowPr>
                         <m:ctrlPr>
                           <w:rPr>
-                            <w:rFonts w:ascii="Cambria Math" w:hAnsi="Cambria Math"/>
+                            <w:rFonts w:ascii="Cambria Math" w:hAnsi="Cambria Math" w:cs="Arial"/>
                             <w:i/>
                           </w:rPr>
                         </m:ctrlPr>
@@ -2860,38 +2413,26 @@
                             <m:sty m:val="p"/>
                           </m:rPr>
                           <w:rPr>
-                            <w:rFonts w:ascii="Cambria Math" w:hAnsi="Cambria Math"/>
+                            <w:rFonts w:ascii="Cambria Math" w:hAnsi="Cambria Math" w:cs="Arial"/>
                           </w:rPr>
                           <m:t>lim</m:t>
                         </m:r>
                         <m:ctrlPr>
                           <w:rPr>
-                            <w:rFonts w:ascii="Cambria Math" w:hAnsi="Cambria Math"/>
+                            <w:rFonts w:ascii="Cambria Math" w:hAnsi="Cambria Math" w:cs="Arial"/>
                           </w:rPr>
                         </m:ctrlPr>
                       </m:e>
                       <m:lim>
                         <m:r>
                           <w:rPr>
-                            <w:rFonts w:ascii="Cambria Math" w:hAnsi="Cambria Math"/>
-                          </w:rPr>
-                          <m:t>x</m:t>
-                        </m:r>
-                        <m:r>
-                          <w:rPr>
-                            <w:rFonts w:ascii="Cambria Math" w:hAnsi="Cambria Math" w:hint="eastAsia"/>
-                          </w:rPr>
-                          <m:t>→</m:t>
-                        </m:r>
-                        <m:r>
-                          <w:rPr>
-                            <w:rFonts w:ascii="Cambria Math" w:hAnsi="Cambria Math"/>
-                          </w:rPr>
-                          <m:t>0</m:t>
+                            <w:rFonts w:ascii="Cambria Math" w:hAnsi="Cambria Math" w:cs="Arial"/>
+                          </w:rPr>
+                          <m:t>x→0</m:t>
                         </m:r>
                         <m:ctrlPr>
                           <w:rPr>
-                            <w:rFonts w:ascii="Cambria Math" w:hAnsi="Cambria Math"/>
+                            <w:rFonts w:ascii="Cambria Math" w:hAnsi="Cambria Math" w:cs="Arial"/>
                           </w:rPr>
                         </m:ctrlPr>
                       </m:lim>
@@ -2902,7 +2443,7 @@
                       <m:fPr>
                         <m:ctrlPr>
                           <w:rPr>
-                            <w:rFonts w:ascii="Cambria Math" w:hAnsi="Cambria Math"/>
+                            <w:rFonts w:ascii="Cambria Math" w:hAnsi="Cambria Math" w:cs="Arial"/>
                             <w:i/>
                           </w:rPr>
                         </m:ctrlPr>
@@ -2912,7 +2453,7 @@
                           <m:dPr>
                             <m:ctrlPr>
                               <w:rPr>
-                                <w:rFonts w:ascii="Cambria Math" w:hAnsi="Cambria Math"/>
+                                <w:rFonts w:ascii="Cambria Math" w:hAnsi="Cambria Math" w:cs="Arial"/>
                                 <w:i/>
                               </w:rPr>
                             </m:ctrlPr>
@@ -2920,7 +2461,7 @@
                           <m:e>
                             <m:r>
                               <w:rPr>
-                                <w:rFonts w:ascii="Cambria Math" w:hAnsi="Cambria Math"/>
+                                <w:rFonts w:ascii="Cambria Math" w:hAnsi="Cambria Math" w:cs="Arial"/>
                               </w:rPr>
                               <m:t>4</m:t>
                             </m:r>
@@ -2928,7 +2469,7 @@
                               <m:sSupPr>
                                 <m:ctrlPr>
                                   <w:rPr>
-                                    <w:rFonts w:ascii="Cambria Math" w:hAnsi="Cambria Math"/>
+                                    <w:rFonts w:ascii="Cambria Math" w:hAnsi="Cambria Math" w:cs="Arial"/>
                                     <w:i/>
                                   </w:rPr>
                                 </m:ctrlPr>
@@ -2936,7 +2477,7 @@
                               <m:e>
                                 <m:r>
                                   <w:rPr>
-                                    <w:rFonts w:ascii="Cambria Math" w:hAnsi="Cambria Math"/>
+                                    <w:rFonts w:ascii="Cambria Math" w:hAnsi="Cambria Math" w:cs="Arial"/>
                                   </w:rPr>
                                   <m:t>x</m:t>
                                 </m:r>
@@ -2944,7 +2485,7 @@
                               <m:sup>
                                 <m:r>
                                   <w:rPr>
-                                    <w:rFonts w:ascii="Cambria Math" w:hAnsi="Cambria Math"/>
+                                    <w:rFonts w:ascii="Cambria Math" w:hAnsi="Cambria Math" w:cs="Arial"/>
                                   </w:rPr>
                                   <m:t>3</m:t>
                                 </m:r>
@@ -2952,7 +2493,7 @@
                             </m:sSup>
                             <m:r>
                               <w:rPr>
-                                <w:rFonts w:ascii="Cambria Math" w:hAnsi="Cambria Math"/>
+                                <w:rFonts w:ascii="Cambria Math" w:hAnsi="Cambria Math" w:cs="Arial"/>
                               </w:rPr>
                               <m:t>-3</m:t>
                             </m:r>
@@ -2960,15 +2501,27 @@
                         </m:d>
                         <m:r>
                           <w:rPr>
-                            <w:rFonts w:ascii="Cambria Math" w:hAnsi="Cambria Math"/>
-                          </w:rPr>
-                          <m:t xml:space="preserve"> Sen(x)</m:t>
+                            <w:rFonts w:ascii="Cambria Math" w:hAnsi="Cambria Math" w:cs="Arial"/>
+                          </w:rPr>
+                          <m:t xml:space="preserve"> </m:t>
+                        </m:r>
+                        <m:r>
+                          <w:rPr>
+                            <w:rFonts w:ascii="Cambria Math" w:hAnsi="Cambria Math" w:cs="Arial"/>
+                          </w:rPr>
+                          <m:t>s</m:t>
+                        </m:r>
+                        <m:r>
+                          <w:rPr>
+                            <w:rFonts w:ascii="Cambria Math" w:hAnsi="Cambria Math" w:cs="Arial"/>
+                          </w:rPr>
+                          <m:t>en(x)</m:t>
                         </m:r>
                       </m:num>
                       <m:den>
                         <m:r>
                           <w:rPr>
-                            <w:rFonts w:ascii="Cambria Math" w:hAnsi="Cambria Math"/>
+                            <w:rFonts w:ascii="Cambria Math" w:hAnsi="Cambria Math" w:cs="Arial"/>
                           </w:rPr>
                           <m:t>x</m:t>
                         </m:r>
@@ -2986,11 +2539,16 @@
             <w:vAlign w:val="center"/>
           </w:tcPr>
           <w:p>
+            <w:pPr>
+              <w:rPr>
+                <w:rFonts w:ascii="Arial" w:hAnsi="Arial" w:cs="Arial"/>
+              </w:rPr>
+            </w:pPr>
             <m:oMathPara>
               <m:oMath>
                 <m:r>
                   <w:rPr>
-                    <w:rFonts w:ascii="Cambria Math" w:hAnsi="Cambria Math"/>
+                    <w:rFonts w:ascii="Cambria Math" w:hAnsi="Cambria Math" w:cs="Arial"/>
                   </w:rPr>
                   <m:t>-3</m:t>
                 </m:r>
@@ -3000,9 +2558,7 @@
           <w:p>
             <w:pPr>
               <w:rPr>
-                <w:rFonts w:ascii="Arial" w:hAnsi="Arial"/>
-                <w:sz w:val="22"/>
-                <w:szCs w:val="22"/>
+                <w:rFonts w:ascii="Arial" w:hAnsi="Arial" w:cs="Arial"/>
               </w:rPr>
             </w:pPr>
           </w:p>
@@ -3022,16 +2578,12 @@
             <w:pPr>
               <w:jc w:val="center"/>
               <w:rPr>
-                <w:rFonts w:ascii="Arial" w:hAnsi="Arial"/>
-                <w:sz w:val="18"/>
-                <w:szCs w:val="18"/>
+                <w:rFonts w:ascii="Arial" w:hAnsi="Arial" w:cs="Arial"/>
               </w:rPr>
             </w:pPr>
             <w:r>
               <w:rPr>
-                <w:rFonts w:ascii="Arial" w:hAnsi="Arial"/>
-                <w:sz w:val="18"/>
-                <w:szCs w:val="18"/>
+                <w:rFonts w:ascii="Arial" w:hAnsi="Arial" w:cs="Arial"/>
               </w:rPr>
               <w:t>3</w:t>
             </w:r>
@@ -3045,9 +2597,7 @@
           <w:p>
             <w:pPr>
               <w:rPr>
-                <w:rFonts w:ascii="Arial" w:hAnsi="Arial"/>
-                <w:sz w:val="22"/>
-                <w:szCs w:val="22"/>
+                <w:rFonts w:ascii="Arial" w:hAnsi="Arial" w:cs="Arial"/>
               </w:rPr>
             </w:pPr>
             <m:oMathPara>
@@ -3056,7 +2606,7 @@
                   <m:funcPr>
                     <m:ctrlPr>
                       <w:rPr>
-                        <w:rFonts w:ascii="Cambria Math" w:hAnsi="Cambria Math"/>
+                        <w:rFonts w:ascii="Cambria Math" w:hAnsi="Cambria Math" w:cs="Arial"/>
                         <w:i/>
                       </w:rPr>
                     </m:ctrlPr>
@@ -3066,7 +2616,7 @@
                       <m:limLowPr>
                         <m:ctrlPr>
                           <w:rPr>
-                            <w:rFonts w:ascii="Cambria Math" w:hAnsi="Cambria Math"/>
+                            <w:rFonts w:ascii="Cambria Math" w:hAnsi="Cambria Math" w:cs="Arial"/>
                             <w:i/>
                           </w:rPr>
                         </m:ctrlPr>
@@ -3077,44 +2627,26 @@
                             <m:sty m:val="p"/>
                           </m:rPr>
                           <w:rPr>
-                            <w:rFonts w:ascii="Cambria Math" w:hAnsi="Cambria Math"/>
+                            <w:rFonts w:ascii="Cambria Math" w:hAnsi="Cambria Math" w:cs="Arial"/>
                           </w:rPr>
                           <m:t>lim</m:t>
                         </m:r>
                         <m:ctrlPr>
                           <w:rPr>
-                            <w:rFonts w:ascii="Cambria Math" w:hAnsi="Cambria Math"/>
+                            <w:rFonts w:ascii="Cambria Math" w:hAnsi="Cambria Math" w:cs="Arial"/>
                           </w:rPr>
                         </m:ctrlPr>
                       </m:e>
                       <m:lim>
                         <m:r>
                           <w:rPr>
-                            <w:rFonts w:ascii="Cambria Math" w:hAnsi="Cambria Math"/>
-                          </w:rPr>
-                          <m:t>x</m:t>
-                        </m:r>
-                        <m:r>
-                          <w:rPr>
-                            <w:rFonts w:ascii="Cambria Math" w:hAnsi="Cambria Math" w:hint="eastAsia"/>
-                          </w:rPr>
-                          <m:t>→</m:t>
-                        </m:r>
-                        <m:r>
-                          <w:rPr>
-                            <w:rFonts w:ascii="Cambria Math" w:hAnsi="Cambria Math"/>
-                          </w:rPr>
-                          <m:t>-</m:t>
-                        </m:r>
-                        <m:r>
-                          <w:rPr>
-                            <w:rFonts w:ascii="Cambria Math" w:hAnsi="Cambria Math" w:hint="eastAsia"/>
-                          </w:rPr>
-                          <m:t>∞</m:t>
+                            <w:rFonts w:ascii="Cambria Math" w:hAnsi="Cambria Math" w:cs="Arial"/>
+                          </w:rPr>
+                          <m:t>x→-∞</m:t>
                         </m:r>
                         <m:ctrlPr>
                           <w:rPr>
-                            <w:rFonts w:ascii="Cambria Math" w:hAnsi="Cambria Math"/>
+                            <w:rFonts w:ascii="Cambria Math" w:hAnsi="Cambria Math" w:cs="Arial"/>
                           </w:rPr>
                         </m:ctrlPr>
                       </m:lim>
@@ -3123,7 +2655,7 @@
                   <m:e>
                     <m:r>
                       <w:rPr>
-                        <w:rFonts w:ascii="Cambria Math" w:hAnsi="Cambria Math"/>
+                        <w:rFonts w:ascii="Cambria Math" w:hAnsi="Cambria Math" w:cs="Arial"/>
                       </w:rPr>
                       <m:t>3</m:t>
                     </m:r>
@@ -3131,7 +2663,7 @@
                       <m:sSupPr>
                         <m:ctrlPr>
                           <w:rPr>
-                            <w:rFonts w:ascii="Cambria Math" w:hAnsi="Cambria Math"/>
+                            <w:rFonts w:ascii="Cambria Math" w:hAnsi="Cambria Math" w:cs="Arial"/>
                             <w:i/>
                           </w:rPr>
                         </m:ctrlPr>
@@ -3139,7 +2671,7 @@
                       <m:e>
                         <m:r>
                           <w:rPr>
-                            <w:rFonts w:ascii="Cambria Math" w:hAnsi="Cambria Math"/>
+                            <w:rFonts w:ascii="Cambria Math" w:hAnsi="Cambria Math" w:cs="Arial"/>
                           </w:rPr>
                           <m:t>x</m:t>
                         </m:r>
@@ -3147,7 +2679,7 @@
                       <m:sup>
                         <m:r>
                           <w:rPr>
-                            <w:rFonts w:ascii="Cambria Math" w:hAnsi="Cambria Math"/>
+                            <w:rFonts w:ascii="Cambria Math" w:hAnsi="Cambria Math" w:cs="Arial"/>
                           </w:rPr>
                           <m:t>3</m:t>
                         </m:r>
@@ -3155,7 +2687,7 @@
                     </m:sSup>
                     <m:r>
                       <w:rPr>
-                        <w:rFonts w:ascii="Cambria Math" w:hAnsi="Cambria Math"/>
+                        <w:rFonts w:ascii="Cambria Math" w:hAnsi="Cambria Math" w:cs="Arial"/>
                       </w:rPr>
                       <m:t>+6</m:t>
                     </m:r>
@@ -3171,19 +2703,18 @@
             <w:vAlign w:val="center"/>
           </w:tcPr>
           <w:p>
+            <w:pPr>
+              <w:rPr>
+                <w:rFonts w:ascii="Arial" w:hAnsi="Arial" w:cs="Arial"/>
+              </w:rPr>
+            </w:pPr>
             <m:oMathPara>
               <m:oMath>
                 <m:r>
                   <w:rPr>
-                    <w:rFonts w:ascii="Cambria Math" w:hAnsi="Cambria Math"/>
+                    <w:rFonts w:ascii="Cambria Math" w:hAnsi="Cambria Math" w:cs="Arial"/>
                   </w:rPr>
-                  <m:t>-</m:t>
-                </m:r>
-                <m:r>
-                  <w:rPr>
-                    <w:rFonts w:ascii="Cambria Math" w:hAnsi="Cambria Math" w:hint="eastAsia"/>
-                  </w:rPr>
-                  <m:t>∞</m:t>
+                  <m:t>-∞</m:t>
                 </m:r>
               </m:oMath>
             </m:oMathPara>
@@ -3191,9 +2722,7 @@
           <w:p>
             <w:pPr>
               <w:rPr>
-                <w:rFonts w:ascii="Arial" w:hAnsi="Arial"/>
-                <w:sz w:val="22"/>
-                <w:szCs w:val="22"/>
+                <w:rFonts w:ascii="Arial" w:hAnsi="Arial" w:cs="Arial"/>
               </w:rPr>
             </w:pPr>
           </w:p>
@@ -3213,16 +2742,12 @@
             <w:pPr>
               <w:jc w:val="center"/>
               <w:rPr>
-                <w:rFonts w:ascii="Arial" w:hAnsi="Arial"/>
-                <w:sz w:val="18"/>
-                <w:szCs w:val="18"/>
+                <w:rFonts w:ascii="Arial" w:hAnsi="Arial" w:cs="Arial"/>
               </w:rPr>
             </w:pPr>
             <w:r>
               <w:rPr>
-                <w:rFonts w:ascii="Arial" w:hAnsi="Arial"/>
-                <w:sz w:val="18"/>
-                <w:szCs w:val="18"/>
+                <w:rFonts w:ascii="Arial" w:hAnsi="Arial" w:cs="Arial"/>
               </w:rPr>
               <w:t>4</w:t>
             </w:r>
@@ -3236,9 +2761,7 @@
           <w:p>
             <w:pPr>
               <w:rPr>
-                <w:rFonts w:ascii="Arial" w:hAnsi="Arial"/>
-                <w:sz w:val="22"/>
-                <w:szCs w:val="22"/>
+                <w:rFonts w:ascii="Arial" w:hAnsi="Arial" w:cs="Arial"/>
               </w:rPr>
             </w:pPr>
             <m:oMathPara>
@@ -3247,7 +2770,7 @@
                   <m:funcPr>
                     <m:ctrlPr>
                       <w:rPr>
-                        <w:rFonts w:ascii="Cambria Math" w:hAnsi="Cambria Math"/>
+                        <w:rFonts w:ascii="Cambria Math" w:hAnsi="Cambria Math" w:cs="Arial"/>
                         <w:i/>
                       </w:rPr>
                     </m:ctrlPr>
@@ -3257,7 +2780,7 @@
                       <m:limLowPr>
                         <m:ctrlPr>
                           <w:rPr>
-                            <w:rFonts w:ascii="Cambria Math" w:hAnsi="Cambria Math"/>
+                            <w:rFonts w:ascii="Cambria Math" w:hAnsi="Cambria Math" w:cs="Arial"/>
                             <w:i/>
                           </w:rPr>
                         </m:ctrlPr>
@@ -3268,32 +2791,26 @@
                             <m:sty m:val="p"/>
                           </m:rPr>
                           <w:rPr>
-                            <w:rFonts w:ascii="Cambria Math" w:hAnsi="Cambria Math"/>
+                            <w:rFonts w:ascii="Cambria Math" w:hAnsi="Cambria Math" w:cs="Arial"/>
                           </w:rPr>
                           <m:t>lim</m:t>
                         </m:r>
                         <m:ctrlPr>
                           <w:rPr>
-                            <w:rFonts w:ascii="Cambria Math" w:hAnsi="Cambria Math"/>
+                            <w:rFonts w:ascii="Cambria Math" w:hAnsi="Cambria Math" w:cs="Arial"/>
                           </w:rPr>
                         </m:ctrlPr>
                       </m:e>
                       <m:lim>
                         <m:r>
                           <w:rPr>
-                            <w:rFonts w:ascii="Cambria Math" w:hAnsi="Cambria Math"/>
-                          </w:rPr>
-                          <m:t>x</m:t>
-                        </m:r>
-                        <m:r>
-                          <w:rPr>
-                            <w:rFonts w:ascii="Cambria Math" w:hAnsi="Cambria Math" w:hint="eastAsia"/>
-                          </w:rPr>
-                          <m:t>→∞</m:t>
+                            <w:rFonts w:ascii="Cambria Math" w:hAnsi="Cambria Math" w:cs="Arial"/>
+                          </w:rPr>
+                          <m:t>x→∞</m:t>
                         </m:r>
                         <m:ctrlPr>
                           <w:rPr>
-                            <w:rFonts w:ascii="Cambria Math" w:hAnsi="Cambria Math"/>
+                            <w:rFonts w:ascii="Cambria Math" w:hAnsi="Cambria Math" w:cs="Arial"/>
                           </w:rPr>
                         </m:ctrlPr>
                       </m:lim>
@@ -3304,7 +2821,7 @@
                       <m:fPr>
                         <m:ctrlPr>
                           <w:rPr>
-                            <w:rFonts w:ascii="Cambria Math" w:hAnsi="Cambria Math"/>
+                            <w:rFonts w:ascii="Cambria Math" w:hAnsi="Cambria Math" w:cs="Arial"/>
                             <w:i/>
                           </w:rPr>
                         </m:ctrlPr>
@@ -3312,15 +2829,21 @@
                       <m:num>
                         <m:r>
                           <w:rPr>
-                            <w:rFonts w:ascii="Cambria Math" w:hAnsi="Cambria Math"/>
-                          </w:rPr>
-                          <m:t>Sen</m:t>
+                            <w:rFonts w:ascii="Cambria Math" w:hAnsi="Cambria Math" w:cs="Arial"/>
+                          </w:rPr>
+                          <m:t>s</m:t>
+                        </m:r>
+                        <m:r>
+                          <w:rPr>
+                            <w:rFonts w:ascii="Cambria Math" w:hAnsi="Cambria Math" w:cs="Arial"/>
+                          </w:rPr>
+                          <m:t>en</m:t>
                         </m:r>
                         <m:d>
                           <m:dPr>
                             <m:ctrlPr>
                               <w:rPr>
-                                <w:rFonts w:ascii="Cambria Math" w:hAnsi="Cambria Math"/>
+                                <w:rFonts w:ascii="Cambria Math" w:hAnsi="Cambria Math" w:cs="Arial"/>
                                 <w:i/>
                               </w:rPr>
                             </m:ctrlPr>
@@ -3328,7 +2851,7 @@
                           <m:e>
                             <m:r>
                               <w:rPr>
-                                <w:rFonts w:ascii="Cambria Math" w:hAnsi="Cambria Math"/>
+                                <w:rFonts w:ascii="Cambria Math" w:hAnsi="Cambria Math" w:cs="Arial"/>
                               </w:rPr>
                               <m:t>x</m:t>
                             </m:r>
@@ -3340,7 +2863,7 @@
                           <m:sSupPr>
                             <m:ctrlPr>
                               <w:rPr>
-                                <w:rFonts w:ascii="Cambria Math" w:hAnsi="Cambria Math"/>
+                                <w:rFonts w:ascii="Cambria Math" w:hAnsi="Cambria Math" w:cs="Arial"/>
                                 <w:i/>
                               </w:rPr>
                             </m:ctrlPr>
@@ -3348,7 +2871,7 @@
                           <m:e>
                             <m:r>
                               <w:rPr>
-                                <w:rFonts w:ascii="Cambria Math" w:hAnsi="Cambria Math"/>
+                                <w:rFonts w:ascii="Cambria Math" w:hAnsi="Cambria Math" w:cs="Arial"/>
                               </w:rPr>
                               <m:t>x</m:t>
                             </m:r>
@@ -3356,7 +2879,7 @@
                           <m:sup>
                             <m:r>
                               <w:rPr>
-                                <w:rFonts w:ascii="Cambria Math" w:hAnsi="Cambria Math"/>
+                                <w:rFonts w:ascii="Cambria Math" w:hAnsi="Cambria Math" w:cs="Arial"/>
                               </w:rPr>
                               <m:t>2</m:t>
                             </m:r>
@@ -3378,16 +2901,14 @@
           <w:p>
             <w:pPr>
               <w:rPr>
-                <w:rFonts w:ascii="Arial" w:hAnsi="Arial"/>
-                <w:sz w:val="22"/>
-                <w:szCs w:val="22"/>
+                <w:rFonts w:ascii="Arial" w:hAnsi="Arial" w:cs="Arial"/>
               </w:rPr>
             </w:pPr>
             <m:oMathPara>
               <m:oMath>
                 <m:r>
                   <w:rPr>
-                    <w:rFonts w:ascii="Cambria Math" w:hAnsi="Cambria Math"/>
+                    <w:rFonts w:ascii="Cambria Math" w:hAnsi="Cambria Math" w:cs="Arial"/>
                   </w:rPr>
                   <m:t>0</m:t>
                 </m:r>
@@ -3410,16 +2931,12 @@
             <w:pPr>
               <w:jc w:val="center"/>
               <w:rPr>
-                <w:rFonts w:ascii="Arial" w:hAnsi="Arial"/>
-                <w:sz w:val="18"/>
-                <w:szCs w:val="18"/>
+                <w:rFonts w:ascii="Arial" w:hAnsi="Arial" w:cs="Arial"/>
               </w:rPr>
             </w:pPr>
             <w:r>
               <w:rPr>
-                <w:rFonts w:ascii="Arial" w:hAnsi="Arial"/>
-                <w:sz w:val="18"/>
-                <w:szCs w:val="18"/>
+                <w:rFonts w:ascii="Arial" w:hAnsi="Arial" w:cs="Arial"/>
               </w:rPr>
               <w:t>5</w:t>
             </w:r>
@@ -3433,9 +2950,7 @@
           <w:p>
             <w:pPr>
               <w:rPr>
-                <w:rFonts w:ascii="Arial" w:hAnsi="Arial"/>
-                <w:sz w:val="22"/>
-                <w:szCs w:val="22"/>
+                <w:rFonts w:ascii="Arial" w:hAnsi="Arial" w:cs="Arial"/>
               </w:rPr>
             </w:pPr>
             <m:oMathPara>
@@ -3444,7 +2959,7 @@
                   <m:funcPr>
                     <m:ctrlPr>
                       <w:rPr>
-                        <w:rFonts w:ascii="Cambria Math" w:hAnsi="Cambria Math"/>
+                        <w:rFonts w:ascii="Cambria Math" w:hAnsi="Cambria Math" w:cs="Arial"/>
                         <w:i/>
                       </w:rPr>
                     </m:ctrlPr>
@@ -3454,7 +2969,7 @@
                       <m:limLowPr>
                         <m:ctrlPr>
                           <w:rPr>
-                            <w:rFonts w:ascii="Cambria Math" w:hAnsi="Cambria Math"/>
+                            <w:rFonts w:ascii="Cambria Math" w:hAnsi="Cambria Math" w:cs="Arial"/>
                             <w:i/>
                           </w:rPr>
                         </m:ctrlPr>
@@ -3465,38 +2980,26 @@
                             <m:sty m:val="p"/>
                           </m:rPr>
                           <w:rPr>
-                            <w:rFonts w:ascii="Cambria Math" w:hAnsi="Cambria Math"/>
+                            <w:rFonts w:ascii="Cambria Math" w:hAnsi="Cambria Math" w:cs="Arial"/>
                           </w:rPr>
                           <m:t>lim</m:t>
                         </m:r>
                         <m:ctrlPr>
                           <w:rPr>
-                            <w:rFonts w:ascii="Cambria Math" w:hAnsi="Cambria Math"/>
+                            <w:rFonts w:ascii="Cambria Math" w:hAnsi="Cambria Math" w:cs="Arial"/>
                           </w:rPr>
                         </m:ctrlPr>
                       </m:e>
                       <m:lim>
                         <m:r>
                           <w:rPr>
-                            <w:rFonts w:ascii="Cambria Math" w:hAnsi="Cambria Math"/>
-                          </w:rPr>
-                          <m:t>x</m:t>
-                        </m:r>
-                        <m:r>
-                          <w:rPr>
-                            <w:rFonts w:ascii="Cambria Math" w:hAnsi="Cambria Math" w:hint="eastAsia"/>
-                          </w:rPr>
-                          <m:t>→</m:t>
-                        </m:r>
-                        <m:r>
-                          <w:rPr>
-                            <w:rFonts w:ascii="Cambria Math" w:hAnsi="Cambria Math"/>
-                          </w:rPr>
-                          <m:t>1</m:t>
+                            <w:rFonts w:ascii="Cambria Math" w:hAnsi="Cambria Math" w:cs="Arial"/>
+                          </w:rPr>
+                          <m:t>x→1</m:t>
                         </m:r>
                         <m:ctrlPr>
                           <w:rPr>
-                            <w:rFonts w:ascii="Cambria Math" w:hAnsi="Cambria Math"/>
+                            <w:rFonts w:ascii="Cambria Math" w:hAnsi="Cambria Math" w:cs="Arial"/>
                           </w:rPr>
                         </m:ctrlPr>
                       </m:lim>
@@ -3507,7 +3010,7 @@
                       <m:sSupPr>
                         <m:ctrlPr>
                           <w:rPr>
-                            <w:rFonts w:ascii="Cambria Math" w:hAnsi="Cambria Math"/>
+                            <w:rFonts w:ascii="Cambria Math" w:hAnsi="Cambria Math" w:cs="Arial"/>
                             <w:i/>
                           </w:rPr>
                         </m:ctrlPr>
@@ -3515,7 +3018,7 @@
                       <m:e>
                         <m:r>
                           <w:rPr>
-                            <w:rFonts w:ascii="Cambria Math" w:hAnsi="Cambria Math"/>
+                            <w:rFonts w:ascii="Cambria Math" w:hAnsi="Cambria Math" w:cs="Arial"/>
                           </w:rPr>
                           <m:t>3</m:t>
                         </m:r>
@@ -3523,7 +3026,7 @@
                       <m:sup>
                         <m:r>
                           <w:rPr>
-                            <w:rFonts w:ascii="Cambria Math" w:hAnsi="Cambria Math"/>
+                            <w:rFonts w:ascii="Cambria Math" w:hAnsi="Cambria Math" w:cs="Arial"/>
                           </w:rPr>
                           <m:t>x-1</m:t>
                         </m:r>
@@ -3541,11 +3044,16 @@
             <w:vAlign w:val="center"/>
           </w:tcPr>
           <w:p>
+            <w:pPr>
+              <w:rPr>
+                <w:rFonts w:ascii="Arial" w:hAnsi="Arial" w:cs="Arial"/>
+              </w:rPr>
+            </w:pPr>
             <m:oMathPara>
               <m:oMath>
                 <m:r>
                   <w:rPr>
-                    <w:rFonts w:ascii="Cambria Math" w:hAnsi="Cambria Math"/>
+                    <w:rFonts w:ascii="Cambria Math" w:hAnsi="Cambria Math" w:cs="Arial"/>
                   </w:rPr>
                   <m:t>1</m:t>
                 </m:r>
@@ -3555,9 +3063,7 @@
           <w:p>
             <w:pPr>
               <w:rPr>
-                <w:rFonts w:ascii="Arial" w:hAnsi="Arial"/>
-                <w:sz w:val="22"/>
-                <w:szCs w:val="22"/>
+                <w:rFonts w:ascii="Arial" w:hAnsi="Arial" w:cs="Arial"/>
               </w:rPr>
             </w:pPr>
           </w:p>
@@ -3577,16 +3083,12 @@
             <w:pPr>
               <w:jc w:val="center"/>
               <w:rPr>
-                <w:rFonts w:ascii="Arial" w:hAnsi="Arial"/>
-                <w:sz w:val="18"/>
-                <w:szCs w:val="18"/>
+                <w:rFonts w:ascii="Arial" w:hAnsi="Arial" w:cs="Arial"/>
               </w:rPr>
             </w:pPr>
             <w:r>
               <w:rPr>
-                <w:rFonts w:ascii="Arial" w:hAnsi="Arial"/>
-                <w:sz w:val="18"/>
-                <w:szCs w:val="18"/>
+                <w:rFonts w:ascii="Arial" w:hAnsi="Arial" w:cs="Arial"/>
               </w:rPr>
               <w:t>6</w:t>
             </w:r>
@@ -3600,9 +3102,7 @@
           <w:p>
             <w:pPr>
               <w:rPr>
-                <w:rFonts w:ascii="Arial" w:hAnsi="Arial"/>
-                <w:sz w:val="22"/>
-                <w:szCs w:val="22"/>
+                <w:rFonts w:ascii="Arial" w:hAnsi="Arial" w:cs="Arial"/>
               </w:rPr>
             </w:pPr>
             <m:oMathPara>
@@ -3611,7 +3111,7 @@
                   <m:funcPr>
                     <m:ctrlPr>
                       <w:rPr>
-                        <w:rFonts w:ascii="Cambria Math" w:hAnsi="Cambria Math"/>
+                        <w:rFonts w:ascii="Cambria Math" w:hAnsi="Cambria Math" w:cs="Arial"/>
                         <w:i/>
                       </w:rPr>
                     </m:ctrlPr>
@@ -3621,7 +3121,7 @@
                       <m:limLowPr>
                         <m:ctrlPr>
                           <w:rPr>
-                            <w:rFonts w:ascii="Cambria Math" w:hAnsi="Cambria Math"/>
+                            <w:rFonts w:ascii="Cambria Math" w:hAnsi="Cambria Math" w:cs="Arial"/>
                             <w:i/>
                           </w:rPr>
                         </m:ctrlPr>
@@ -3632,34 +3132,28 @@
                             <m:sty m:val="p"/>
                           </m:rPr>
                           <w:rPr>
-                            <w:rFonts w:ascii="Cambria Math" w:hAnsi="Cambria Math"/>
+                            <w:rFonts w:ascii="Cambria Math" w:hAnsi="Cambria Math" w:cs="Arial"/>
                           </w:rPr>
                           <m:t>lim</m:t>
                         </m:r>
                         <m:ctrlPr>
                           <w:rPr>
-                            <w:rFonts w:ascii="Cambria Math" w:hAnsi="Cambria Math"/>
+                            <w:rFonts w:ascii="Cambria Math" w:hAnsi="Cambria Math" w:cs="Arial"/>
                           </w:rPr>
                         </m:ctrlPr>
                       </m:e>
                       <m:lim>
                         <m:r>
                           <w:rPr>
-                            <w:rFonts w:ascii="Cambria Math" w:hAnsi="Cambria Math"/>
-                          </w:rPr>
-                          <m:t>x</m:t>
-                        </m:r>
-                        <m:r>
-                          <w:rPr>
-                            <w:rFonts w:ascii="Cambria Math" w:hAnsi="Cambria Math" w:hint="eastAsia"/>
-                          </w:rPr>
-                          <m:t>→</m:t>
+                            <w:rFonts w:ascii="Cambria Math" w:hAnsi="Cambria Math" w:cs="Arial"/>
+                          </w:rPr>
+                          <m:t>x→</m:t>
                         </m:r>
                         <m:sSup>
                           <m:sSupPr>
                             <m:ctrlPr>
                               <w:rPr>
-                                <w:rFonts w:ascii="Cambria Math" w:hAnsi="Cambria Math"/>
+                                <w:rFonts w:ascii="Cambria Math" w:hAnsi="Cambria Math" w:cs="Arial"/>
                                 <w:i/>
                               </w:rPr>
                             </m:ctrlPr>
@@ -3667,7 +3161,7 @@
                           <m:e>
                             <m:r>
                               <w:rPr>
-                                <w:rFonts w:ascii="Cambria Math" w:hAnsi="Cambria Math"/>
+                                <w:rFonts w:ascii="Cambria Math" w:hAnsi="Cambria Math" w:cs="Arial"/>
                               </w:rPr>
                               <m:t>2</m:t>
                             </m:r>
@@ -3675,7 +3169,7 @@
                           <m:sup>
                             <m:r>
                               <w:rPr>
-                                <w:rFonts w:ascii="Cambria Math" w:hAnsi="Cambria Math"/>
+                                <w:rFonts w:ascii="Cambria Math" w:hAnsi="Cambria Math" w:cs="Arial"/>
                               </w:rPr>
                               <m:t>-</m:t>
                             </m:r>
@@ -3683,7 +3177,7 @@
                         </m:sSup>
                         <m:ctrlPr>
                           <w:rPr>
-                            <w:rFonts w:ascii="Cambria Math" w:hAnsi="Cambria Math"/>
+                            <w:rFonts w:ascii="Cambria Math" w:hAnsi="Cambria Math" w:cs="Arial"/>
                           </w:rPr>
                         </m:ctrlPr>
                       </m:lim>
@@ -3694,7 +3188,7 @@
                       <m:fPr>
                         <m:ctrlPr>
                           <w:rPr>
-                            <w:rFonts w:ascii="Cambria Math" w:hAnsi="Cambria Math"/>
+                            <w:rFonts w:ascii="Cambria Math" w:hAnsi="Cambria Math" w:cs="Arial"/>
                             <w:i/>
                           </w:rPr>
                         </m:ctrlPr>
@@ -3702,7 +3196,7 @@
                       <m:num>
                         <m:r>
                           <w:rPr>
-                            <w:rFonts w:ascii="Cambria Math" w:hAnsi="Cambria Math"/>
+                            <w:rFonts w:ascii="Cambria Math" w:hAnsi="Cambria Math" w:cs="Arial"/>
                           </w:rPr>
                           <m:t>-3x</m:t>
                         </m:r>
@@ -3710,7 +3204,7 @@
                       <m:den>
                         <m:r>
                           <w:rPr>
-                            <w:rFonts w:ascii="Cambria Math" w:hAnsi="Cambria Math"/>
+                            <w:rFonts w:ascii="Cambria Math" w:hAnsi="Cambria Math" w:cs="Arial"/>
                           </w:rPr>
                           <m:t>x-2</m:t>
                         </m:r>
@@ -3728,11 +3222,16 @@
             <w:vAlign w:val="center"/>
           </w:tcPr>
           <w:p>
+            <w:pPr>
+              <w:rPr>
+                <w:rFonts w:ascii="Arial" w:hAnsi="Arial" w:cs="Arial"/>
+              </w:rPr>
+            </w:pPr>
             <m:oMathPara>
               <m:oMath>
                 <m:r>
                   <w:rPr>
-                    <w:rFonts w:ascii="Cambria Math" w:hAnsi="Cambria Math" w:hint="eastAsia"/>
+                    <w:rFonts w:ascii="Cambria Math" w:hAnsi="Cambria Math" w:cs="Arial"/>
                   </w:rPr>
                   <m:t>∞</m:t>
                 </m:r>
@@ -3745,7 +3244,7 @@
     <w:p>
       <w:pPr>
         <w:rPr>
-          <w:rFonts w:ascii="Arial" w:hAnsi="Arial"/>
+          <w:rFonts w:ascii="Arial" w:hAnsi="Arial" w:cs="Arial"/>
         </w:rPr>
       </w:pPr>
     </w:p>
@@ -3760,7 +3259,7 @@
 </file>
 
 <file path=word/styles.xml><?xml version="1.0" encoding="utf-8"?>
-<w:styles xmlns:mc="http://schemas.openxmlformats.org/markup-compatibility/2006" xmlns:r="http://schemas.openxmlformats.org/officeDocument/2006/relationships" xmlns:w="http://schemas.openxmlformats.org/wordprocessingml/2006/main" xmlns:w14="http://schemas.microsoft.com/office/word/2010/wordml" mc:Ignorable="w14">
+<w:styles xmlns:mc="http://schemas.openxmlformats.org/markup-compatibility/2006" xmlns:r="http://schemas.openxmlformats.org/officeDocument/2006/relationships" xmlns:w="http://schemas.openxmlformats.org/wordprocessingml/2006/main" xmlns:w14="http://schemas.microsoft.com/office/word/2010/wordml" xmlns:w15="http://schemas.microsoft.com/office/word/2012/wordml" mc:Ignorable="w14 w15">
   <w:docDefaults>
     <w:rPrDefault>
       <w:rPr>
@@ -3772,404 +3271,369 @@
     </w:rPrDefault>
     <w:pPrDefault/>
   </w:docDefaults>
-  <w:latentStyles w:defLockedState="0" w:defUIPriority="99" w:defSemiHidden="1" w:defUnhideWhenUsed="1" w:defQFormat="0" w:count="276">
-    <w:lsdException w:name="Normal" w:semiHidden="0" w:uiPriority="0" w:unhideWhenUsed="0" w:qFormat="1"/>
-    <w:lsdException w:name="heading 1" w:semiHidden="0" w:uiPriority="9" w:unhideWhenUsed="0" w:qFormat="1"/>
-    <w:lsdException w:name="heading 2" w:uiPriority="9" w:qFormat="1"/>
-    <w:lsdException w:name="heading 3" w:uiPriority="9" w:qFormat="1"/>
-    <w:lsdException w:name="heading 4" w:uiPriority="9" w:qFormat="1"/>
-    <w:lsdException w:name="heading 5" w:uiPriority="9" w:qFormat="1"/>
-    <w:lsdException w:name="heading 6" w:uiPriority="9" w:qFormat="1"/>
-    <w:lsdException w:name="heading 7" w:uiPriority="9" w:qFormat="1"/>
-    <w:lsdException w:name="heading 8" w:uiPriority="9" w:qFormat="1"/>
-    <w:lsdException w:name="heading 9" w:uiPriority="9" w:qFormat="1"/>
-    <w:lsdException w:name="toc 1" w:uiPriority="39"/>
-    <w:lsdException w:name="toc 2" w:uiPriority="39"/>
-    <w:lsdException w:name="toc 3" w:uiPriority="39"/>
-    <w:lsdException w:name="toc 4" w:uiPriority="39"/>
-    <w:lsdException w:name="toc 5" w:uiPriority="39"/>
-    <w:lsdException w:name="toc 6" w:uiPriority="39"/>
-    <w:lsdException w:name="toc 7" w:uiPriority="39"/>
-    <w:lsdException w:name="toc 8" w:uiPriority="39"/>
-    <w:lsdException w:name="toc 9" w:uiPriority="39"/>
-    <w:lsdException w:name="caption" w:uiPriority="35" w:qFormat="1"/>
-    <w:lsdException w:name="Title" w:semiHidden="0" w:uiPriority="10" w:unhideWhenUsed="0" w:qFormat="1"/>
-    <w:lsdException w:name="Default Paragraph Font" w:uiPriority="1"/>
-    <w:lsdException w:name="Subtitle" w:semiHidden="0" w:uiPriority="11" w:unhideWhenUsed="0" w:qFormat="1"/>
-    <w:lsdException w:name="Strong" w:semiHidden="0" w:uiPriority="22" w:unhideWhenUsed="0" w:qFormat="1"/>
-    <w:lsdException w:name="Emphasis" w:semiHidden="0" w:uiPriority="20" w:unhideWhenUsed="0" w:qFormat="1"/>
-    <w:lsdException w:name="Table Grid" w:semiHidden="0" w:uiPriority="59" w:unhideWhenUsed="0"/>
-    <w:lsdException w:name="Placeholder Text" w:unhideWhenUsed="0"/>
-    <w:lsdException w:name="No Spacing" w:semiHidden="0" w:uiPriority="1" w:unhideWhenUsed="0" w:qFormat="1"/>
-    <w:lsdException w:name="Light Shading" w:semiHidden="0" w:uiPriority="60" w:unhideWhenUsed="0"/>
-    <w:lsdException w:name="Light List" w:semiHidden="0" w:uiPriority="61" w:unhideWhenUsed="0"/>
-    <w:lsdException w:name="Light Grid" w:semiHidden="0" w:uiPriority="62" w:unhideWhenUsed="0"/>
-    <w:lsdException w:name="Medium Shading 1" w:semiHidden="0" w:uiPriority="63" w:unhideWhenUsed="0"/>
-    <w:lsdException w:name="Medium Shading 2" w:semiHidden="0" w:uiPriority="64" w:unhideWhenUsed="0"/>
-    <w:lsdException w:name="Medium List 1" w:semiHidden="0" w:uiPriority="65" w:unhideWhenUsed="0"/>
-    <w:lsdException w:name="Medium List 2" w:semiHidden="0" w:uiPriority="66" w:unhideWhenUsed="0"/>
-    <w:lsdException w:name="Medium Grid 1" w:semiHidden="0" w:uiPriority="67" w:unhideWhenUsed="0"/>
-    <w:lsdException w:name="Medium Grid 2" w:semiHidden="0" w:uiPriority="68" w:unhideWhenUsed="0"/>
-    <w:lsdException w:name="Medium Grid 3" w:semiHidden="0" w:uiPriority="69" w:unhideWhenUsed="0"/>
-    <w:lsdException w:name="Dark List" w:semiHidden="0" w:uiPriority="70" w:unhideWhenUsed="0"/>
-    <w:lsdException w:name="Colorful Shading" w:semiHidden="0" w:uiPriority="71" w:unhideWhenUsed="0"/>
-    <w:lsdException w:name="Colorful List" w:semiHidden="0" w:uiPriority="72" w:unhideWhenUsed="0"/>
-    <w:lsdException w:name="Colorful Grid" w:semiHidden="0" w:uiPriority="73" w:unhideWhenUsed="0"/>
-    <w:lsdException w:name="Light Shading Accent 1" w:semiHidden="0" w:uiPriority="60" w:unhideWhenUsed="0"/>
-    <w:lsdException w:name="Light List Accent 1" w:semiHidden="0" w:uiPriority="61" w:unhideWhenUsed="0"/>
-    <w:lsdException w:name="Light Grid Accent 1" w:semiHidden="0" w:uiPriority="62" w:unhideWhenUsed="0"/>
-    <w:lsdException w:name="Medium Shading 1 Accent 1" w:semiHidden="0" w:uiPriority="63" w:unhideWhenUsed="0"/>
-    <w:lsdException w:name="Medium Shading 2 Accent 1" w:semiHidden="0" w:uiPriority="64" w:unhideWhenUsed="0"/>
-    <w:lsdException w:name="Medium List 1 Accent 1" w:semiHidden="0" w:uiPriority="65" w:unhideWhenUsed="0"/>
-    <w:lsdException w:name="Revision" w:unhideWhenUsed="0"/>
-    <w:lsdException w:name="List Paragraph" w:semiHidden="0" w:uiPriority="34" w:unhideWhenUsed="0" w:qFormat="1"/>
-    <w:lsdException w:name="Quote" w:semiHidden="0" w:uiPriority="29" w:unhideWhenUsed="0" w:qFormat="1"/>
-    <w:lsdException w:name="Intense Quote" w:semiHidden="0" w:uiPriority="30" w:unhideWhenUsed="0" w:qFormat="1"/>
-    <w:lsdException w:name="Medium List 2 Accent 1" w:semiHidden="0" w:uiPriority="66" w:unhideWhenUsed="0"/>
-    <w:lsdException w:name="Medium Grid 1 Accent 1" w:semiHidden="0" w:uiPriority="67" w:unhideWhenUsed="0"/>
-    <w:lsdException w:name="Medium Grid 2 Accent 1" w:semiHidden="0" w:uiPriority="68" w:unhideWhenUsed="0"/>
-    <w:lsdException w:name="Medium Grid 3 Accent 1" w:semiHidden="0" w:uiPriority="69" w:unhideWhenUsed="0"/>
-    <w:lsdException w:name="Dark List Accent 1" w:semiHidden="0" w:uiPriority="70" w:unhideWhenUsed="0"/>
-    <w:lsdException w:name="Colorful Shading Accent 1" w:semiHidden="0" w:uiPriority="71" w:unhideWhenUsed="0"/>
-    <w:lsdException w:name="Colorful List Accent 1" w:semiHidden="0" w:uiPriority="72" w:unhideWhenUsed="0"/>
-    <w:lsdException w:name="Colorful Grid Accent 1" w:semiHidden="0" w:uiPriority="73" w:unhideWhenUsed="0"/>
-    <w:lsdException w:name="Light Shading Accent 2" w:semiHidden="0" w:uiPriority="60" w:unhideWhenUsed="0"/>
-    <w:lsdException w:name="Light List Accent 2" w:semiHidden="0" w:uiPriority="61" w:unhideWhenUsed="0"/>
-    <w:lsdException w:name="Light Grid Accent 2" w:semiHidden="0" w:uiPriority="62" w:unhideWhenUsed="0"/>
-    <w:lsdException w:name="Medium Shading 1 Accent 2" w:semiHidden="0" w:uiPriority="63" w:unhideWhenUsed="0"/>
-    <w:lsdException w:name="Medium Shading 2 Accent 2" w:semiHidden="0" w:uiPriority="64" w:unhideWhenUsed="0"/>
-    <w:lsdException w:name="Medium List 1 Accent 2" w:semiHidden="0" w:uiPriority="65" w:unhideWhenUsed="0"/>
-    <w:lsdException w:name="Medium List 2 Accent 2" w:semiHidden="0" w:uiPriority="66" w:unhideWhenUsed="0"/>
-    <w:lsdException w:name="Medium Grid 1 Accent 2" w:semiHidden="0" w:uiPriority="67" w:unhideWhenUsed="0"/>
-    <w:lsdException w:name="Medium Grid 2 Accent 2" w:semiHidden="0" w:uiPriority="68" w:unhideWhenUsed="0"/>
-    <w:lsdException w:name="Medium Grid 3 Accent 2" w:semiHidden="0" w:uiPriority="69" w:unhideWhenUsed="0"/>
-    <w:lsdException w:name="Dark List Accent 2" w:semiHidden="0" w:uiPriority="70" w:unhideWhenUsed="0"/>
-    <w:lsdException w:name="Colorful Shading Accent 2" w:semiHidden="0" w:uiPriority="71" w:unhideWhenUsed="0"/>
-    <w:lsdException w:name="Colorful List Accent 2" w:semiHidden="0" w:uiPriority="72" w:unhideWhenUsed="0"/>
-    <w:lsdException w:name="Colorful Grid Accent 2" w:semiHidden="0" w:uiPriority="73" w:unhideWhenUsed="0"/>
-    <w:lsdException w:name="Light Shading Accent 3" w:semiHidden="0" w:uiPriority="60" w:unhideWhenUsed="0"/>
-    <w:lsdException w:name="Light List Accent 3" w:semiHidden="0" w:uiPriority="61" w:unhideWhenUsed="0"/>
-    <w:lsdException w:name="Light Grid Accent 3" w:semiHidden="0" w:uiPriority="62" w:unhideWhenUsed="0"/>
-    <w:lsdException w:name="Medium Shading 1 Accent 3" w:semiHidden="0" w:uiPriority="63" w:unhideWhenUsed="0"/>
-    <w:lsdException w:name="Medium Shading 2 Accent 3" w:semiHidden="0" w:uiPriority="64" w:unhideWhenUsed="0"/>
-    <w:lsdException w:name="Medium List 1 Accent 3" w:semiHidden="0" w:uiPriority="65" w:unhideWhenUsed="0"/>
-    <w:lsdException w:name="Medium List 2 Accent 3" w:semiHidden="0" w:uiPriority="66" w:unhideWhenUsed="0"/>
-    <w:lsdException w:name="Medium Grid 1 Accent 3" w:semiHidden="0" w:uiPriority="67" w:unhideWhenUsed="0"/>
-    <w:lsdException w:name="Medium Grid 2 Accent 3" w:semiHidden="0" w:uiPriority="68" w:unhideWhenUsed="0"/>
-    <w:lsdException w:name="Medium Grid 3 Accent 3" w:semiHidden="0" w:uiPriority="69" w:unhideWhenUsed="0"/>
-    <w:lsdException w:name="Dark List Accent 3" w:semiHidden="0" w:uiPriority="70" w:unhideWhenUsed="0"/>
-    <w:lsdException w:name="Colorful Shading Accent 3" w:semiHidden="0" w:uiPriority="71" w:unhideWhenUsed="0"/>
-    <w:lsdException w:name="Colorful List Accent 3" w:semiHidden="0" w:uiPriority="72" w:unhideWhenUsed="0"/>
-    <w:lsdException w:name="Colorful Grid Accent 3" w:semiHidden="0" w:uiPriority="73" w:unhideWhenUsed="0"/>
-    <w:lsdException w:name="Light Shading Accent 4" w:semiHidden="0" w:uiPriority="60" w:unhideWhenUsed="0"/>
-    <w:lsdException w:name="Light List Accent 4" w:semiHidden="0" w:uiPriority="61" w:unhideWhenUsed="0"/>
-    <w:lsdException w:name="Light Grid Accent 4" w:semiHidden="0" w:uiPriority="62" w:unhideWhenUsed="0"/>
-    <w:lsdException w:name="Medium Shading 1 Accent 4" w:semiHidden="0" w:uiPriority="63" w:unhideWhenUsed="0"/>
-    <w:lsdException w:name="Medium Shading 2 Accent 4" w:semiHidden="0" w:uiPriority="64" w:unhideWhenUsed="0"/>
-    <w:lsdException w:name="Medium List 1 Accent 4" w:semiHidden="0" w:uiPriority="65" w:unhideWhenUsed="0"/>
-    <w:lsdException w:name="Medium List 2 Accent 4" w:semiHidden="0" w:uiPriority="66" w:unhideWhenUsed="0"/>
-    <w:lsdException w:name="Medium Grid 1 Accent 4" w:semiHidden="0" w:uiPriority="67" w:unhideWhenUsed="0"/>
-    <w:lsdException w:name="Medium Grid 2 Accent 4" w:semiHidden="0" w:uiPriority="68" w:unhideWhenUsed="0"/>
-    <w:lsdException w:name="Medium Grid 3 Accent 4" w:semiHidden="0" w:uiPriority="69" w:unhideWhenUsed="0"/>
-    <w:lsdException w:name="Dark List Accent 4" w:semiHidden="0" w:uiPriority="70" w:unhideWhenUsed="0"/>
-    <w:lsdException w:name="Colorful Shading Accent 4" w:semiHidden="0" w:uiPriority="71" w:unhideWhenUsed="0"/>
-    <w:lsdException w:name="Colorful List Accent 4" w:semiHidden="0" w:uiPriority="72" w:unhideWhenUsed="0"/>
-    <w:lsdException w:name="Colorful Grid Accent 4" w:semiHidden="0" w:uiPriority="73" w:unhideWhenUsed="0"/>
-    <w:lsdException w:name="Light Shading Accent 5" w:semiHidden="0" w:uiPriority="60" w:unhideWhenUsed="0"/>
-    <w:lsdException w:name="Light List Accent 5" w:semiHidden="0" w:uiPriority="61" w:unhideWhenUsed="0"/>
-    <w:lsdException w:name="Light Grid Accent 5" w:semiHidden="0" w:uiPriority="62" w:unhideWhenUsed="0"/>
-    <w:lsdException w:name="Medium Shading 1 Accent 5" w:semiHidden="0" w:uiPriority="63" w:unhideWhenUsed="0"/>
-    <w:lsdException w:name="Medium Shading 2 Accent 5" w:semiHidden="0" w:uiPriority="64" w:unhideWhenUsed="0"/>
-    <w:lsdException w:name="Medium List 1 Accent 5" w:semiHidden="0" w:uiPriority="65" w:unhideWhenUsed="0"/>
-    <w:lsdException w:name="Medium List 2 Accent 5" w:semiHidden="0" w:uiPriority="66" w:unhideWhenUsed="0"/>
-    <w:lsdException w:name="Medium Grid 1 Accent 5" w:semiHidden="0" w:uiPriority="67" w:unhideWhenUsed="0"/>
-    <w:lsdException w:name="Medium Grid 2 Accent 5" w:semiHidden="0" w:uiPriority="68" w:unhideWhenUsed="0"/>
-    <w:lsdException w:name="Medium Grid 3 Accent 5" w:semiHidden="0" w:uiPriority="69" w:unhideWhenUsed="0"/>
-    <w:lsdException w:name="Dark List Accent 5" w:semiHidden="0" w:uiPriority="70" w:unhideWhenUsed="0"/>
-    <w:lsdException w:name="Colorful Shading Accent 5" w:semiHidden="0" w:uiPriority="71" w:unhideWhenUsed="0"/>
-    <w:lsdException w:name="Colorful List Accent 5" w:semiHidden="0" w:uiPriority="72" w:unhideWhenUsed="0"/>
-    <w:lsdException w:name="Colorful Grid Accent 5" w:semiHidden="0" w:uiPriority="73" w:unhideWhenUsed="0"/>
-    <w:lsdException w:name="Light Shading Accent 6" w:semiHidden="0" w:uiPriority="60" w:unhideWhenUsed="0"/>
-    <w:lsdException w:name="Light List Accent 6" w:semiHidden="0" w:uiPriority="61" w:unhideWhenUsed="0"/>
-    <w:lsdException w:name="Light Grid Accent 6" w:semiHidden="0" w:uiPriority="62" w:unhideWhenUsed="0"/>
-    <w:lsdException w:name="Medium Shading 1 Accent 6" w:semiHidden="0" w:uiPriority="63" w:unhideWhenUsed="0"/>
-    <w:lsdException w:name="Medium Shading 2 Accent 6" w:semiHidden="0" w:uiPriority="64" w:unhideWhenUsed="0"/>
-    <w:lsdException w:name="Medium List 1 Accent 6" w:semiHidden="0" w:uiPriority="65" w:unhideWhenUsed="0"/>
-    <w:lsdException w:name="Medium List 2 Accent 6" w:semiHidden="0" w:uiPriority="66" w:unhideWhenUsed="0"/>
-    <w:lsdException w:name="Medium Grid 1 Accent 6" w:semiHidden="0" w:uiPriority="67" w:unhideWhenUsed="0"/>
-    <w:lsdException w:name="Medium Grid 2 Accent 6" w:semiHidden="0" w:uiPriority="68" w:unhideWhenUsed="0"/>
-    <w:lsdException w:name="Medium Grid 3 Accent 6" w:semiHidden="0" w:uiPriority="69" w:unhideWhenUsed="0"/>
-    <w:lsdException w:name="Dark List Accent 6" w:semiHidden="0" w:uiPriority="70" w:unhideWhenUsed="0"/>
-    <w:lsdException w:name="Colorful Shading Accent 6" w:semiHidden="0" w:uiPriority="71" w:unhideWhenUsed="0"/>
-    <w:lsdException w:name="Colorful List Accent 6" w:semiHidden="0" w:uiPriority="72" w:unhideWhenUsed="0"/>
-    <w:lsdException w:name="Colorful Grid Accent 6" w:semiHidden="0" w:uiPriority="73" w:unhideWhenUsed="0"/>
-    <w:lsdException w:name="Subtle Emphasis" w:semiHidden="0" w:uiPriority="19" w:unhideWhenUsed="0" w:qFormat="1"/>
-    <w:lsdException w:name="Intense Emphasis" w:semiHidden="0" w:uiPriority="21" w:unhideWhenUsed="0" w:qFormat="1"/>
-    <w:lsdException w:name="Subtle Reference" w:semiHidden="0" w:uiPriority="31" w:unhideWhenUsed="0" w:qFormat="1"/>
-    <w:lsdException w:name="Intense Reference" w:semiHidden="0" w:uiPriority="32" w:unhideWhenUsed="0" w:qFormat="1"/>
-    <w:lsdException w:name="Book Title" w:semiHidden="0" w:uiPriority="33" w:unhideWhenUsed="0" w:qFormat="1"/>
-    <w:lsdException w:name="Bibliography" w:uiPriority="37"/>
-    <w:lsdException w:name="TOC Heading" w:uiPriority="39" w:qFormat="1"/>
-  </w:latentStyles>
-  <w:style w:type="paragraph" w:default="1" w:styleId="Normal">
-    <w:name w:val="Normal"/>
-    <w:qFormat/>
-    <w:rPr>
-      <w:lang w:val="es-ES_tradnl"/>
-    </w:rPr>
-  </w:style>
-  <w:style w:type="character" w:default="1" w:styleId="Fuentedeprrafopredeter">
-    <w:name w:val="Default Paragraph Font"/>
-    <w:uiPriority w:val="1"/>
-    <w:semiHidden/>
-    <w:unhideWhenUsed/>
-  </w:style>
-  <w:style w:type="table" w:default="1" w:styleId="Tablanormal">
-    <w:name w:val="Normal Table"/>
-    <w:uiPriority w:val="99"/>
-    <w:semiHidden/>
-    <w:unhideWhenUsed/>
-    <w:tblPr>
-      <w:tblInd w:w="0" w:type="dxa"/>
-      <w:tblCellMar>
-        <w:top w:w="0" w:type="dxa"/>
-        <w:left w:w="108" w:type="dxa"/>
-        <w:bottom w:w="0" w:type="dxa"/>
-        <w:right w:w="108" w:type="dxa"/>
-      </w:tblCellMar>
-    </w:tblPr>
-  </w:style>
-  <w:style w:type="numbering" w:default="1" w:styleId="Sinlista">
-    <w:name w:val="No List"/>
-    <w:uiPriority w:val="99"/>
-    <w:semiHidden/>
-    <w:unhideWhenUsed/>
-  </w:style>
-  <w:style w:type="table" w:styleId="Tablaconcuadrcula">
-    <w:name w:val="Table Grid"/>
-    <w:basedOn w:val="Tablanormal"/>
-    <w:uiPriority w:val="59"/>
-    <w:rsid w:val="006907A4"/>
-    <w:tblPr>
-      <w:tblInd w:w="0" w:type="dxa"/>
-      <w:tblBorders>
-        <w:top w:val="single" w:sz="4" w:space="0" w:color="auto"/>
-        <w:left w:val="single" w:sz="4" w:space="0" w:color="auto"/>
-        <w:bottom w:val="single" w:sz="4" w:space="0" w:color="auto"/>
-        <w:right w:val="single" w:sz="4" w:space="0" w:color="auto"/>
-        <w:insideH w:val="single" w:sz="4" w:space="0" w:color="auto"/>
-        <w:insideV w:val="single" w:sz="4" w:space="0" w:color="auto"/>
-      </w:tblBorders>
-      <w:tblCellMar>
-        <w:top w:w="0" w:type="dxa"/>
-        <w:left w:w="108" w:type="dxa"/>
-        <w:bottom w:w="0" w:type="dxa"/>
-        <w:right w:w="108" w:type="dxa"/>
-      </w:tblCellMar>
-    </w:tblPr>
-  </w:style>
-  <w:style w:type="paragraph" w:styleId="Prrafodelista">
-    <w:name w:val="List Paragraph"/>
-    <w:basedOn w:val="Normal"/>
-    <w:uiPriority w:val="34"/>
-    <w:qFormat/>
-    <w:rsid w:val="00054002"/>
-    <w:pPr>
-      <w:ind w:left="720"/>
-      <w:contextualSpacing/>
-    </w:pPr>
-  </w:style>
-  <w:style w:type="character" w:styleId="Textodelmarcadordeposicin">
-    <w:name w:val="Placeholder Text"/>
-    <w:basedOn w:val="Fuentedeprrafopredeter"/>
-    <w:uiPriority w:val="99"/>
-    <w:semiHidden/>
-    <w:rsid w:val="009B11E4"/>
-    <w:rPr>
-      <w:color w:val="808080"/>
-    </w:rPr>
-  </w:style>
-  <w:style w:type="paragraph" w:styleId="Textodeglobo">
-    <w:name w:val="Balloon Text"/>
-    <w:basedOn w:val="Normal"/>
-    <w:link w:val="TextodegloboCar"/>
-    <w:uiPriority w:val="99"/>
-    <w:semiHidden/>
-    <w:unhideWhenUsed/>
-    <w:rsid w:val="009B11E4"/>
-    <w:rPr>
-      <w:rFonts w:ascii="Lucida Grande" w:hAnsi="Lucida Grande" w:cs="Lucida Grande"/>
-      <w:sz w:val="18"/>
-      <w:szCs w:val="18"/>
-    </w:rPr>
-  </w:style>
-  <w:style w:type="character" w:customStyle="1" w:styleId="TextodegloboCar">
-    <w:name w:val="Texto de globo Car"/>
-    <w:basedOn w:val="Fuentedeprrafopredeter"/>
-    <w:link w:val="Textodeglobo"/>
-    <w:uiPriority w:val="99"/>
-    <w:semiHidden/>
-    <w:rsid w:val="009B11E4"/>
-    <w:rPr>
-      <w:rFonts w:ascii="Lucida Grande" w:hAnsi="Lucida Grande" w:cs="Lucida Grande"/>
-      <w:sz w:val="18"/>
-      <w:szCs w:val="18"/>
-    </w:rPr>
-  </w:style>
-</w:styles>
-</file>
-
-<file path=word/stylesWithEffects.xml><?xml version="1.0" encoding="utf-8"?>
-<w:styles xmlns:wpc="http://schemas.microsoft.com/office/word/2010/wordprocessingCanvas" xmlns:mo="http://schemas.microsoft.com/office/mac/office/2008/main" xmlns:mc="http://schemas.openxmlformats.org/markup-compatibility/2006" xmlns:mv="urn:schemas-microsoft-com:mac:vml" xmlns:o="urn:schemas-microsoft-com:office:office" xmlns:r="http://schemas.openxmlformats.org/officeDocument/2006/relationships" xmlns:m="http://schemas.openxmlformats.org/officeDocument/2006/math" xmlns:v="urn:schemas-microsoft-com:vml" xmlns:wp14="http://schemas.microsoft.com/office/word/2010/wordprocessingDrawing" xmlns:wp="http://schemas.openxmlformats.org/drawingml/2006/wordprocessingDrawing" xmlns:w10="urn:schemas-microsoft-com:office:word" xmlns:w="http://schemas.openxmlformats.org/wordprocessingml/2006/main" xmlns:w14="http://schemas.microsoft.com/office/word/2010/wordml" xmlns:wpg="http://schemas.microsoft.com/office/word/2010/wordprocessingGroup" xmlns:wpi="http://schemas.microsoft.com/office/word/2010/wordprocessingInk" xmlns:wne="http://schemas.microsoft.com/office/word/2006/wordml" xmlns:wps="http://schemas.microsoft.com/office/word/2010/wordprocessingShape" mc:Ignorable="w14 wp14">
-  <w:docDefaults>
-    <w:rPrDefault>
-      <w:rPr>
-        <w:rFonts w:asciiTheme="minorHAnsi" w:eastAsiaTheme="minorEastAsia" w:hAnsiTheme="minorHAnsi" w:cstheme="minorBidi"/>
-        <w:sz w:val="24"/>
-        <w:szCs w:val="24"/>
-        <w:lang w:val="en-US" w:eastAsia="en-US" w:bidi="ar-SA"/>
-      </w:rPr>
-    </w:rPrDefault>
-    <w:pPrDefault/>
-  </w:docDefaults>
-  <w:latentStyles w:defLockedState="0" w:defUIPriority="99" w:defSemiHidden="1" w:defUnhideWhenUsed="1" w:defQFormat="0" w:count="276">
-    <w:lsdException w:name="Normal" w:semiHidden="0" w:uiPriority="0" w:unhideWhenUsed="0" w:qFormat="1"/>
-    <w:lsdException w:name="heading 1" w:semiHidden="0" w:uiPriority="9" w:unhideWhenUsed="0" w:qFormat="1"/>
-    <w:lsdException w:name="heading 2" w:uiPriority="9" w:qFormat="1"/>
-    <w:lsdException w:name="heading 3" w:uiPriority="9" w:qFormat="1"/>
-    <w:lsdException w:name="heading 4" w:uiPriority="9" w:qFormat="1"/>
-    <w:lsdException w:name="heading 5" w:uiPriority="9" w:qFormat="1"/>
-    <w:lsdException w:name="heading 6" w:uiPriority="9" w:qFormat="1"/>
-    <w:lsdException w:name="heading 7" w:uiPriority="9" w:qFormat="1"/>
-    <w:lsdException w:name="heading 8" w:uiPriority="9" w:qFormat="1"/>
-    <w:lsdException w:name="heading 9" w:uiPriority="9" w:qFormat="1"/>
-    <w:lsdException w:name="toc 1" w:uiPriority="39"/>
-    <w:lsdException w:name="toc 2" w:uiPriority="39"/>
-    <w:lsdException w:name="toc 3" w:uiPriority="39"/>
-    <w:lsdException w:name="toc 4" w:uiPriority="39"/>
-    <w:lsdException w:name="toc 5" w:uiPriority="39"/>
-    <w:lsdException w:name="toc 6" w:uiPriority="39"/>
-    <w:lsdException w:name="toc 7" w:uiPriority="39"/>
-    <w:lsdException w:name="toc 8" w:uiPriority="39"/>
-    <w:lsdException w:name="toc 9" w:uiPriority="39"/>
-    <w:lsdException w:name="caption" w:uiPriority="35" w:qFormat="1"/>
-    <w:lsdException w:name="Title" w:semiHidden="0" w:uiPriority="10" w:unhideWhenUsed="0" w:qFormat="1"/>
-    <w:lsdException w:name="Default Paragraph Font" w:uiPriority="1"/>
-    <w:lsdException w:name="Subtitle" w:semiHidden="0" w:uiPriority="11" w:unhideWhenUsed="0" w:qFormat="1"/>
-    <w:lsdException w:name="Strong" w:semiHidden="0" w:uiPriority="22" w:unhideWhenUsed="0" w:qFormat="1"/>
-    <w:lsdException w:name="Emphasis" w:semiHidden="0" w:uiPriority="20" w:unhideWhenUsed="0" w:qFormat="1"/>
-    <w:lsdException w:name="Table Grid" w:semiHidden="0" w:uiPriority="59" w:unhideWhenUsed="0"/>
-    <w:lsdException w:name="Placeholder Text" w:unhideWhenUsed="0"/>
-    <w:lsdException w:name="No Spacing" w:semiHidden="0" w:uiPriority="1" w:unhideWhenUsed="0" w:qFormat="1"/>
-    <w:lsdException w:name="Light Shading" w:semiHidden="0" w:uiPriority="60" w:unhideWhenUsed="0"/>
-    <w:lsdException w:name="Light List" w:semiHidden="0" w:uiPriority="61" w:unhideWhenUsed="0"/>
-    <w:lsdException w:name="Light Grid" w:semiHidden="0" w:uiPriority="62" w:unhideWhenUsed="0"/>
-    <w:lsdException w:name="Medium Shading 1" w:semiHidden="0" w:uiPriority="63" w:unhideWhenUsed="0"/>
-    <w:lsdException w:name="Medium Shading 2" w:semiHidden="0" w:uiPriority="64" w:unhideWhenUsed="0"/>
-    <w:lsdException w:name="Medium List 1" w:semiHidden="0" w:uiPriority="65" w:unhideWhenUsed="0"/>
-    <w:lsdException w:name="Medium List 2" w:semiHidden="0" w:uiPriority="66" w:unhideWhenUsed="0"/>
-    <w:lsdException w:name="Medium Grid 1" w:semiHidden="0" w:uiPriority="67" w:unhideWhenUsed="0"/>
-    <w:lsdException w:name="Medium Grid 2" w:semiHidden="0" w:uiPriority="68" w:unhideWhenUsed="0"/>
-    <w:lsdException w:name="Medium Grid 3" w:semiHidden="0" w:uiPriority="69" w:unhideWhenUsed="0"/>
-    <w:lsdException w:name="Dark List" w:semiHidden="0" w:uiPriority="70" w:unhideWhenUsed="0"/>
-    <w:lsdException w:name="Colorful Shading" w:semiHidden="0" w:uiPriority="71" w:unhideWhenUsed="0"/>
-    <w:lsdException w:name="Colorful List" w:semiHidden="0" w:uiPriority="72" w:unhideWhenUsed="0"/>
-    <w:lsdException w:name="Colorful Grid" w:semiHidden="0" w:uiPriority="73" w:unhideWhenUsed="0"/>
-    <w:lsdException w:name="Light Shading Accent 1" w:semiHidden="0" w:uiPriority="60" w:unhideWhenUsed="0"/>
-    <w:lsdException w:name="Light List Accent 1" w:semiHidden="0" w:uiPriority="61" w:unhideWhenUsed="0"/>
-    <w:lsdException w:name="Light Grid Accent 1" w:semiHidden="0" w:uiPriority="62" w:unhideWhenUsed="0"/>
-    <w:lsdException w:name="Medium Shading 1 Accent 1" w:semiHidden="0" w:uiPriority="63" w:unhideWhenUsed="0"/>
-    <w:lsdException w:name="Medium Shading 2 Accent 1" w:semiHidden="0" w:uiPriority="64" w:unhideWhenUsed="0"/>
-    <w:lsdException w:name="Medium List 1 Accent 1" w:semiHidden="0" w:uiPriority="65" w:unhideWhenUsed="0"/>
-    <w:lsdException w:name="Revision" w:unhideWhenUsed="0"/>
-    <w:lsdException w:name="List Paragraph" w:semiHidden="0" w:uiPriority="34" w:unhideWhenUsed="0" w:qFormat="1"/>
-    <w:lsdException w:name="Quote" w:semiHidden="0" w:uiPriority="29" w:unhideWhenUsed="0" w:qFormat="1"/>
-    <w:lsdException w:name="Intense Quote" w:semiHidden="0" w:uiPriority="30" w:unhideWhenUsed="0" w:qFormat="1"/>
-    <w:lsdException w:name="Medium List 2 Accent 1" w:semiHidden="0" w:uiPriority="66" w:unhideWhenUsed="0"/>
-    <w:lsdException w:name="Medium Grid 1 Accent 1" w:semiHidden="0" w:uiPriority="67" w:unhideWhenUsed="0"/>
-    <w:lsdException w:name="Medium Grid 2 Accent 1" w:semiHidden="0" w:uiPriority="68" w:unhideWhenUsed="0"/>
-    <w:lsdException w:name="Medium Grid 3 Accent 1" w:semiHidden="0" w:uiPriority="69" w:unhideWhenUsed="0"/>
-    <w:lsdException w:name="Dark List Accent 1" w:semiHidden="0" w:uiPriority="70" w:unhideWhenUsed="0"/>
-    <w:lsdException w:name="Colorful Shading Accent 1" w:semiHidden="0" w:uiPriority="71" w:unhideWhenUsed="0"/>
-    <w:lsdException w:name="Colorful List Accent 1" w:semiHidden="0" w:uiPriority="72" w:unhideWhenUsed="0"/>
-    <w:lsdException w:name="Colorful Grid Accent 1" w:semiHidden="0" w:uiPriority="73" w:unhideWhenUsed="0"/>
-    <w:lsdException w:name="Light Shading Accent 2" w:semiHidden="0" w:uiPriority="60" w:unhideWhenUsed="0"/>
-    <w:lsdException w:name="Light List Accent 2" w:semiHidden="0" w:uiPriority="61" w:unhideWhenUsed="0"/>
-    <w:lsdException w:name="Light Grid Accent 2" w:semiHidden="0" w:uiPriority="62" w:unhideWhenUsed="0"/>
-    <w:lsdException w:name="Medium Shading 1 Accent 2" w:semiHidden="0" w:uiPriority="63" w:unhideWhenUsed="0"/>
-    <w:lsdException w:name="Medium Shading 2 Accent 2" w:semiHidden="0" w:uiPriority="64" w:unhideWhenUsed="0"/>
-    <w:lsdException w:name="Medium List 1 Accent 2" w:semiHidden="0" w:uiPriority="65" w:unhideWhenUsed="0"/>
-    <w:lsdException w:name="Medium List 2 Accent 2" w:semiHidden="0" w:uiPriority="66" w:unhideWhenUsed="0"/>
-    <w:lsdException w:name="Medium Grid 1 Accent 2" w:semiHidden="0" w:uiPriority="67" w:unhideWhenUsed="0"/>
-    <w:lsdException w:name="Medium Grid 2 Accent 2" w:semiHidden="0" w:uiPriority="68" w:unhideWhenUsed="0"/>
-    <w:lsdException w:name="Medium Grid 3 Accent 2" w:semiHidden="0" w:uiPriority="69" w:unhideWhenUsed="0"/>
-    <w:lsdException w:name="Dark List Accent 2" w:semiHidden="0" w:uiPriority="70" w:unhideWhenUsed="0"/>
-    <w:lsdException w:name="Colorful Shading Accent 2" w:semiHidden="0" w:uiPriority="71" w:unhideWhenUsed="0"/>
-    <w:lsdException w:name="Colorful List Accent 2" w:semiHidden="0" w:uiPriority="72" w:unhideWhenUsed="0"/>
-    <w:lsdException w:name="Colorful Grid Accent 2" w:semiHidden="0" w:uiPriority="73" w:unhideWhenUsed="0"/>
-    <w:lsdException w:name="Light Shading Accent 3" w:semiHidden="0" w:uiPriority="60" w:unhideWhenUsed="0"/>
-    <w:lsdException w:name="Light List Accent 3" w:semiHidden="0" w:uiPriority="61" w:unhideWhenUsed="0"/>
-    <w:lsdException w:name="Light Grid Accent 3" w:semiHidden="0" w:uiPriority="62" w:unhideWhenUsed="0"/>
-    <w:lsdException w:name="Medium Shading 1 Accent 3" w:semiHidden="0" w:uiPriority="63" w:unhideWhenUsed="0"/>
-    <w:lsdException w:name="Medium Shading 2 Accent 3" w:semiHidden="0" w:uiPriority="64" w:unhideWhenUsed="0"/>
-    <w:lsdException w:name="Medium List 1 Accent 3" w:semiHidden="0" w:uiPriority="65" w:unhideWhenUsed="0"/>
-    <w:lsdException w:name="Medium List 2 Accent 3" w:semiHidden="0" w:uiPriority="66" w:unhideWhenUsed="0"/>
-    <w:lsdException w:name="Medium Grid 1 Accent 3" w:semiHidden="0" w:uiPriority="67" w:unhideWhenUsed="0"/>
-    <w:lsdException w:name="Medium Grid 2 Accent 3" w:semiHidden="0" w:uiPriority="68" w:unhideWhenUsed="0"/>
-    <w:lsdException w:name="Medium Grid 3 Accent 3" w:semiHidden="0" w:uiPriority="69" w:unhideWhenUsed="0"/>
-    <w:lsdException w:name="Dark List Accent 3" w:semiHidden="0" w:uiPriority="70" w:unhideWhenUsed="0"/>
-    <w:lsdException w:name="Colorful Shading Accent 3" w:semiHidden="0" w:uiPriority="71" w:unhideWhenUsed="0"/>
-    <w:lsdException w:name="Colorful List Accent 3" w:semiHidden="0" w:uiPriority="72" w:unhideWhenUsed="0"/>
-    <w:lsdException w:name="Colorful Grid Accent 3" w:semiHidden="0" w:uiPriority="73" w:unhideWhenUsed="0"/>
-    <w:lsdException w:name="Light Shading Accent 4" w:semiHidden="0" w:uiPriority="60" w:unhideWhenUsed="0"/>
-    <w:lsdException w:name="Light List Accent 4" w:semiHidden="0" w:uiPriority="61" w:unhideWhenUsed="0"/>
-    <w:lsdException w:name="Light Grid Accent 4" w:semiHidden="0" w:uiPriority="62" w:unhideWhenUsed="0"/>
-    <w:lsdException w:name="Medium Shading 1 Accent 4" w:semiHidden="0" w:uiPriority="63" w:unhideWhenUsed="0"/>
-    <w:lsdException w:name="Medium Shading 2 Accent 4" w:semiHidden="0" w:uiPriority="64" w:unhideWhenUsed="0"/>
-    <w:lsdException w:name="Medium List 1 Accent 4" w:semiHidden="0" w:uiPriority="65" w:unhideWhenUsed="0"/>
-    <w:lsdException w:name="Medium List 2 Accent 4" w:semiHidden="0" w:uiPriority="66" w:unhideWhenUsed="0"/>
-    <w:lsdException w:name="Medium Grid 1 Accent 4" w:semiHidden="0" w:uiPriority="67" w:unhideWhenUsed="0"/>
-    <w:lsdException w:name="Medium Grid 2 Accent 4" w:semiHidden="0" w:uiPriority="68" w:unhideWhenUsed="0"/>
-    <w:lsdException w:name="Medium Grid 3 Accent 4" w:semiHidden="0" w:uiPriority="69" w:unhideWhenUsed="0"/>
-    <w:lsdException w:name="Dark List Accent 4" w:semiHidden="0" w:uiPriority="70" w:unhideWhenUsed="0"/>
-    <w:lsdException w:name="Colorful Shading Accent 4" w:semiHidden="0" w:uiPriority="71" w:unhideWhenUsed="0"/>
-    <w:lsdException w:name="Colorful List Accent 4" w:semiHidden="0" w:uiPriority="72" w:unhideWhenUsed="0"/>
-    <w:lsdException w:name="Colorful Grid Accent 4" w:semiHidden="0" w:uiPriority="73" w:unhideWhenUsed="0"/>
-    <w:lsdException w:name="Light Shading Accent 5" w:semiHidden="0" w:uiPriority="60" w:unhideWhenUsed="0"/>
-    <w:lsdException w:name="Light List Accent 5" w:semiHidden="0" w:uiPriority="61" w:unhideWhenUsed="0"/>
-    <w:lsdException w:name="Light Grid Accent 5" w:semiHidden="0" w:uiPriority="62" w:unhideWhenUsed="0"/>
-    <w:lsdException w:name="Medium Shading 1 Accent 5" w:semiHidden="0" w:uiPriority="63" w:unhideWhenUsed="0"/>
-    <w:lsdException w:name="Medium Shading 2 Accent 5" w:semiHidden="0" w:uiPriority="64" w:unhideWhenUsed="0"/>
-    <w:lsdException w:name="Medium List 1 Accent 5" w:semiHidden="0" w:uiPriority="65" w:unhideWhenUsed="0"/>
-    <w:lsdException w:name="Medium List 2 Accent 5" w:semiHidden="0" w:uiPriority="66" w:unhideWhenUsed="0"/>
-    <w:lsdException w:name="Medium Grid 1 Accent 5" w:semiHidden="0" w:uiPriority="67" w:unhideWhenUsed="0"/>
-    <w:lsdException w:name="Medium Grid 2 Accent 5" w:semiHidden="0" w:uiPriority="68" w:unhideWhenUsed="0"/>
-    <w:lsdException w:name="Medium Grid 3 Accent 5" w:semiHidden="0" w:uiPriority="69" w:unhideWhenUsed="0"/>
-    <w:lsdException w:name="Dark List Accent 5" w:semiHidden="0" w:uiPriority="70" w:unhideWhenUsed="0"/>
-    <w:lsdException w:name="Colorful Shading Accent 5" w:semiHidden="0" w:uiPriority="71" w:unhideWhenUsed="0"/>
-    <w:lsdException w:name="Colorful List Accent 5" w:semiHidden="0" w:uiPriority="72" w:unhideWhenUsed="0"/>
-    <w:lsdException w:name="Colorful Grid Accent 5" w:semiHidden="0" w:uiPriority="73" w:unhideWhenUsed="0"/>
-    <w:lsdException w:name="Light Shading Accent 6" w:semiHidden="0" w:uiPriority="60" w:unhideWhenUsed="0"/>
-    <w:lsdException w:name="Light List Accent 6" w:semiHidden="0" w:uiPriority="61" w:unhideWhenUsed="0"/>
-    <w:lsdException w:name="Light Grid Accent 6" w:semiHidden="0" w:uiPriority="62" w:unhideWhenUsed="0"/>
-    <w:lsdException w:name="Medium Shading 1 Accent 6" w:semiHidden="0" w:uiPriority="63" w:unhideWhenUsed="0"/>
-    <w:lsdException w:name="Medium Shading 2 Accent 6" w:semiHidden="0" w:uiPriority="64" w:unhideWhenUsed="0"/>
-    <w:lsdException w:name="Medium List 1 Accent 6" w:semiHidden="0" w:uiPriority="65" w:unhideWhenUsed="0"/>
-    <w:lsdException w:name="Medium List 2 Accent 6" w:semiHidden="0" w:uiPriority="66" w:unhideWhenUsed="0"/>
-    <w:lsdException w:name="Medium Grid 1 Accent 6" w:semiHidden="0" w:uiPriority="67" w:unhideWhenUsed="0"/>
-    <w:lsdException w:name="Medium Grid 2 Accent 6" w:semiHidden="0" w:uiPriority="68" w:unhideWhenUsed="0"/>
-    <w:lsdException w:name="Medium Grid 3 Accent 6" w:semiHidden="0" w:uiPriority="69" w:unhideWhenUsed="0"/>
-    <w:lsdException w:name="Dark List Accent 6" w:semiHidden="0" w:uiPriority="70" w:unhideWhenUsed="0"/>
-    <w:lsdException w:name="Colorful Shading Accent 6" w:semiHidden="0" w:uiPriority="71" w:unhideWhenUsed="0"/>
-    <w:lsdException w:name="Colorful List Accent 6" w:semiHidden="0" w:uiPriority="72" w:unhideWhenUsed="0"/>
-    <w:lsdException w:name="Colorful Grid Accent 6" w:semiHidden="0" w:uiPriority="73" w:unhideWhenUsed="0"/>
-    <w:lsdException w:name="Subtle Emphasis" w:semiHidden="0" w:uiPriority="19" w:unhideWhenUsed="0" w:qFormat="1"/>
-    <w:lsdException w:name="Intense Emphasis" w:semiHidden="0" w:uiPriority="21" w:unhideWhenUsed="0" w:qFormat="1"/>
-    <w:lsdException w:name="Subtle Reference" w:semiHidden="0" w:uiPriority="31" w:unhideWhenUsed="0" w:qFormat="1"/>
-    <w:lsdException w:name="Intense Reference" w:semiHidden="0" w:uiPriority="32" w:unhideWhenUsed="0" w:qFormat="1"/>
-    <w:lsdException w:name="Book Title" w:semiHidden="0" w:uiPriority="33" w:unhideWhenUsed="0" w:qFormat="1"/>
-    <w:lsdException w:name="Bibliography" w:uiPriority="37"/>
-    <w:lsdException w:name="TOC Heading" w:uiPriority="39" w:qFormat="1"/>
+  <w:latentStyles w:defLockedState="0" w:defUIPriority="99" w:defSemiHidden="0" w:defUnhideWhenUsed="0" w:defQFormat="0" w:count="371">
+    <w:lsdException w:name="Normal" w:uiPriority="0" w:qFormat="1"/>
+    <w:lsdException w:name="heading 1" w:uiPriority="9" w:qFormat="1"/>
+    <w:lsdException w:name="heading 2" w:semiHidden="1" w:uiPriority="9" w:unhideWhenUsed="1" w:qFormat="1"/>
+    <w:lsdException w:name="heading 3" w:semiHidden="1" w:uiPriority="9" w:unhideWhenUsed="1" w:qFormat="1"/>
+    <w:lsdException w:name="heading 4" w:semiHidden="1" w:uiPriority="9" w:unhideWhenUsed="1" w:qFormat="1"/>
+    <w:lsdException w:name="heading 5" w:semiHidden="1" w:uiPriority="9" w:unhideWhenUsed="1" w:qFormat="1"/>
+    <w:lsdException w:name="heading 6" w:semiHidden="1" w:uiPriority="9" w:unhideWhenUsed="1" w:qFormat="1"/>
+    <w:lsdException w:name="heading 7" w:semiHidden="1" w:uiPriority="9" w:unhideWhenUsed="1" w:qFormat="1"/>
+    <w:lsdException w:name="heading 8" w:semiHidden="1" w:uiPriority="9" w:unhideWhenUsed="1" w:qFormat="1"/>
+    <w:lsdException w:name="heading 9" w:semiHidden="1" w:uiPriority="9" w:unhideWhenUsed="1" w:qFormat="1"/>
+    <w:lsdException w:name="index 1" w:semiHidden="1" w:unhideWhenUsed="1"/>
+    <w:lsdException w:name="index 2" w:semiHidden="1" w:unhideWhenUsed="1"/>
+    <w:lsdException w:name="index 3" w:semiHidden="1" w:unhideWhenUsed="1"/>
+    <w:lsdException w:name="index 4" w:semiHidden="1" w:unhideWhenUsed="1"/>
+    <w:lsdException w:name="index 5" w:semiHidden="1" w:unhideWhenUsed="1"/>
+    <w:lsdException w:name="index 6" w:semiHidden="1" w:unhideWhenUsed="1"/>
+    <w:lsdException w:name="index 7" w:semiHidden="1" w:unhideWhenUsed="1"/>
+    <w:lsdException w:name="index 8" w:semiHidden="1" w:unhideWhenUsed="1"/>
+    <w:lsdException w:name="index 9" w:semiHidden="1" w:unhideWhenUsed="1"/>
+    <w:lsdException w:name="toc 1" w:semiHidden="1" w:uiPriority="39" w:unhideWhenUsed="1"/>
+    <w:lsdException w:name="toc 2" w:semiHidden="1" w:uiPriority="39" w:unhideWhenUsed="1"/>
+    <w:lsdException w:name="toc 3" w:semiHidden="1" w:uiPriority="39" w:unhideWhenUsed="1"/>
+    <w:lsdException w:name="toc 4" w:semiHidden="1" w:uiPriority="39" w:unhideWhenUsed="1"/>
+    <w:lsdException w:name="toc 5" w:semiHidden="1" w:uiPriority="39" w:unhideWhenUsed="1"/>
+    <w:lsdException w:name="toc 6" w:semiHidden="1" w:uiPriority="39" w:unhideWhenUsed="1"/>
+    <w:lsdException w:name="toc 7" w:semiHidden="1" w:uiPriority="39" w:unhideWhenUsed="1"/>
+    <w:lsdException w:name="toc 8" w:semiHidden="1" w:uiPriority="39" w:unhideWhenUsed="1"/>
+    <w:lsdException w:name="toc 9" w:semiHidden="1" w:uiPriority="39" w:unhideWhenUsed="1"/>
+    <w:lsdException w:name="Normal Indent" w:semiHidden="1" w:unhideWhenUsed="1"/>
+    <w:lsdException w:name="footnote text" w:semiHidden="1" w:unhideWhenUsed="1"/>
+    <w:lsdException w:name="annotation text" w:semiHidden="1" w:unhideWhenUsed="1"/>
+    <w:lsdException w:name="header" w:semiHidden="1" w:unhideWhenUsed="1"/>
+    <w:lsdException w:name="footer" w:semiHidden="1" w:unhideWhenUsed="1"/>
+    <w:lsdException w:name="index heading" w:semiHidden="1" w:unhideWhenUsed="1"/>
+    <w:lsdException w:name="caption" w:semiHidden="1" w:uiPriority="35" w:unhideWhenUsed="1" w:qFormat="1"/>
+    <w:lsdException w:name="table of figures" w:semiHidden="1" w:unhideWhenUsed="1"/>
+    <w:lsdException w:name="envelope address" w:semiHidden="1" w:unhideWhenUsed="1"/>
+    <w:lsdException w:name="envelope return" w:semiHidden="1" w:unhideWhenUsed="1"/>
+    <w:lsdException w:name="footnote reference" w:semiHidden="1" w:unhideWhenUsed="1"/>
+    <w:lsdException w:name="annotation reference" w:semiHidden="1" w:unhideWhenUsed="1"/>
+    <w:lsdException w:name="line number" w:semiHidden="1" w:unhideWhenUsed="1"/>
+    <w:lsdException w:name="page number" w:semiHidden="1" w:unhideWhenUsed="1"/>
+    <w:lsdException w:name="endnote reference" w:semiHidden="1" w:unhideWhenUsed="1"/>
+    <w:lsdException w:name="endnote text" w:semiHidden="1" w:unhideWhenUsed="1"/>
+    <w:lsdException w:name="table of authorities" w:semiHidden="1" w:unhideWhenUsed="1"/>
+    <w:lsdException w:name="macro" w:semiHidden="1" w:unhideWhenUsed="1"/>
+    <w:lsdException w:name="toa heading" w:semiHidden="1" w:unhideWhenUsed="1"/>
+    <w:lsdException w:name="List" w:semiHidden="1" w:unhideWhenUsed="1"/>
+    <w:lsdException w:name="List Bullet" w:semiHidden="1" w:unhideWhenUsed="1"/>
+    <w:lsdException w:name="List Number" w:semiHidden="1" w:unhideWhenUsed="1"/>
+    <w:lsdException w:name="List 2" w:semiHidden="1" w:unhideWhenUsed="1"/>
+    <w:lsdException w:name="List 3" w:semiHidden="1" w:unhideWhenUsed="1"/>
+    <w:lsdException w:name="List 4" w:semiHidden="1" w:unhideWhenUsed="1"/>
+    <w:lsdException w:name="List 5" w:semiHidden="1" w:unhideWhenUsed="1"/>
+    <w:lsdException w:name="List Bullet 2" w:semiHidden="1" w:unhideWhenUsed="1"/>
+    <w:lsdException w:name="List Bullet 3" w:semiHidden="1" w:unhideWhenUsed="1"/>
+    <w:lsdException w:name="List Bullet 4" w:semiHidden="1" w:unhideWhenUsed="1"/>
+    <w:lsdException w:name="List Bullet 5" w:semiHidden="1" w:unhideWhenUsed="1"/>
+    <w:lsdException w:name="List Number 2" w:semiHidden="1" w:unhideWhenUsed="1"/>
+    <w:lsdException w:name="List Number 3" w:semiHidden="1" w:unhideWhenUsed="1"/>
+    <w:lsdException w:name="List Number 4" w:semiHidden="1" w:unhideWhenUsed="1"/>
+    <w:lsdException w:name="List Number 5" w:semiHidden="1" w:unhideWhenUsed="1"/>
+    <w:lsdException w:name="Title" w:uiPriority="10" w:qFormat="1"/>
+    <w:lsdException w:name="Closing" w:semiHidden="1" w:unhideWhenUsed="1"/>
+    <w:lsdException w:name="Signature" w:semiHidden="1" w:unhideWhenUsed="1"/>
+    <w:lsdException w:name="Default Paragraph Font" w:semiHidden="1" w:uiPriority="1" w:unhideWhenUsed="1"/>
+    <w:lsdException w:name="Body Text" w:semiHidden="1" w:unhideWhenUsed="1"/>
+    <w:lsdException w:name="Body Text Indent" w:semiHidden="1" w:unhideWhenUsed="1"/>
+    <w:lsdException w:name="List Continue" w:semiHidden="1" w:unhideWhenUsed="1"/>
+    <w:lsdException w:name="List Continue 2" w:semiHidden="1" w:unhideWhenUsed="1"/>
+    <w:lsdException w:name="List Continue 3" w:semiHidden="1" w:unhideWhenUsed="1"/>
+    <w:lsdException w:name="List Continue 4" w:semiHidden="1" w:unhideWhenUsed="1"/>
+    <w:lsdException w:name="List Continue 5" w:semiHidden="1" w:unhideWhenUsed="1"/>
+    <w:lsdException w:name="Message Header" w:semiHidden="1" w:unhideWhenUsed="1"/>
+    <w:lsdException w:name="Subtitle" w:uiPriority="11" w:qFormat="1"/>
+    <w:lsdException w:name="Salutation" w:semiHidden="1" w:unhideWhenUsed="1"/>
+    <w:lsdException w:name="Date" w:semiHidden="1" w:unhideWhenUsed="1"/>
+    <w:lsdException w:name="Body Text First Indent" w:semiHidden="1" w:unhideWhenUsed="1"/>
+    <w:lsdException w:name="Body Text First Indent 2" w:semiHidden="1" w:unhideWhenUsed="1"/>
+    <w:lsdException w:name="Note Heading" w:semiHidden="1" w:unhideWhenUsed="1"/>
+    <w:lsdException w:name="Body Text 2" w:semiHidden="1" w:unhideWhenUsed="1"/>
+    <w:lsdException w:name="Body Text 3" w:semiHidden="1" w:unhideWhenUsed="1"/>
+    <w:lsdException w:name="Body Text Indent 2" w:semiHidden="1" w:unhideWhenUsed="1"/>
+    <w:lsdException w:name="Body Text Indent 3" w:semiHidden="1" w:unhideWhenUsed="1"/>
+    <w:lsdException w:name="Block Text" w:semiHidden="1" w:unhideWhenUsed="1"/>
+    <w:lsdException w:name="Hyperlink" w:semiHidden="1" w:unhideWhenUsed="1"/>
+    <w:lsdException w:name="FollowedHyperlink" w:semiHidden="1" w:unhideWhenUsed="1"/>
+    <w:lsdException w:name="Strong" w:uiPriority="22" w:qFormat="1"/>
+    <w:lsdException w:name="Emphasis" w:uiPriority="20" w:qFormat="1"/>
+    <w:lsdException w:name="Document Map" w:semiHidden="1" w:unhideWhenUsed="1"/>
+    <w:lsdException w:name="Plain Text" w:semiHidden="1" w:unhideWhenUsed="1"/>
+    <w:lsdException w:name="E-mail Signature" w:semiHidden="1" w:unhideWhenUsed="1"/>
+    <w:lsdException w:name="HTML Top of Form" w:semiHidden="1" w:unhideWhenUsed="1"/>
+    <w:lsdException w:name="HTML Bottom of Form" w:semiHidden="1" w:unhideWhenUsed="1"/>
+    <w:lsdException w:name="Normal (Web)" w:semiHidden="1" w:unhideWhenUsed="1"/>
+    <w:lsdException w:name="HTML Acronym" w:semiHidden="1" w:unhideWhenUsed="1"/>
+    <w:lsdException w:name="HTML Address" w:semiHidden="1" w:unhideWhenUsed="1"/>
+    <w:lsdException w:name="HTML Cite" w:semiHidden="1" w:unhideWhenUsed="1"/>
+    <w:lsdException w:name="HTML Code" w:semiHidden="1" w:unhideWhenUsed="1"/>
+    <w:lsdException w:name="HTML Definition" w:semiHidden="1" w:unhideWhenUsed="1"/>
+    <w:lsdException w:name="HTML Keyboard" w:semiHidden="1" w:unhideWhenUsed="1"/>
+    <w:lsdException w:name="HTML Preformatted" w:semiHidden="1" w:unhideWhenUsed="1"/>
+    <w:lsdException w:name="HTML Sample" w:semiHidden="1" w:unhideWhenUsed="1"/>
+    <w:lsdException w:name="HTML Typewriter" w:semiHidden="1" w:unhideWhenUsed="1"/>
+    <w:lsdException w:name="HTML Variable" w:semiHidden="1" w:unhideWhenUsed="1"/>
+    <w:lsdException w:name="Normal Table" w:semiHidden="1" w:unhideWhenUsed="1"/>
+    <w:lsdException w:name="annotation subject" w:semiHidden="1" w:unhideWhenUsed="1"/>
+    <w:lsdException w:name="No List" w:semiHidden="1" w:unhideWhenUsed="1"/>
+    <w:lsdException w:name="Outline List 1" w:semiHidden="1" w:unhideWhenUsed="1"/>
+    <w:lsdException w:name="Outline List 2" w:semiHidden="1" w:unhideWhenUsed="1"/>
+    <w:lsdException w:name="Outline List 3" w:semiHidden="1" w:unhideWhenUsed="1"/>
+    <w:lsdException w:name="Table Simple 1" w:semiHidden="1" w:unhideWhenUsed="1"/>
+    <w:lsdException w:name="Table Simple 2" w:semiHidden="1" w:unhideWhenUsed="1"/>
+    <w:lsdException w:name="Table Simple 3" w:semiHidden="1" w:unhideWhenUsed="1"/>
+    <w:lsdException w:name="Table Classic 1" w:semiHidden="1" w:unhideWhenUsed="1"/>
+    <w:lsdException w:name="Table Classic 2" w:semiHidden="1" w:unhideWhenUsed="1"/>
+    <w:lsdException w:name="Table Classic 3" w:semiHidden="1" w:unhideWhenUsed="1"/>
+    <w:lsdException w:name="Table Classic 4" w:semiHidden="1" w:unhideWhenUsed="1"/>
+    <w:lsdException w:name="Table Colorful 1" w:semiHidden="1" w:unhideWhenUsed="1"/>
+    <w:lsdException w:name="Table Colorful 2" w:semiHidden="1" w:unhideWhenUsed="1"/>
+    <w:lsdException w:name="Table Colorful 3" w:semiHidden="1" w:unhideWhenUsed="1"/>
+    <w:lsdException w:name="Table Columns 1" w:semiHidden="1" w:unhideWhenUsed="1"/>
+    <w:lsdException w:name="Table Columns 2" w:semiHidden="1" w:unhideWhenUsed="1"/>
+    <w:lsdException w:name="Table Columns 3" w:semiHidden="1" w:unhideWhenUsed="1"/>
+    <w:lsdException w:name="Table Columns 4" w:semiHidden="1" w:unhideWhenUsed="1"/>
+    <w:lsdException w:name="Table Columns 5" w:semiHidden="1" w:unhideWhenUsed="1"/>
+    <w:lsdException w:name="Table Grid 1" w:semiHidden="1" w:unhideWhenUsed="1"/>
+    <w:lsdException w:name="Table Grid 2" w:semiHidden="1" w:unhideWhenUsed="1"/>
+    <w:lsdException w:name="Table Grid 3" w:semiHidden="1" w:unhideWhenUsed="1"/>
+    <w:lsdException w:name="Table Grid 4" w:semiHidden="1" w:unhideWhenUsed="1"/>
+    <w:lsdException w:name="Table Grid 5" w:semiHidden="1" w:unhideWhenUsed="1"/>
+    <w:lsdException w:name="Table Grid 6" w:semiHidden="1" w:unhideWhenUsed="1"/>
+    <w:lsdException w:name="Table Grid 7" w:semiHidden="1" w:unhideWhenUsed="1"/>
+    <w:lsdException w:name="Table Grid 8" w:semiHidden="1" w:unhideWhenUsed="1"/>
+    <w:lsdException w:name="Table List 1" w:semiHidden="1" w:unhideWhenUsed="1"/>
+    <w:lsdException w:name="Table List 2" w:semiHidden="1" w:unhideWhenUsed="1"/>
+    <w:lsdException w:name="Table List 3" w:semiHidden="1" w:unhideWhenUsed="1"/>
+    <w:lsdException w:name="Table List 4" w:semiHidden="1" w:unhideWhenUsed="1"/>
+    <w:lsdException w:name="Table List 5" w:semiHidden="1" w:unhideWhenUsed="1"/>
+    <w:lsdException w:name="Table List 6" w:semiHidden="1" w:unhideWhenUsed="1"/>
+    <w:lsdException w:name="Table List 7" w:semiHidden="1" w:unhideWhenUsed="1"/>
+    <w:lsdException w:name="Table List 8" w:semiHidden="1" w:unhideWhenUsed="1"/>
+    <w:lsdException w:name="Table 3D effects 1" w:semiHidden="1" w:unhideWhenUsed="1"/>
+    <w:lsdException w:name="Table 3D effects 2" w:semiHidden="1" w:unhideWhenUsed="1"/>
+    <w:lsdException w:name="Table 3D effects 3" w:semiHidden="1" w:unhideWhenUsed="1"/>
+    <w:lsdException w:name="Table Contemporary" w:semiHidden="1" w:unhideWhenUsed="1"/>
+    <w:lsdException w:name="Table Elegant" w:semiHidden="1" w:unhideWhenUsed="1"/>
+    <w:lsdException w:name="Table Professional" w:semiHidden="1" w:unhideWhenUsed="1"/>
+    <w:lsdException w:name="Table Subtle 1" w:semiHidden="1" w:unhideWhenUsed="1"/>
+    <w:lsdException w:name="Table Subtle 2" w:semiHidden="1" w:unhideWhenUsed="1"/>
+    <w:lsdException w:name="Table Web 1" w:semiHidden="1" w:unhideWhenUsed="1"/>
+    <w:lsdException w:name="Table Web 2" w:semiHidden="1" w:unhideWhenUsed="1"/>
+    <w:lsdException w:name="Table Web 3" w:semiHidden="1" w:unhideWhenUsed="1"/>
+    <w:lsdException w:name="Balloon Text" w:semiHidden="1" w:unhideWhenUsed="1"/>
+    <w:lsdException w:name="Table Grid" w:uiPriority="59"/>
+    <w:lsdException w:name="Table Theme" w:semiHidden="1" w:unhideWhenUsed="1"/>
+    <w:lsdException w:name="Placeholder Text" w:semiHidden="1"/>
+    <w:lsdException w:name="No Spacing" w:uiPriority="1" w:qFormat="1"/>
+    <w:lsdException w:name="Light Shading" w:uiPriority="60"/>
+    <w:lsdException w:name="Light List" w:uiPriority="61"/>
+    <w:lsdException w:name="Light Grid" w:uiPriority="62"/>
+    <w:lsdException w:name="Medium Shading 1" w:uiPriority="63"/>
+    <w:lsdException w:name="Medium Shading 2" w:uiPriority="64"/>
+    <w:lsdException w:name="Medium List 1" w:uiPriority="65"/>
+    <w:lsdException w:name="Medium List 2" w:uiPriority="66"/>
+    <w:lsdException w:name="Medium Grid 1" w:uiPriority="67"/>
+    <w:lsdException w:name="Medium Grid 2" w:uiPriority="68"/>
+    <w:lsdException w:name="Medium Grid 3" w:uiPriority="69"/>
+    <w:lsdException w:name="Dark List" w:uiPriority="70"/>
+    <w:lsdException w:name="Colorful Shading" w:uiPriority="71"/>
+    <w:lsdException w:name="Colorful List" w:uiPriority="72"/>
+    <w:lsdException w:name="Colorful Grid" w:uiPriority="73"/>
+    <w:lsdException w:name="Light Shading Accent 1" w:uiPriority="60"/>
+    <w:lsdException w:name="Light List Accent 1" w:uiPriority="61"/>
+    <w:lsdException w:name="Light Grid Accent 1" w:uiPriority="62"/>
+    <w:lsdException w:name="Medium Shading 1 Accent 1" w:uiPriority="63"/>
+    <w:lsdException w:name="Medium Shading 2 Accent 1" w:uiPriority="64"/>
+    <w:lsdException w:name="Medium List 1 Accent 1" w:uiPriority="65"/>
+    <w:lsdException w:name="Revision" w:semiHidden="1"/>
+    <w:lsdException w:name="List Paragraph" w:uiPriority="34" w:qFormat="1"/>
+    <w:lsdException w:name="Quote" w:uiPriority="29" w:qFormat="1"/>
+    <w:lsdException w:name="Intense Quote" w:uiPriority="30" w:qFormat="1"/>
+    <w:lsdException w:name="Medium List 2 Accent 1" w:uiPriority="66"/>
+    <w:lsdException w:name="Medium Grid 1 Accent 1" w:uiPriority="67"/>
+    <w:lsdException w:name="Medium Grid 2 Accent 1" w:uiPriority="68"/>
+    <w:lsdException w:name="Medium Grid 3 Accent 1" w:uiPriority="69"/>
+    <w:lsdException w:name="Dark List Accent 1" w:uiPriority="70"/>
+    <w:lsdException w:name="Colorful Shading Accent 1" w:uiPriority="71"/>
+    <w:lsdException w:name="Colorful List Accent 1" w:uiPriority="72"/>
+    <w:lsdException w:name="Colorful Grid Accent 1" w:uiPriority="73"/>
+    <w:lsdException w:name="Light Shading Accent 2" w:uiPriority="60"/>
+    <w:lsdException w:name="Light List Accent 2" w:uiPriority="61"/>
+    <w:lsdException w:name="Light Grid Accent 2" w:uiPriority="62"/>
+    <w:lsdException w:name="Medium Shading 1 Accent 2" w:uiPriority="63"/>
+    <w:lsdException w:name="Medium Shading 2 Accent 2" w:uiPriority="64"/>
+    <w:lsdException w:name="Medium List 1 Accent 2" w:uiPriority="65"/>
+    <w:lsdException w:name="Medium List 2 Accent 2" w:uiPriority="66"/>
+    <w:lsdException w:name="Medium Grid 1 Accent 2" w:uiPriority="67"/>
+    <w:lsdException w:name="Medium Grid 2 Accent 2" w:uiPriority="68"/>
+    <w:lsdException w:name="Medium Grid 3 Accent 2" w:uiPriority="69"/>
+    <w:lsdException w:name="Dark List Accent 2" w:uiPriority="70"/>
+    <w:lsdException w:name="Colorful Shading Accent 2" w:uiPriority="71"/>
+    <w:lsdException w:name="Colorful List Accent 2" w:uiPriority="72"/>
+    <w:lsdException w:name="Colorful Grid Accent 2" w:uiPriority="73"/>
+    <w:lsdException w:name="Light Shading Accent 3" w:uiPriority="60"/>
+    <w:lsdException w:name="Light List Accent 3" w:uiPriority="61"/>
+    <w:lsdException w:name="Light Grid Accent 3" w:uiPriority="62"/>
+    <w:lsdException w:name="Medium Shading 1 Accent 3" w:uiPriority="63"/>
+    <w:lsdException w:name="Medium Shading 2 Accent 3" w:uiPriority="64"/>
+    <w:lsdException w:name="Medium List 1 Accent 3" w:uiPriority="65"/>
+    <w:lsdException w:name="Medium List 2 Accent 3" w:uiPriority="66"/>
+    <w:lsdException w:name="Medium Grid 1 Accent 3" w:uiPriority="67"/>
+    <w:lsdException w:name="Medium Grid 2 Accent 3" w:uiPriority="68"/>
+    <w:lsdException w:name="Medium Grid 3 Accent 3" w:uiPriority="69"/>
+    <w:lsdException w:name="Dark List Accent 3" w:uiPriority="70"/>
+    <w:lsdException w:name="Colorful Shading Accent 3" w:uiPriority="71"/>
+    <w:lsdException w:name="Colorful List Accent 3" w:uiPriority="72"/>
+    <w:lsdException w:name="Colorful Grid Accent 3" w:uiPriority="73"/>
+    <w:lsdException w:name="Light Shading Accent 4" w:uiPriority="60"/>
+    <w:lsdException w:name="Light List Accent 4" w:uiPriority="61"/>
+    <w:lsdException w:name="Light Grid Accent 4" w:uiPriority="62"/>
+    <w:lsdException w:name="Medium Shading 1 Accent 4" w:uiPriority="63"/>
+    <w:lsdException w:name="Medium Shading 2 Accent 4" w:uiPriority="64"/>
+    <w:lsdException w:name="Medium List 1 Accent 4" w:uiPriority="65"/>
+    <w:lsdException w:name="Medium List 2 Accent 4" w:uiPriority="66"/>
+    <w:lsdException w:name="Medium Grid 1 Accent 4" w:uiPriority="67"/>
+    <w:lsdException w:name="Medium Grid 2 Accent 4" w:uiPriority="68"/>
+    <w:lsdException w:name="Medium Grid 3 Accent 4" w:uiPriority="69"/>
+    <w:lsdException w:name="Dark List Accent 4" w:uiPriority="70"/>
+    <w:lsdException w:name="Colorful Shading Accent 4" w:uiPriority="71"/>
+    <w:lsdException w:name="Colorful List Accent 4" w:uiPriority="72"/>
+    <w:lsdException w:name="Colorful Grid Accent 4" w:uiPriority="73"/>
+    <w:lsdException w:name="Light Shading Accent 5" w:uiPriority="60"/>
+    <w:lsdException w:name="Light List Accent 5" w:uiPriority="61"/>
+    <w:lsdException w:name="Light Grid Accent 5" w:uiPriority="62"/>
+    <w:lsdException w:name="Medium Shading 1 Accent 5" w:uiPriority="63"/>
+    <w:lsdException w:name="Medium Shading 2 Accent 5" w:uiPriority="64"/>
+    <w:lsdException w:name="Medium List 1 Accent 5" w:uiPriority="65"/>
+    <w:lsdException w:name="Medium List 2 Accent 5" w:uiPriority="66"/>
+    <w:lsdException w:name="Medium Grid 1 Accent 5" w:uiPriority="67"/>
+    <w:lsdException w:name="Medium Grid 2 Accent 5" w:uiPriority="68"/>
+    <w:lsdException w:name="Medium Grid 3 Accent 5" w:uiPriority="69"/>
+    <w:lsdException w:name="Dark List Accent 5" w:uiPriority="70"/>
+    <w:lsdException w:name="Colorful Shading Accent 5" w:uiPriority="71"/>
+    <w:lsdException w:name="Colorful List Accent 5" w:uiPriority="72"/>
+    <w:lsdException w:name="Colorful Grid Accent 5" w:uiPriority="73"/>
+    <w:lsdException w:name="Light Shading Accent 6" w:uiPriority="60"/>
+    <w:lsdException w:name="Light List Accent 6" w:uiPriority="61"/>
+    <w:lsdException w:name="Light Grid Accent 6" w:uiPriority="62"/>
+    <w:lsdException w:name="Medium Shading 1 Accent 6" w:uiPriority="63"/>
+    <w:lsdException w:name="Medium Shading 2 Accent 6" w:uiPriority="64"/>
+    <w:lsdException w:name="Medium List 1 Accent 6" w:uiPriority="65"/>
+    <w:lsdException w:name="Medium List 2 Accent 6" w:uiPriority="66"/>
+    <w:lsdException w:name="Medium Grid 1 Accent 6" w:uiPriority="67"/>
+    <w:lsdException w:name="Medium Grid 2 Accent 6" w:uiPriority="68"/>
+    <w:lsdException w:name="Medium Grid 3 Accent 6" w:uiPriority="69"/>
+    <w:lsdException w:name="Dark List Accent 6" w:uiPriority="70"/>
+    <w:lsdException w:name="Colorful Shading Accent 6" w:uiPriority="71"/>
+    <w:lsdException w:name="Colorful List Accent 6" w:uiPriority="72"/>
+    <w:lsdException w:name="Colorful Grid Accent 6" w:uiPriority="73"/>
+    <w:lsdException w:name="Subtle Emphasis" w:uiPriority="19" w:qFormat="1"/>
+    <w:lsdException w:name="Intense Emphasis" w:uiPriority="21" w:qFormat="1"/>
+    <w:lsdException w:name="Subtle Reference" w:uiPriority="31" w:qFormat="1"/>
+    <w:lsdException w:name="Intense Reference" w:uiPriority="32" w:qFormat="1"/>
+    <w:lsdException w:name="Book Title" w:uiPriority="33" w:qFormat="1"/>
+    <w:lsdException w:name="Bibliography" w:semiHidden="1" w:uiPriority="37" w:unhideWhenUsed="1"/>
+    <w:lsdException w:name="TOC Heading" w:semiHidden="1" w:uiPriority="39" w:unhideWhenUsed="1" w:qFormat="1"/>
+    <w:lsdException w:name="Grid Table 4" w:uiPriority="49"/>
+    <w:lsdException w:name="Grid Table 5 Dark" w:uiPriority="50"/>
+    <w:lsdException w:name="Grid Table 6 Colorful" w:uiPriority="51"/>
+    <w:lsdException w:name="Grid Table 7 Colorful" w:uiPriority="52"/>
+    <w:lsdException w:name="Grid Table 1 Light Accent 1" w:uiPriority="46"/>
+    <w:lsdException w:name="Grid Table 2 Accent 1" w:uiPriority="47"/>
+    <w:lsdException w:name="Grid Table 3 Accent 1" w:uiPriority="48"/>
+    <w:lsdException w:name="Grid Table 4 Accent 1" w:uiPriority="49"/>
+    <w:lsdException w:name="Grid Table 5 Dark Accent 1" w:uiPriority="50"/>
+    <w:lsdException w:name="Grid Table 6 Colorful Accent 1" w:uiPriority="51"/>
+    <w:lsdException w:name="Grid Table 7 Colorful Accent 1" w:uiPriority="52"/>
+    <w:lsdException w:name="Grid Table 1 Light Accent 2" w:uiPriority="46"/>
+    <w:lsdException w:name="Grid Table 2 Accent 2" w:uiPriority="47"/>
+    <w:lsdException w:name="Grid Table 3 Accent 2" w:uiPriority="48"/>
+    <w:lsdException w:name="Grid Table 4 Accent 2" w:uiPriority="49"/>
+    <w:lsdException w:name="Grid Table 5 Dark Accent 2" w:uiPriority="50"/>
+    <w:lsdException w:name="Grid Table 6 Colorful Accent 2" w:uiPriority="51"/>
+    <w:lsdException w:name="Grid Table 7 Colorful Accent 2" w:uiPriority="52"/>
+    <w:lsdException w:name="Grid Table 1 Light Accent 3" w:uiPriority="46"/>
+    <w:lsdException w:name="Grid Table 2 Accent 3" w:uiPriority="47"/>
+    <w:lsdException w:name="Grid Table 3 Accent 3" w:uiPriority="48"/>
+    <w:lsdException w:name="Grid Table 4 Accent 3" w:uiPriority="49"/>
+    <w:lsdException w:name="Grid Table 5 Dark Accent 3" w:uiPriority="50"/>
+    <w:lsdException w:name="Grid Table 6 Colorful Accent 3" w:uiPriority="51"/>
+    <w:lsdException w:name="Grid Table 7 Colorful Accent 3" w:uiPriority="52"/>
+    <w:lsdException w:name="Grid Table 1 Light Accent 4" w:uiPriority="46"/>
+    <w:lsdException w:name="Grid Table 2 Accent 4" w:uiPriority="47"/>
+    <w:lsdException w:name="Grid Table 3 Accent 4" w:uiPriority="48"/>
+    <w:lsdException w:name="Grid Table 4 Accent 4" w:uiPriority="49"/>
+    <w:lsdException w:name="Grid Table 5 Dark Accent 4" w:uiPriority="50"/>
+    <w:lsdException w:name="Grid Table 6 Colorful Accent 4" w:uiPriority="51"/>
+    <w:lsdException w:name="Grid Table 7 Colorful Accent 4" w:uiPriority="52"/>
+    <w:lsdException w:name="Grid Table 1 Light Accent 5" w:uiPriority="46"/>
+    <w:lsdException w:name="Grid Table 2 Accent 5" w:uiPriority="47"/>
+    <w:lsdException w:name="Grid Table 3 Accent 5" w:uiPriority="48"/>
+    <w:lsdException w:name="Grid Table 4 Accent 5" w:uiPriority="49"/>
+    <w:lsdException w:name="Grid Table 5 Dark Accent 5" w:uiPriority="50"/>
+    <w:lsdException w:name="Grid Table 6 Colorful Accent 5" w:uiPriority="51"/>
+    <w:lsdException w:name="Grid Table 7 Colorful Accent 5" w:uiPriority="52"/>
+    <w:lsdException w:name="Grid Table 1 Light Accent 6" w:uiPriority="46"/>
+    <w:lsdException w:name="Grid Table 2 Accent 6" w:uiPriority="47"/>
+    <w:lsdException w:name="Grid Table 3 Accent 6" w:uiPriority="48"/>
+    <w:lsdException w:name="Grid Table 4 Accent 6" w:uiPriority="49"/>
+    <w:lsdException w:name="Grid Table 5 Dark Accent 6" w:uiPriority="50"/>
+    <w:lsdException w:name="Grid Table 6 Colorful Accent 6" w:uiPriority="51"/>
+    <w:lsdException w:name="Grid Table 7 Colorful Accent 6" w:uiPriority="52"/>
+    <w:lsdException w:name="List Table 1 Light" w:uiPriority="46"/>
+    <w:lsdException w:name="List Table 2" w:uiPriority="47"/>
+    <w:lsdException w:name="List Table 3" w:uiPriority="48"/>
+    <w:lsdException w:name="List Table 4" w:uiPriority="49"/>
+    <w:lsdException w:name="List Table 5 Dark" w:uiPriority="50"/>
+    <w:lsdException w:name="List Table 6 Colorful" w:uiPriority="51"/>
+    <w:lsdException w:name="List Table 7 Colorful" w:uiPriority="52"/>
+    <w:lsdException w:name="List Table 1 Light Accent 1" w:uiPriority="46"/>
+    <w:lsdException w:name="List Table 2 Accent 1" w:uiPriority="47"/>
+    <w:lsdException w:name="List Table 3 Accent 1" w:uiPriority="48"/>
+    <w:lsdException w:name="List Table 4 Accent 1" w:uiPriority="49"/>
+    <w:lsdException w:name="List Table 5 Dark Accent 1" w:uiPriority="50"/>
+    <w:lsdException w:name="List Table 6 Colorful Accent 1" w:uiPriority="51"/>
+    <w:lsdException w:name="List Table 7 Colorful Accent 1" w:uiPriority="52"/>
+    <w:lsdException w:name="List Table 1 Light Accent 2" w:uiPriority="46"/>
+    <w:lsdException w:name="List Table 2 Accent 2" w:uiPriority="47"/>
+    <w:lsdException w:name="List Table 3 Accent 2" w:uiPriority="48"/>
+    <w:lsdException w:name="List Table 4 Accent 2" w:uiPriority="49"/>
+    <w:lsdException w:name="List Table 5 Dark Accent 2" w:uiPriority="50"/>
+    <w:lsdException w:name="List Table 6 Colorful Accent 2" w:uiPriority="51"/>
+    <w:lsdException w:name="List Table 7 Colorful Accent 2" w:uiPriority="52"/>
+    <w:lsdException w:name="List Table 1 Light Accent 3" w:uiPriority="46"/>
+    <w:lsdException w:name="List Table 2 Accent 3" w:uiPriority="47"/>
+    <w:lsdException w:name="List Table 3 Accent 3" w:uiPriority="48"/>
+    <w:lsdException w:name="List Table 4 Accent 3" w:uiPriority="49"/>
+    <w:lsdException w:name="List Table 5 Dark Accent 3" w:uiPriority="50"/>
+    <w:lsdException w:name="List Table 6 Colorful Accent 3" w:uiPriority="51"/>
+    <w:lsdException w:name="List Table 7 Colorful Accent 3" w:uiPriority="52"/>
+    <w:lsdException w:name="List Table 1 Light Accent 4" w:uiPriority="46"/>
+    <w:lsdException w:name="List Table 2 Accent 4" w:uiPriority="47"/>
+    <w:lsdException w:name="List Table 3 Accent 4" w:uiPriority="48"/>
+    <w:lsdException w:name="List Table 4 Accent 4" w:uiPriority="49"/>
+    <w:lsdException w:name="List Table 5 Dark Accent 4" w:uiPriority="50"/>
+    <w:lsdException w:name="List Table 6 Colorful Accent 4" w:uiPriority="51"/>
+    <w:lsdException w:name="List Table 7 Colorful Accent 4" w:uiPriority="52"/>
+    <w:lsdException w:name="List Table 1 Light Accent 5" w:uiPriority="46"/>
+    <w:lsdException w:name="List Table 2 Accent 5" w:uiPriority="47"/>
+    <w:lsdException w:name="List Table 3 Accent 5" w:uiPriority="48"/>
+    <w:lsdException w:name="List Table 4 Accent 5" w:uiPriority="49"/>
+    <w:lsdException w:name="List Table 5 Dark Accent 5" w:uiPriority="50"/>
+    <w:lsdException w:name="List Table 6 Colorful Accent 5" w:uiPriority="51"/>
+    <w:lsdException w:name="List Table 7 Colorful Accent 5" w:uiPriority="52"/>
+    <w:lsdException w:name="List Table 1 Light Accent 6" w:uiPriority="46"/>
+    <w:lsdException w:name="List Table 2 Accent 6" w:uiPriority="47"/>
+    <w:lsdException w:name="List Table 3 Accent 6" w:uiPriority="48"/>
+    <w:lsdException w:name="List Table 4 Accent 6" w:uiPriority="49"/>
+    <w:lsdException w:name="List Table 5 Dark Accent 6" w:uiPriority="50"/>
+    <w:lsdException w:name="List Table 6 Colorful Accent 6" w:uiPriority="51"/>
+    <w:lsdException w:name="List Table 7 Colorful Accent 6" w:uiPriority="52"/>
   </w:latentStyles>
   <w:style w:type="paragraph" w:default="1" w:styleId="Normal">
     <w:name w:val="Normal"/>

</xml_diff>